<commit_message>
updated as of May 25, 2018
</commit_message>
<xml_diff>
--- a/ProjectNote.docx
+++ b/ProjectNote.docx
@@ -9,7 +9,10 @@
         <w:t>(</w:t>
       </w:r>
       <w:r>
-        <w:t>May 23</w:t>
+        <w:t>May 2</w:t>
+      </w:r>
+      <w:r>
+        <w:t>5</w:t>
       </w:r>
       <w:r>
         <w:t>, 2018)</w:t>
@@ -173,15 +176,16 @@
         <w:rPr>
           <w:u w:val="single"/>
         </w:rPr>
+        <w:t xml:space="preserve">I. </w:t>
+      </w:r>
+      <w:r>
+        <w:rPr>
+          <w:u w:val="single"/>
+        </w:rPr>
         <w:t>References</w:t>
       </w:r>
     </w:p>
     <w:p/>
-    <w:p>
-      <w:r>
-        <w:t>LSTM RNN</w:t>
-      </w:r>
-    </w:p>
     <w:p>
       <w:pPr>
         <w:pStyle w:val="ListParagraph"/>
@@ -190,6 +194,34 @@
           <w:numId w:val="3"/>
         </w:numPr>
       </w:pPr>
+      <w:r>
+        <w:t>LSTM RNN</w:t>
+      </w:r>
+    </w:p>
+    <w:p>
+      <w:pPr>
+        <w:pStyle w:val="ListParagraph"/>
+        <w:numPr>
+          <w:ilvl w:val="1"/>
+          <w:numId w:val="3"/>
+        </w:numPr>
+      </w:pPr>
+      <w:proofErr w:type="spellStart"/>
+      <w:r>
+        <w:t>Karpathy’s</w:t>
+      </w:r>
+      <w:proofErr w:type="spellEnd"/>
+      <w:r>
+        <w:t xml:space="preserve"> blog for </w:t>
+      </w:r>
+      <w:proofErr w:type="gramStart"/>
+      <w:r>
+        <w:t>RNN :</w:t>
+      </w:r>
+      <w:proofErr w:type="gramEnd"/>
+      <w:r>
+        <w:t xml:space="preserve"> </w:t>
+      </w:r>
       <w:hyperlink r:id="rId6" w:history="1">
         <w:r>
           <w:rPr>
@@ -203,13 +235,45 @@
       <w:pPr>
         <w:pStyle w:val="ListParagraph"/>
         <w:numPr>
-          <w:ilvl w:val="0"/>
+          <w:ilvl w:val="1"/>
           <w:numId w:val="3"/>
         </w:numPr>
         <w:rPr>
           <w:rFonts w:ascii="Times New Roman" w:eastAsia="Times New Roman" w:hAnsi="Times New Roman" w:cs="Times New Roman"/>
         </w:rPr>
       </w:pPr>
+      <w:r>
+        <w:rPr>
+          <w:rFonts w:ascii="Arial" w:eastAsia="Times New Roman" w:hAnsi="Arial" w:cs="Arial"/>
+          <w:color w:val="222222"/>
+          <w:sz w:val="20"/>
+          <w:szCs w:val="20"/>
+          <w:shd w:val="clear" w:color="auto" w:fill="FFFFFF"/>
+        </w:rPr>
+        <w:t>Main Reference for LSTM-based sequence generation (baseline model I</w:t>
+      </w:r>
+      <w:proofErr w:type="gramStart"/>
+      <w:r>
+        <w:rPr>
+          <w:rFonts w:ascii="Arial" w:eastAsia="Times New Roman" w:hAnsi="Arial" w:cs="Arial"/>
+          <w:color w:val="222222"/>
+          <w:sz w:val="20"/>
+          <w:szCs w:val="20"/>
+          <w:shd w:val="clear" w:color="auto" w:fill="FFFFFF"/>
+        </w:rPr>
+        <w:t>) :</w:t>
+      </w:r>
+      <w:proofErr w:type="gramEnd"/>
+      <w:r>
+        <w:rPr>
+          <w:rFonts w:ascii="Arial" w:eastAsia="Times New Roman" w:hAnsi="Arial" w:cs="Arial"/>
+          <w:color w:val="222222"/>
+          <w:sz w:val="20"/>
+          <w:szCs w:val="20"/>
+          <w:shd w:val="clear" w:color="auto" w:fill="FFFFFF"/>
+        </w:rPr>
+        <w:t xml:space="preserve"> </w:t>
+      </w:r>
       <w:r>
         <w:rPr>
           <w:rFonts w:ascii="Arial" w:eastAsia="Times New Roman" w:hAnsi="Arial" w:cs="Arial"/>
@@ -259,7 +323,7 @@
       <w:pPr>
         <w:pStyle w:val="ListParagraph"/>
         <w:numPr>
-          <w:ilvl w:val="0"/>
+          <w:ilvl w:val="1"/>
           <w:numId w:val="3"/>
         </w:numPr>
         <w:rPr>
@@ -274,11 +338,38 @@
           <w:szCs w:val="20"/>
           <w:shd w:val="clear" w:color="auto" w:fill="FFFFFF"/>
         </w:rPr>
+        <w:t>(</w:t>
+      </w:r>
+      <w:r>
+        <w:rPr>
+          <w:rFonts w:ascii="Arial" w:eastAsia="Times New Roman" w:hAnsi="Arial" w:cs="Arial"/>
+          <w:color w:val="222222"/>
+          <w:sz w:val="20"/>
+          <w:szCs w:val="20"/>
+          <w:shd w:val="clear" w:color="auto" w:fill="FFFFFF"/>
+        </w:rPr>
         <w:t>More to come</w:t>
       </w:r>
+      <w:r>
+        <w:rPr>
+          <w:rFonts w:ascii="Arial" w:eastAsia="Times New Roman" w:hAnsi="Arial" w:cs="Arial"/>
+          <w:color w:val="222222"/>
+          <w:sz w:val="20"/>
+          <w:szCs w:val="20"/>
+          <w:shd w:val="clear" w:color="auto" w:fill="FFFFFF"/>
+        </w:rPr>
+        <w:t>)</w:t>
+      </w:r>
     </w:p>
     <w:p/>
     <w:p>
+      <w:pPr>
+        <w:pStyle w:val="ListParagraph"/>
+        <w:numPr>
+          <w:ilvl w:val="0"/>
+          <w:numId w:val="3"/>
+        </w:numPr>
+      </w:pPr>
       <w:r>
         <w:t>MCTS</w:t>
       </w:r>
@@ -290,11 +381,45 @@
           <w:ilvl w:val="0"/>
           <w:numId w:val="4"/>
         </w:numPr>
-        <w:ind w:firstLine="0"/>
+        <w:tabs>
+          <w:tab w:val="left" w:pos="1080"/>
+        </w:tabs>
         <w:rPr>
           <w:rFonts w:ascii="Times New Roman" w:eastAsia="Times New Roman" w:hAnsi="Times New Roman" w:cs="Times New Roman"/>
         </w:rPr>
       </w:pPr>
+      <w:r>
+        <w:rPr>
+          <w:rFonts w:ascii="Arial" w:eastAsia="Times New Roman" w:hAnsi="Arial" w:cs="Arial"/>
+          <w:color w:val="222222"/>
+          <w:sz w:val="20"/>
+          <w:szCs w:val="20"/>
+          <w:shd w:val="clear" w:color="auto" w:fill="FFFFFF"/>
+        </w:rPr>
+        <w:t>MCTS-based Natural Language Generation (baseline model II</w:t>
+      </w:r>
+      <w:proofErr w:type="gramStart"/>
+      <w:r>
+        <w:rPr>
+          <w:rFonts w:ascii="Arial" w:eastAsia="Times New Roman" w:hAnsi="Arial" w:cs="Arial"/>
+          <w:color w:val="222222"/>
+          <w:sz w:val="20"/>
+          <w:szCs w:val="20"/>
+          <w:shd w:val="clear" w:color="auto" w:fill="FFFFFF"/>
+        </w:rPr>
+        <w:t>) :</w:t>
+      </w:r>
+      <w:proofErr w:type="gramEnd"/>
+      <w:r>
+        <w:rPr>
+          <w:rFonts w:ascii="Arial" w:eastAsia="Times New Roman" w:hAnsi="Arial" w:cs="Arial"/>
+          <w:color w:val="222222"/>
+          <w:sz w:val="20"/>
+          <w:szCs w:val="20"/>
+          <w:shd w:val="clear" w:color="auto" w:fill="FFFFFF"/>
+        </w:rPr>
+        <w:t xml:space="preserve">  </w:t>
+      </w:r>
       <w:proofErr w:type="spellStart"/>
       <w:r>
         <w:rPr>
@@ -390,7 +515,6 @@
           <w:ilvl w:val="0"/>
           <w:numId w:val="4"/>
         </w:numPr>
-        <w:ind w:firstLine="0"/>
         <w:rPr>
           <w:rFonts w:ascii="Times New Roman" w:eastAsia="Times New Roman" w:hAnsi="Times New Roman" w:cs="Times New Roman"/>
         </w:rPr>
@@ -403,11 +527,38 @@
           <w:szCs w:val="20"/>
           <w:shd w:val="clear" w:color="auto" w:fill="FFFFFF"/>
         </w:rPr>
+        <w:t>(</w:t>
+      </w:r>
+      <w:r>
+        <w:rPr>
+          <w:rFonts w:ascii="Arial" w:eastAsia="Times New Roman" w:hAnsi="Arial" w:cs="Arial"/>
+          <w:color w:val="222222"/>
+          <w:sz w:val="20"/>
+          <w:szCs w:val="20"/>
+          <w:shd w:val="clear" w:color="auto" w:fill="FFFFFF"/>
+        </w:rPr>
         <w:t>More to come</w:t>
       </w:r>
+      <w:r>
+        <w:rPr>
+          <w:rFonts w:ascii="Arial" w:eastAsia="Times New Roman" w:hAnsi="Arial" w:cs="Arial"/>
+          <w:color w:val="222222"/>
+          <w:sz w:val="20"/>
+          <w:szCs w:val="20"/>
+          <w:shd w:val="clear" w:color="auto" w:fill="FFFFFF"/>
+        </w:rPr>
+        <w:t>)</w:t>
+      </w:r>
     </w:p>
     <w:p/>
     <w:p>
+      <w:pPr>
+        <w:pStyle w:val="ListParagraph"/>
+        <w:numPr>
+          <w:ilvl w:val="0"/>
+          <w:numId w:val="15"/>
+        </w:numPr>
+      </w:pPr>
       <w:r>
         <w:t xml:space="preserve">Deep Reinforcement learning </w:t>
       </w:r>
@@ -417,14 +568,17 @@
         <w:pStyle w:val="ListParagraph"/>
         <w:numPr>
           <w:ilvl w:val="0"/>
-          <w:numId w:val="7"/>
+          <w:numId w:val="16"/>
         </w:numPr>
       </w:pPr>
       <w:r>
         <w:t xml:space="preserve">Some sort of Introduction </w:t>
       </w:r>
       <w:r>
-        <w:t>(Only for your information, Not for scientific works)</w:t>
+        <w:t>(Only for</w:t>
+      </w:r>
+      <w:r>
+        <w:t xml:space="preserve"> fun and your knowledge)</w:t>
       </w:r>
     </w:p>
     <w:p>
@@ -465,17 +619,59 @@
       </w:hyperlink>
     </w:p>
     <w:p/>
-    <w:p/>
-    <w:p>
-      <w:pPr>
+    <w:p>
+      <w:pPr>
+        <w:pStyle w:val="ListParagraph"/>
+        <w:numPr>
+          <w:ilvl w:val="0"/>
+          <w:numId w:val="16"/>
+        </w:numPr>
         <w:rPr>
           <w:u w:val="single"/>
         </w:rPr>
       </w:pPr>
       <w:r>
+        <w:t>(More to come)</w:t>
+      </w:r>
+    </w:p>
+    <w:p>
+      <w:pPr>
         <w:rPr>
           <w:u w:val="single"/>
         </w:rPr>
+      </w:pPr>
+    </w:p>
+    <w:p>
+      <w:pPr>
+        <w:rPr>
+          <w:u w:val="single"/>
+        </w:rPr>
+      </w:pPr>
+      <w:r>
+        <w:rPr>
+          <w:u w:val="single"/>
+        </w:rPr>
+        <w:t>II. Research Project</w:t>
+      </w:r>
+    </w:p>
+    <w:p>
+      <w:pPr>
+        <w:pStyle w:val="ListParagraph"/>
+        <w:ind w:left="360"/>
+        <w:rPr>
+          <w:u w:val="single"/>
+        </w:rPr>
+      </w:pPr>
+    </w:p>
+    <w:p>
+      <w:pPr>
+        <w:pStyle w:val="ListParagraph"/>
+        <w:numPr>
+          <w:ilvl w:val="0"/>
+          <w:numId w:val="12"/>
+        </w:numPr>
+      </w:pPr>
+      <w:r>
         <w:t>Deep Learning</w:t>
       </w:r>
     </w:p>
@@ -524,6 +720,7 @@
         </w:numPr>
       </w:pPr>
       <w:r>
+        <w:lastRenderedPageBreak/>
         <w:t xml:space="preserve">Great performance for human-like perception problems (vision, NLP, audio, speech, </w:t>
       </w:r>
       <w:proofErr w:type="spellStart"/>
@@ -577,7 +774,6 @@
         </w:numPr>
       </w:pPr>
       <w:r>
-        <w:lastRenderedPageBreak/>
         <w:t xml:space="preserve">Deep Reinforcement Learning </w:t>
       </w:r>
     </w:p>
@@ -605,18 +801,25 @@
         <w:t>Reinforcement Learning combined with Deep Learning-based function approximation</w:t>
       </w:r>
     </w:p>
-    <w:p>
-      <w:pPr>
-        <w:pStyle w:val="ListParagraph"/>
-        <w:ind w:left="1800"/>
-      </w:pPr>
-    </w:p>
+    <w:p/>
     <w:p>
       <w:pPr>
         <w:pStyle w:val="ListParagraph"/>
         <w:numPr>
           <w:ilvl w:val="0"/>
-          <w:numId w:val="9"/>
+          <w:numId w:val="8"/>
+        </w:numPr>
+      </w:pPr>
+      <w:r>
+        <w:t>Types of Deep Learning</w:t>
+      </w:r>
+    </w:p>
+    <w:p>
+      <w:pPr>
+        <w:pStyle w:val="ListParagraph"/>
+        <w:numPr>
+          <w:ilvl w:val="1"/>
+          <w:numId w:val="8"/>
         </w:numPr>
       </w:pPr>
       <w:r>
@@ -633,41 +836,56 @@
         <w:t>, CNN, and my hybrid or complex architectures</w:t>
       </w:r>
     </w:p>
+    <w:p>
+      <w:pPr>
+        <w:pStyle w:val="ListParagraph"/>
+        <w:numPr>
+          <w:ilvl w:val="1"/>
+          <w:numId w:val="8"/>
+        </w:numPr>
+      </w:pPr>
+      <w:r>
+        <w:t>RNN – Long Short-Term Memory (LSTM)</w:t>
+      </w:r>
+    </w:p>
     <w:p/>
     <w:p>
       <w:pPr>
         <w:pStyle w:val="ListParagraph"/>
         <w:numPr>
           <w:ilvl w:val="0"/>
-          <w:numId w:val="9"/>
-        </w:numPr>
-      </w:pPr>
-      <w:r>
-        <w:t>RNN – Long Short-Term Memory (LSTM)</w:t>
+          <w:numId w:val="12"/>
+        </w:numPr>
+      </w:pPr>
+      <w:r>
+        <w:t xml:space="preserve">Monte Carlo Tree Search and </w:t>
+      </w:r>
+      <w:r>
+        <w:t>Reinforcement Learning</w:t>
+      </w:r>
+    </w:p>
+    <w:p>
+      <w:pPr>
+        <w:pStyle w:val="ListParagraph"/>
+        <w:numPr>
+          <w:ilvl w:val="1"/>
+          <w:numId w:val="12"/>
+        </w:numPr>
+        <w:ind w:firstLine="0"/>
+      </w:pPr>
+      <w:r>
+        <w:t>MDP vs. POMDP</w:t>
+      </w:r>
+    </w:p>
+    <w:p>
+      <w:pPr>
+        <w:ind w:firstLine="360"/>
+      </w:pPr>
+      <w:r>
+        <w:t>(more to come)</w:t>
       </w:r>
     </w:p>
     <w:p/>
-    <w:p/>
-    <w:p/>
-    <w:p>
-      <w:pPr>
-        <w:rPr>
-          <w:u w:val="single"/>
-        </w:rPr>
-      </w:pPr>
-      <w:r>
-        <w:rPr>
-          <w:u w:val="single"/>
-        </w:rPr>
-        <w:t>Reinforcement</w:t>
-      </w:r>
-      <w:r>
-        <w:rPr>
-          <w:u w:val="single"/>
-        </w:rPr>
-        <w:t xml:space="preserve"> Learning</w:t>
-      </w:r>
-    </w:p>
     <w:p>
       <w:pPr>
         <w:pStyle w:val="ListParagraph"/>
@@ -675,22 +893,18 @@
           <w:ilvl w:val="0"/>
           <w:numId w:val="10"/>
         </w:numPr>
-      </w:pPr>
-      <w:r>
-        <w:t>MDP vs. POMDP</w:t>
-      </w:r>
-    </w:p>
-    <w:p/>
-    <w:p>
-      <w:pPr>
-        <w:pStyle w:val="ListParagraph"/>
-        <w:numPr>
-          <w:ilvl w:val="0"/>
-          <w:numId w:val="10"/>
-        </w:numPr>
+        <w:ind w:firstLine="0"/>
       </w:pPr>
       <w:r>
         <w:t>Monte-Carlo Tree Search</w:t>
+      </w:r>
+    </w:p>
+    <w:p>
+      <w:pPr>
+        <w:ind w:firstLine="360"/>
+      </w:pPr>
+      <w:r>
+        <w:t>(more to come)</w:t>
       </w:r>
     </w:p>
     <w:p/>
@@ -700,18 +914,36 @@
     <w:p/>
     <w:p/>
     <w:p/>
-    <w:p/>
     <w:p>
       <w:pPr>
         <w:rPr>
           <w:u w:val="single"/>
         </w:rPr>
       </w:pPr>
-      <w:r>
+    </w:p>
+    <w:p>
+      <w:pPr>
         <w:rPr>
           <w:u w:val="single"/>
         </w:rPr>
-        <w:t>Technical Requirements</w:t>
+      </w:pPr>
+      <w:r>
+        <w:rPr>
+          <w:u w:val="single"/>
+        </w:rPr>
+        <w:t xml:space="preserve">Supp.  </w:t>
+      </w:r>
+      <w:r>
+        <w:rPr>
+          <w:u w:val="single"/>
+        </w:rPr>
+        <w:t xml:space="preserve">Technical </w:t>
+      </w:r>
+      <w:r>
+        <w:rPr>
+          <w:u w:val="single"/>
+        </w:rPr>
+        <w:t>training</w:t>
       </w:r>
     </w:p>
     <w:p/>
@@ -788,6 +1020,9 @@
       <w:r>
         <w:t>/PIP</w:t>
       </w:r>
+      <w:r>
+        <w:t xml:space="preserve">  (Home Brew for Mac)</w:t>
+      </w:r>
     </w:p>
     <w:p>
       <w:pPr>
@@ -821,6 +1056,30 @@
         <w:t>etc</w:t>
       </w:r>
       <w:proofErr w:type="spellEnd"/>
+    </w:p>
+    <w:p>
+      <w:pPr>
+        <w:pStyle w:val="ListParagraph"/>
+        <w:numPr>
+          <w:ilvl w:val="0"/>
+          <w:numId w:val="1"/>
+        </w:numPr>
+      </w:pPr>
+      <w:r>
+        <w:t xml:space="preserve">Programming Development Environment </w:t>
+      </w:r>
+      <w:r>
+        <w:t>Tool</w:t>
+      </w:r>
+      <w:r>
+        <w:t xml:space="preserve">:  ex) Microsoft Visual </w:t>
+      </w:r>
+      <w:r>
+        <w:t xml:space="preserve">Studio </w:t>
+      </w:r>
+      <w:r>
+        <w:t>Code</w:t>
+      </w:r>
     </w:p>
     <w:p/>
     <w:p/>
@@ -871,6 +1130,9 @@
     <w:p/>
     <w:p>
       <w:r>
+        <w:t xml:space="preserve">* </w:t>
+      </w:r>
+      <w:r>
         <w:t xml:space="preserve">Our repository </w:t>
       </w:r>
       <w:proofErr w:type="gramStart"/>
@@ -882,8 +1144,18 @@
       </w:r>
       <w:proofErr w:type="gramEnd"/>
       <w:r>
-        <w:t xml:space="preserve"> http://github.com/</w:t>
-      </w:r>
+        <w:t xml:space="preserve"> </w:t>
+      </w:r>
+      <w:hyperlink r:id="rId10" w:history="1">
+        <w:r>
+          <w:rPr>
+            <w:rStyle w:val="Hyperlink"/>
+          </w:rPr>
+          <w:t>http://github.com/sdaysmerrill/Summer-REU-Project/</w:t>
+        </w:r>
+      </w:hyperlink>
+    </w:p>
+    <w:p>
       <w:r>
         <w:t xml:space="preserve">  </w:t>
       </w:r>
@@ -931,7 +1203,18 @@
         </w:numPr>
       </w:pPr>
       <w:r>
-        <w:t>Package management with pip</w:t>
+        <w:t xml:space="preserve">Package </w:t>
+      </w:r>
+      <w:r>
+        <w:t xml:space="preserve">management with </w:t>
+      </w:r>
+      <w:proofErr w:type="spellStart"/>
+      <w:r>
+        <w:t>conda</w:t>
+      </w:r>
+      <w:proofErr w:type="spellEnd"/>
+      <w:r>
+        <w:t xml:space="preserve"> and pip</w:t>
       </w:r>
     </w:p>
     <w:p>
@@ -958,7 +1241,7 @@
       <w:pPr>
         <w:ind w:left="1980"/>
       </w:pPr>
-      <w:hyperlink r:id="rId10" w:history="1">
+      <w:hyperlink r:id="rId11" w:history="1">
         <w:r>
           <w:rPr>
             <w:rStyle w:val="Hyperlink"/>
@@ -1036,17 +1319,17 @@
   <w:abstractNum w:abstractNumId="0">
     <w:nsid w:val="06713A3E"/>
     <w:multiLevelType w:val="hybridMultilevel"/>
-    <w:tmpl w:val="3D1001F4"/>
-    <w:lvl w:ilvl="0" w:tplc="ECEA54DE">
-      <w:start w:val="1"/>
-      <w:numFmt w:val="lowerRoman"/>
-      <w:lvlText w:val="%1."/>
-      <w:lvlJc w:val="left"/>
-      <w:pPr>
-        <w:ind w:left="1080" w:hanging="720"/>
-      </w:pPr>
-      <w:rPr>
-        <w:rFonts w:hint="default"/>
+    <w:tmpl w:val="3196C6B8"/>
+    <w:lvl w:ilvl="0" w:tplc="04090001">
+      <w:start w:val="1"/>
+      <w:numFmt w:val="bullet"/>
+      <w:lvlText w:val=""/>
+      <w:lvlJc w:val="left"/>
+      <w:pPr>
+        <w:ind w:left="360" w:hanging="360"/>
+      </w:pPr>
+      <w:rPr>
+        <w:rFonts w:ascii="Symbol" w:hAnsi="Symbol" w:hint="default"/>
       </w:rPr>
     </w:lvl>
     <w:lvl w:ilvl="1" w:tplc="04090019" w:tentative="1">
@@ -1214,26 +1497,26 @@
   <w:abstractNum w:abstractNumId="2">
     <w:nsid w:val="0D327B35"/>
     <w:multiLevelType w:val="hybridMultilevel"/>
-    <w:tmpl w:val="E806AE70"/>
+    <w:tmpl w:val="CB92420C"/>
     <w:lvl w:ilvl="0" w:tplc="04090001">
       <w:start w:val="1"/>
       <w:numFmt w:val="bullet"/>
       <w:lvlText w:val=""/>
       <w:lvlJc w:val="left"/>
       <w:pPr>
-        <w:ind w:left="720" w:hanging="360"/>
+        <w:ind w:left="360" w:hanging="360"/>
       </w:pPr>
       <w:rPr>
         <w:rFonts w:ascii="Symbol" w:hAnsi="Symbol" w:hint="default"/>
       </w:rPr>
     </w:lvl>
-    <w:lvl w:ilvl="1" w:tplc="04090003" w:tentative="1">
+    <w:lvl w:ilvl="1" w:tplc="04090003">
       <w:start w:val="1"/>
       <w:numFmt w:val="bullet"/>
       <w:lvlText w:val="o"/>
       <w:lvlJc w:val="left"/>
       <w:pPr>
-        <w:ind w:left="1440" w:hanging="360"/>
+        <w:ind w:left="1080" w:hanging="360"/>
       </w:pPr>
       <w:rPr>
         <w:rFonts w:ascii="Courier New" w:hAnsi="Courier New" w:cs="Courier New" w:hint="default"/>
@@ -1245,7 +1528,7 @@
       <w:lvlText w:val=""/>
       <w:lvlJc w:val="left"/>
       <w:pPr>
-        <w:ind w:left="2160" w:hanging="360"/>
+        <w:ind w:left="1800" w:hanging="360"/>
       </w:pPr>
       <w:rPr>
         <w:rFonts w:ascii="Wingdings" w:hAnsi="Wingdings" w:hint="default"/>
@@ -1257,7 +1540,7 @@
       <w:lvlText w:val=""/>
       <w:lvlJc w:val="left"/>
       <w:pPr>
-        <w:ind w:left="2880" w:hanging="360"/>
+        <w:ind w:left="2520" w:hanging="360"/>
       </w:pPr>
       <w:rPr>
         <w:rFonts w:ascii="Symbol" w:hAnsi="Symbol" w:hint="default"/>
@@ -1269,7 +1552,7 @@
       <w:lvlText w:val="o"/>
       <w:lvlJc w:val="left"/>
       <w:pPr>
-        <w:ind w:left="3600" w:hanging="360"/>
+        <w:ind w:left="3240" w:hanging="360"/>
       </w:pPr>
       <w:rPr>
         <w:rFonts w:ascii="Courier New" w:hAnsi="Courier New" w:cs="Courier New" w:hint="default"/>
@@ -1281,7 +1564,7 @@
       <w:lvlText w:val=""/>
       <w:lvlJc w:val="left"/>
       <w:pPr>
-        <w:ind w:left="4320" w:hanging="360"/>
+        <w:ind w:left="3960" w:hanging="360"/>
       </w:pPr>
       <w:rPr>
         <w:rFonts w:ascii="Wingdings" w:hAnsi="Wingdings" w:hint="default"/>
@@ -1293,7 +1576,7 @@
       <w:lvlText w:val=""/>
       <w:lvlJc w:val="left"/>
       <w:pPr>
-        <w:ind w:left="5040" w:hanging="360"/>
+        <w:ind w:left="4680" w:hanging="360"/>
       </w:pPr>
       <w:rPr>
         <w:rFonts w:ascii="Symbol" w:hAnsi="Symbol" w:hint="default"/>
@@ -1305,7 +1588,7 @@
       <w:lvlText w:val="o"/>
       <w:lvlJc w:val="left"/>
       <w:pPr>
-        <w:ind w:left="5760" w:hanging="360"/>
+        <w:ind w:left="5400" w:hanging="360"/>
       </w:pPr>
       <w:rPr>
         <w:rFonts w:ascii="Courier New" w:hAnsi="Courier New" w:cs="Courier New" w:hint="default"/>
@@ -1317,7 +1600,7 @@
       <w:lvlText w:val=""/>
       <w:lvlJc w:val="left"/>
       <w:pPr>
-        <w:ind w:left="6480" w:hanging="360"/>
+        <w:ind w:left="6120" w:hanging="360"/>
       </w:pPr>
       <w:rPr>
         <w:rFonts w:ascii="Wingdings" w:hAnsi="Wingdings" w:hint="default"/>
@@ -1327,110 +1610,110 @@
   <w:abstractNum w:abstractNumId="3">
     <w:nsid w:val="0F876B75"/>
     <w:multiLevelType w:val="hybridMultilevel"/>
-    <w:tmpl w:val="8A043296"/>
-    <w:lvl w:ilvl="0" w:tplc="04090001">
+    <w:tmpl w:val="0148A4BA"/>
+    <w:lvl w:ilvl="0" w:tplc="0409001B">
+      <w:start w:val="1"/>
+      <w:numFmt w:val="lowerRoman"/>
+      <w:lvlText w:val="%1."/>
+      <w:lvlJc w:val="right"/>
+      <w:pPr>
+        <w:ind w:left="360" w:hanging="360"/>
+      </w:pPr>
+      <w:rPr>
+        <w:rFonts w:hint="default"/>
+      </w:rPr>
+    </w:lvl>
+    <w:lvl w:ilvl="1" w:tplc="04090003" w:tentative="1">
+      <w:start w:val="1"/>
+      <w:numFmt w:val="bullet"/>
+      <w:lvlText w:val="o"/>
+      <w:lvlJc w:val="left"/>
+      <w:pPr>
+        <w:ind w:left="1080" w:hanging="360"/>
+      </w:pPr>
+      <w:rPr>
+        <w:rFonts w:ascii="Courier New" w:hAnsi="Courier New" w:cs="Courier New" w:hint="default"/>
+      </w:rPr>
+    </w:lvl>
+    <w:lvl w:ilvl="2" w:tplc="04090005" w:tentative="1">
+      <w:start w:val="1"/>
+      <w:numFmt w:val="bullet"/>
+      <w:lvlText w:val=""/>
+      <w:lvlJc w:val="left"/>
+      <w:pPr>
+        <w:ind w:left="1800" w:hanging="360"/>
+      </w:pPr>
+      <w:rPr>
+        <w:rFonts w:ascii="Wingdings" w:hAnsi="Wingdings" w:hint="default"/>
+      </w:rPr>
+    </w:lvl>
+    <w:lvl w:ilvl="3" w:tplc="04090001" w:tentative="1">
       <w:start w:val="1"/>
       <w:numFmt w:val="bullet"/>
       <w:lvlText w:val=""/>
       <w:lvlJc w:val="left"/>
       <w:pPr>
-        <w:ind w:left="1080" w:hanging="360"/>
+        <w:ind w:left="2520" w:hanging="360"/>
       </w:pPr>
       <w:rPr>
         <w:rFonts w:ascii="Symbol" w:hAnsi="Symbol" w:hint="default"/>
       </w:rPr>
     </w:lvl>
-    <w:lvl w:ilvl="1" w:tplc="04090003" w:tentative="1">
+    <w:lvl w:ilvl="4" w:tplc="04090003" w:tentative="1">
       <w:start w:val="1"/>
       <w:numFmt w:val="bullet"/>
       <w:lvlText w:val="o"/>
       <w:lvlJc w:val="left"/>
       <w:pPr>
-        <w:ind w:left="1800" w:hanging="360"/>
+        <w:ind w:left="3240" w:hanging="360"/>
       </w:pPr>
       <w:rPr>
         <w:rFonts w:ascii="Courier New" w:hAnsi="Courier New" w:cs="Courier New" w:hint="default"/>
       </w:rPr>
     </w:lvl>
-    <w:lvl w:ilvl="2" w:tplc="04090005" w:tentative="1">
+    <w:lvl w:ilvl="5" w:tplc="04090005" w:tentative="1">
       <w:start w:val="1"/>
       <w:numFmt w:val="bullet"/>
       <w:lvlText w:val=""/>
       <w:lvlJc w:val="left"/>
       <w:pPr>
-        <w:ind w:left="2520" w:hanging="360"/>
+        <w:ind w:left="3960" w:hanging="360"/>
       </w:pPr>
       <w:rPr>
         <w:rFonts w:ascii="Wingdings" w:hAnsi="Wingdings" w:hint="default"/>
       </w:rPr>
     </w:lvl>
-    <w:lvl w:ilvl="3" w:tplc="04090001" w:tentative="1">
+    <w:lvl w:ilvl="6" w:tplc="04090001" w:tentative="1">
       <w:start w:val="1"/>
       <w:numFmt w:val="bullet"/>
       <w:lvlText w:val=""/>
       <w:lvlJc w:val="left"/>
       <w:pPr>
-        <w:ind w:left="3240" w:hanging="360"/>
+        <w:ind w:left="4680" w:hanging="360"/>
       </w:pPr>
       <w:rPr>
         <w:rFonts w:ascii="Symbol" w:hAnsi="Symbol" w:hint="default"/>
       </w:rPr>
     </w:lvl>
-    <w:lvl w:ilvl="4" w:tplc="04090003" w:tentative="1">
+    <w:lvl w:ilvl="7" w:tplc="04090003" w:tentative="1">
       <w:start w:val="1"/>
       <w:numFmt w:val="bullet"/>
       <w:lvlText w:val="o"/>
       <w:lvlJc w:val="left"/>
       <w:pPr>
-        <w:ind w:left="3960" w:hanging="360"/>
+        <w:ind w:left="5400" w:hanging="360"/>
       </w:pPr>
       <w:rPr>
         <w:rFonts w:ascii="Courier New" w:hAnsi="Courier New" w:cs="Courier New" w:hint="default"/>
       </w:rPr>
     </w:lvl>
-    <w:lvl w:ilvl="5" w:tplc="04090005" w:tentative="1">
+    <w:lvl w:ilvl="8" w:tplc="04090005" w:tentative="1">
       <w:start w:val="1"/>
       <w:numFmt w:val="bullet"/>
       <w:lvlText w:val=""/>
       <w:lvlJc w:val="left"/>
       <w:pPr>
-        <w:ind w:left="4680" w:hanging="360"/>
-      </w:pPr>
-      <w:rPr>
-        <w:rFonts w:ascii="Wingdings" w:hAnsi="Wingdings" w:hint="default"/>
-      </w:rPr>
-    </w:lvl>
-    <w:lvl w:ilvl="6" w:tplc="04090001" w:tentative="1">
-      <w:start w:val="1"/>
-      <w:numFmt w:val="bullet"/>
-      <w:lvlText w:val=""/>
-      <w:lvlJc w:val="left"/>
-      <w:pPr>
-        <w:ind w:left="5400" w:hanging="360"/>
-      </w:pPr>
-      <w:rPr>
-        <w:rFonts w:ascii="Symbol" w:hAnsi="Symbol" w:hint="default"/>
-      </w:rPr>
-    </w:lvl>
-    <w:lvl w:ilvl="7" w:tplc="04090003" w:tentative="1">
-      <w:start w:val="1"/>
-      <w:numFmt w:val="bullet"/>
-      <w:lvlText w:val="o"/>
-      <w:lvlJc w:val="left"/>
-      <w:pPr>
         <w:ind w:left="6120" w:hanging="360"/>
-      </w:pPr>
-      <w:rPr>
-        <w:rFonts w:ascii="Courier New" w:hAnsi="Courier New" w:cs="Courier New" w:hint="default"/>
-      </w:rPr>
-    </w:lvl>
-    <w:lvl w:ilvl="8" w:tplc="04090005" w:tentative="1">
-      <w:start w:val="1"/>
-      <w:numFmt w:val="bullet"/>
-      <w:lvlText w:val=""/>
-      <w:lvlJc w:val="left"/>
-      <w:pPr>
-        <w:ind w:left="6840" w:hanging="360"/>
       </w:pPr>
       <w:rPr>
         <w:rFonts w:ascii="Wingdings" w:hAnsi="Wingdings" w:hint="default"/>
@@ -1438,122 +1721,9 @@
     </w:lvl>
   </w:abstractNum>
   <w:abstractNum w:abstractNumId="4">
-    <w:nsid w:val="27786C7C"/>
+    <w:nsid w:val="1AAD1F2E"/>
     <w:multiLevelType w:val="hybridMultilevel"/>
-    <w:tmpl w:val="3F1A3C7A"/>
-    <w:lvl w:ilvl="0" w:tplc="04090001">
-      <w:start w:val="1"/>
-      <w:numFmt w:val="bullet"/>
-      <w:lvlText w:val=""/>
-      <w:lvlJc w:val="left"/>
-      <w:pPr>
-        <w:ind w:left="360" w:hanging="360"/>
-      </w:pPr>
-      <w:rPr>
-        <w:rFonts w:ascii="Symbol" w:hAnsi="Symbol" w:hint="default"/>
-      </w:rPr>
-    </w:lvl>
-    <w:lvl w:ilvl="1" w:tplc="04090003" w:tentative="1">
-      <w:start w:val="1"/>
-      <w:numFmt w:val="bullet"/>
-      <w:lvlText w:val="o"/>
-      <w:lvlJc w:val="left"/>
-      <w:pPr>
-        <w:ind w:left="1080" w:hanging="360"/>
-      </w:pPr>
-      <w:rPr>
-        <w:rFonts w:ascii="Courier New" w:hAnsi="Courier New" w:cs="Courier New" w:hint="default"/>
-      </w:rPr>
-    </w:lvl>
-    <w:lvl w:ilvl="2" w:tplc="04090005" w:tentative="1">
-      <w:start w:val="1"/>
-      <w:numFmt w:val="bullet"/>
-      <w:lvlText w:val=""/>
-      <w:lvlJc w:val="left"/>
-      <w:pPr>
-        <w:ind w:left="1800" w:hanging="360"/>
-      </w:pPr>
-      <w:rPr>
-        <w:rFonts w:ascii="Wingdings" w:hAnsi="Wingdings" w:hint="default"/>
-      </w:rPr>
-    </w:lvl>
-    <w:lvl w:ilvl="3" w:tplc="04090001" w:tentative="1">
-      <w:start w:val="1"/>
-      <w:numFmt w:val="bullet"/>
-      <w:lvlText w:val=""/>
-      <w:lvlJc w:val="left"/>
-      <w:pPr>
-        <w:ind w:left="2520" w:hanging="360"/>
-      </w:pPr>
-      <w:rPr>
-        <w:rFonts w:ascii="Symbol" w:hAnsi="Symbol" w:hint="default"/>
-      </w:rPr>
-    </w:lvl>
-    <w:lvl w:ilvl="4" w:tplc="04090003" w:tentative="1">
-      <w:start w:val="1"/>
-      <w:numFmt w:val="bullet"/>
-      <w:lvlText w:val="o"/>
-      <w:lvlJc w:val="left"/>
-      <w:pPr>
-        <w:ind w:left="3240" w:hanging="360"/>
-      </w:pPr>
-      <w:rPr>
-        <w:rFonts w:ascii="Courier New" w:hAnsi="Courier New" w:cs="Courier New" w:hint="default"/>
-      </w:rPr>
-    </w:lvl>
-    <w:lvl w:ilvl="5" w:tplc="04090005" w:tentative="1">
-      <w:start w:val="1"/>
-      <w:numFmt w:val="bullet"/>
-      <w:lvlText w:val=""/>
-      <w:lvlJc w:val="left"/>
-      <w:pPr>
-        <w:ind w:left="3960" w:hanging="360"/>
-      </w:pPr>
-      <w:rPr>
-        <w:rFonts w:ascii="Wingdings" w:hAnsi="Wingdings" w:hint="default"/>
-      </w:rPr>
-    </w:lvl>
-    <w:lvl w:ilvl="6" w:tplc="04090001" w:tentative="1">
-      <w:start w:val="1"/>
-      <w:numFmt w:val="bullet"/>
-      <w:lvlText w:val=""/>
-      <w:lvlJc w:val="left"/>
-      <w:pPr>
-        <w:ind w:left="4680" w:hanging="360"/>
-      </w:pPr>
-      <w:rPr>
-        <w:rFonts w:ascii="Symbol" w:hAnsi="Symbol" w:hint="default"/>
-      </w:rPr>
-    </w:lvl>
-    <w:lvl w:ilvl="7" w:tplc="04090003" w:tentative="1">
-      <w:start w:val="1"/>
-      <w:numFmt w:val="bullet"/>
-      <w:lvlText w:val="o"/>
-      <w:lvlJc w:val="left"/>
-      <w:pPr>
-        <w:ind w:left="5400" w:hanging="360"/>
-      </w:pPr>
-      <w:rPr>
-        <w:rFonts w:ascii="Courier New" w:hAnsi="Courier New" w:cs="Courier New" w:hint="default"/>
-      </w:rPr>
-    </w:lvl>
-    <w:lvl w:ilvl="8" w:tplc="04090005" w:tentative="1">
-      <w:start w:val="1"/>
-      <w:numFmt w:val="bullet"/>
-      <w:lvlText w:val=""/>
-      <w:lvlJc w:val="left"/>
-      <w:pPr>
-        <w:ind w:left="6120" w:hanging="360"/>
-      </w:pPr>
-      <w:rPr>
-        <w:rFonts w:ascii="Wingdings" w:hAnsi="Wingdings" w:hint="default"/>
-      </w:rPr>
-    </w:lvl>
-  </w:abstractNum>
-  <w:abstractNum w:abstractNumId="5">
-    <w:nsid w:val="39D60062"/>
-    <w:multiLevelType w:val="hybridMultilevel"/>
-    <w:tmpl w:val="0C32369E"/>
+    <w:tmpl w:val="2CE0FC7E"/>
     <w:lvl w:ilvl="0" w:tplc="04090015">
       <w:start w:val="1"/>
       <w:numFmt w:val="upperLetter"/>
@@ -1639,38 +1809,377 @@
       </w:pPr>
     </w:lvl>
   </w:abstractNum>
+  <w:abstractNum w:abstractNumId="5">
+    <w:nsid w:val="1DE752DB"/>
+    <w:multiLevelType w:val="hybridMultilevel"/>
+    <w:tmpl w:val="BB52E232"/>
+    <w:lvl w:ilvl="0" w:tplc="04090001">
+      <w:start w:val="1"/>
+      <w:numFmt w:val="bullet"/>
+      <w:lvlText w:val=""/>
+      <w:lvlJc w:val="left"/>
+      <w:pPr>
+        <w:ind w:left="360" w:hanging="360"/>
+      </w:pPr>
+      <w:rPr>
+        <w:rFonts w:ascii="Symbol" w:hAnsi="Symbol" w:hint="default"/>
+      </w:rPr>
+    </w:lvl>
+    <w:lvl w:ilvl="1" w:tplc="04090003" w:tentative="1">
+      <w:start w:val="1"/>
+      <w:numFmt w:val="bullet"/>
+      <w:lvlText w:val="o"/>
+      <w:lvlJc w:val="left"/>
+      <w:pPr>
+        <w:ind w:left="1080" w:hanging="360"/>
+      </w:pPr>
+      <w:rPr>
+        <w:rFonts w:ascii="Courier New" w:hAnsi="Courier New" w:cs="Courier New" w:hint="default"/>
+      </w:rPr>
+    </w:lvl>
+    <w:lvl w:ilvl="2" w:tplc="04090005" w:tentative="1">
+      <w:start w:val="1"/>
+      <w:numFmt w:val="bullet"/>
+      <w:lvlText w:val=""/>
+      <w:lvlJc w:val="left"/>
+      <w:pPr>
+        <w:ind w:left="1800" w:hanging="360"/>
+      </w:pPr>
+      <w:rPr>
+        <w:rFonts w:ascii="Wingdings" w:hAnsi="Wingdings" w:hint="default"/>
+      </w:rPr>
+    </w:lvl>
+    <w:lvl w:ilvl="3" w:tplc="04090001" w:tentative="1">
+      <w:start w:val="1"/>
+      <w:numFmt w:val="bullet"/>
+      <w:lvlText w:val=""/>
+      <w:lvlJc w:val="left"/>
+      <w:pPr>
+        <w:ind w:left="2520" w:hanging="360"/>
+      </w:pPr>
+      <w:rPr>
+        <w:rFonts w:ascii="Symbol" w:hAnsi="Symbol" w:hint="default"/>
+      </w:rPr>
+    </w:lvl>
+    <w:lvl w:ilvl="4" w:tplc="04090003" w:tentative="1">
+      <w:start w:val="1"/>
+      <w:numFmt w:val="bullet"/>
+      <w:lvlText w:val="o"/>
+      <w:lvlJc w:val="left"/>
+      <w:pPr>
+        <w:ind w:left="3240" w:hanging="360"/>
+      </w:pPr>
+      <w:rPr>
+        <w:rFonts w:ascii="Courier New" w:hAnsi="Courier New" w:cs="Courier New" w:hint="default"/>
+      </w:rPr>
+    </w:lvl>
+    <w:lvl w:ilvl="5" w:tplc="04090005" w:tentative="1">
+      <w:start w:val="1"/>
+      <w:numFmt w:val="bullet"/>
+      <w:lvlText w:val=""/>
+      <w:lvlJc w:val="left"/>
+      <w:pPr>
+        <w:ind w:left="3960" w:hanging="360"/>
+      </w:pPr>
+      <w:rPr>
+        <w:rFonts w:ascii="Wingdings" w:hAnsi="Wingdings" w:hint="default"/>
+      </w:rPr>
+    </w:lvl>
+    <w:lvl w:ilvl="6" w:tplc="04090001" w:tentative="1">
+      <w:start w:val="1"/>
+      <w:numFmt w:val="bullet"/>
+      <w:lvlText w:val=""/>
+      <w:lvlJc w:val="left"/>
+      <w:pPr>
+        <w:ind w:left="4680" w:hanging="360"/>
+      </w:pPr>
+      <w:rPr>
+        <w:rFonts w:ascii="Symbol" w:hAnsi="Symbol" w:hint="default"/>
+      </w:rPr>
+    </w:lvl>
+    <w:lvl w:ilvl="7" w:tplc="04090003" w:tentative="1">
+      <w:start w:val="1"/>
+      <w:numFmt w:val="bullet"/>
+      <w:lvlText w:val="o"/>
+      <w:lvlJc w:val="left"/>
+      <w:pPr>
+        <w:ind w:left="5400" w:hanging="360"/>
+      </w:pPr>
+      <w:rPr>
+        <w:rFonts w:ascii="Courier New" w:hAnsi="Courier New" w:cs="Courier New" w:hint="default"/>
+      </w:rPr>
+    </w:lvl>
+    <w:lvl w:ilvl="8" w:tplc="04090005" w:tentative="1">
+      <w:start w:val="1"/>
+      <w:numFmt w:val="bullet"/>
+      <w:lvlText w:val=""/>
+      <w:lvlJc w:val="left"/>
+      <w:pPr>
+        <w:ind w:left="6120" w:hanging="360"/>
+      </w:pPr>
+      <w:rPr>
+        <w:rFonts w:ascii="Wingdings" w:hAnsi="Wingdings" w:hint="default"/>
+      </w:rPr>
+    </w:lvl>
+  </w:abstractNum>
   <w:abstractNum w:abstractNumId="6">
-    <w:nsid w:val="3F846122"/>
+    <w:nsid w:val="27786C7C"/>
     <w:multiLevelType w:val="hybridMultilevel"/>
-    <w:tmpl w:val="E13C60F2"/>
-    <w:lvl w:ilvl="0" w:tplc="8550BFE8">
-      <w:start w:val="1"/>
-      <w:numFmt w:val="upperRoman"/>
-      <w:lvlText w:val="%1."/>
-      <w:lvlJc w:val="left"/>
-      <w:pPr>
-        <w:ind w:left="1080" w:hanging="720"/>
-      </w:pPr>
-      <w:rPr>
-        <w:rFonts w:hint="default"/>
-      </w:rPr>
-    </w:lvl>
-    <w:lvl w:ilvl="1" w:tplc="04090019">
+    <w:tmpl w:val="143A5520"/>
+    <w:lvl w:ilvl="0" w:tplc="04090003">
+      <w:start w:val="1"/>
+      <w:numFmt w:val="bullet"/>
+      <w:lvlText w:val="o"/>
+      <w:lvlJc w:val="left"/>
+      <w:pPr>
+        <w:ind w:left="1080" w:hanging="360"/>
+      </w:pPr>
+      <w:rPr>
+        <w:rFonts w:ascii="Courier New" w:hAnsi="Courier New" w:cs="Courier New" w:hint="default"/>
+      </w:rPr>
+    </w:lvl>
+    <w:lvl w:ilvl="1" w:tplc="04090003" w:tentative="1">
+      <w:start w:val="1"/>
+      <w:numFmt w:val="bullet"/>
+      <w:lvlText w:val="o"/>
+      <w:lvlJc w:val="left"/>
+      <w:pPr>
+        <w:ind w:left="720" w:hanging="360"/>
+      </w:pPr>
+      <w:rPr>
+        <w:rFonts w:ascii="Courier New" w:hAnsi="Courier New" w:cs="Courier New" w:hint="default"/>
+      </w:rPr>
+    </w:lvl>
+    <w:lvl w:ilvl="2" w:tplc="04090005" w:tentative="1">
+      <w:start w:val="1"/>
+      <w:numFmt w:val="bullet"/>
+      <w:lvlText w:val=""/>
+      <w:lvlJc w:val="left"/>
+      <w:pPr>
+        <w:ind w:left="1440" w:hanging="360"/>
+      </w:pPr>
+      <w:rPr>
+        <w:rFonts w:ascii="Wingdings" w:hAnsi="Wingdings" w:hint="default"/>
+      </w:rPr>
+    </w:lvl>
+    <w:lvl w:ilvl="3" w:tplc="04090001" w:tentative="1">
+      <w:start w:val="1"/>
+      <w:numFmt w:val="bullet"/>
+      <w:lvlText w:val=""/>
+      <w:lvlJc w:val="left"/>
+      <w:pPr>
+        <w:ind w:left="2160" w:hanging="360"/>
+      </w:pPr>
+      <w:rPr>
+        <w:rFonts w:ascii="Symbol" w:hAnsi="Symbol" w:hint="default"/>
+      </w:rPr>
+    </w:lvl>
+    <w:lvl w:ilvl="4" w:tplc="04090003" w:tentative="1">
+      <w:start w:val="1"/>
+      <w:numFmt w:val="bullet"/>
+      <w:lvlText w:val="o"/>
+      <w:lvlJc w:val="left"/>
+      <w:pPr>
+        <w:ind w:left="2880" w:hanging="360"/>
+      </w:pPr>
+      <w:rPr>
+        <w:rFonts w:ascii="Courier New" w:hAnsi="Courier New" w:cs="Courier New" w:hint="default"/>
+      </w:rPr>
+    </w:lvl>
+    <w:lvl w:ilvl="5" w:tplc="04090005" w:tentative="1">
+      <w:start w:val="1"/>
+      <w:numFmt w:val="bullet"/>
+      <w:lvlText w:val=""/>
+      <w:lvlJc w:val="left"/>
+      <w:pPr>
+        <w:ind w:left="3600" w:hanging="360"/>
+      </w:pPr>
+      <w:rPr>
+        <w:rFonts w:ascii="Wingdings" w:hAnsi="Wingdings" w:hint="default"/>
+      </w:rPr>
+    </w:lvl>
+    <w:lvl w:ilvl="6" w:tplc="04090001" w:tentative="1">
+      <w:start w:val="1"/>
+      <w:numFmt w:val="bullet"/>
+      <w:lvlText w:val=""/>
+      <w:lvlJc w:val="left"/>
+      <w:pPr>
+        <w:ind w:left="4320" w:hanging="360"/>
+      </w:pPr>
+      <w:rPr>
+        <w:rFonts w:ascii="Symbol" w:hAnsi="Symbol" w:hint="default"/>
+      </w:rPr>
+    </w:lvl>
+    <w:lvl w:ilvl="7" w:tplc="04090003" w:tentative="1">
+      <w:start w:val="1"/>
+      <w:numFmt w:val="bullet"/>
+      <w:lvlText w:val="o"/>
+      <w:lvlJc w:val="left"/>
+      <w:pPr>
+        <w:ind w:left="5040" w:hanging="360"/>
+      </w:pPr>
+      <w:rPr>
+        <w:rFonts w:ascii="Courier New" w:hAnsi="Courier New" w:cs="Courier New" w:hint="default"/>
+      </w:rPr>
+    </w:lvl>
+    <w:lvl w:ilvl="8" w:tplc="04090005" w:tentative="1">
+      <w:start w:val="1"/>
+      <w:numFmt w:val="bullet"/>
+      <w:lvlText w:val=""/>
+      <w:lvlJc w:val="left"/>
+      <w:pPr>
+        <w:ind w:left="5760" w:hanging="360"/>
+      </w:pPr>
+      <w:rPr>
+        <w:rFonts w:ascii="Wingdings" w:hAnsi="Wingdings" w:hint="default"/>
+      </w:rPr>
+    </w:lvl>
+  </w:abstractNum>
+  <w:abstractNum w:abstractNumId="7">
+    <w:nsid w:val="2F200F10"/>
+    <w:multiLevelType w:val="hybridMultilevel"/>
+    <w:tmpl w:val="85162A5A"/>
+    <w:lvl w:ilvl="0" w:tplc="04090003">
+      <w:start w:val="1"/>
+      <w:numFmt w:val="bullet"/>
+      <w:lvlText w:val="o"/>
+      <w:lvlJc w:val="left"/>
+      <w:pPr>
+        <w:ind w:left="1080" w:hanging="360"/>
+      </w:pPr>
+      <w:rPr>
+        <w:rFonts w:ascii="Courier New" w:hAnsi="Courier New" w:cs="Courier New" w:hint="default"/>
+      </w:rPr>
+    </w:lvl>
+    <w:lvl w:ilvl="1" w:tplc="04090003" w:tentative="1">
+      <w:start w:val="1"/>
+      <w:numFmt w:val="bullet"/>
+      <w:lvlText w:val="o"/>
+      <w:lvlJc w:val="left"/>
+      <w:pPr>
+        <w:ind w:left="1800" w:hanging="360"/>
+      </w:pPr>
+      <w:rPr>
+        <w:rFonts w:ascii="Courier New" w:hAnsi="Courier New" w:cs="Courier New" w:hint="default"/>
+      </w:rPr>
+    </w:lvl>
+    <w:lvl w:ilvl="2" w:tplc="04090005" w:tentative="1">
+      <w:start w:val="1"/>
+      <w:numFmt w:val="bullet"/>
+      <w:lvlText w:val=""/>
+      <w:lvlJc w:val="left"/>
+      <w:pPr>
+        <w:ind w:left="2520" w:hanging="360"/>
+      </w:pPr>
+      <w:rPr>
+        <w:rFonts w:ascii="Wingdings" w:hAnsi="Wingdings" w:hint="default"/>
+      </w:rPr>
+    </w:lvl>
+    <w:lvl w:ilvl="3" w:tplc="04090001" w:tentative="1">
+      <w:start w:val="1"/>
+      <w:numFmt w:val="bullet"/>
+      <w:lvlText w:val=""/>
+      <w:lvlJc w:val="left"/>
+      <w:pPr>
+        <w:ind w:left="3240" w:hanging="360"/>
+      </w:pPr>
+      <w:rPr>
+        <w:rFonts w:ascii="Symbol" w:hAnsi="Symbol" w:hint="default"/>
+      </w:rPr>
+    </w:lvl>
+    <w:lvl w:ilvl="4" w:tplc="04090003" w:tentative="1">
+      <w:start w:val="1"/>
+      <w:numFmt w:val="bullet"/>
+      <w:lvlText w:val="o"/>
+      <w:lvlJc w:val="left"/>
+      <w:pPr>
+        <w:ind w:left="3960" w:hanging="360"/>
+      </w:pPr>
+      <w:rPr>
+        <w:rFonts w:ascii="Courier New" w:hAnsi="Courier New" w:cs="Courier New" w:hint="default"/>
+      </w:rPr>
+    </w:lvl>
+    <w:lvl w:ilvl="5" w:tplc="04090005" w:tentative="1">
+      <w:start w:val="1"/>
+      <w:numFmt w:val="bullet"/>
+      <w:lvlText w:val=""/>
+      <w:lvlJc w:val="left"/>
+      <w:pPr>
+        <w:ind w:left="4680" w:hanging="360"/>
+      </w:pPr>
+      <w:rPr>
+        <w:rFonts w:ascii="Wingdings" w:hAnsi="Wingdings" w:hint="default"/>
+      </w:rPr>
+    </w:lvl>
+    <w:lvl w:ilvl="6" w:tplc="04090001" w:tentative="1">
+      <w:start w:val="1"/>
+      <w:numFmt w:val="bullet"/>
+      <w:lvlText w:val=""/>
+      <w:lvlJc w:val="left"/>
+      <w:pPr>
+        <w:ind w:left="5400" w:hanging="360"/>
+      </w:pPr>
+      <w:rPr>
+        <w:rFonts w:ascii="Symbol" w:hAnsi="Symbol" w:hint="default"/>
+      </w:rPr>
+    </w:lvl>
+    <w:lvl w:ilvl="7" w:tplc="04090003" w:tentative="1">
+      <w:start w:val="1"/>
+      <w:numFmt w:val="bullet"/>
+      <w:lvlText w:val="o"/>
+      <w:lvlJc w:val="left"/>
+      <w:pPr>
+        <w:ind w:left="6120" w:hanging="360"/>
+      </w:pPr>
+      <w:rPr>
+        <w:rFonts w:ascii="Courier New" w:hAnsi="Courier New" w:cs="Courier New" w:hint="default"/>
+      </w:rPr>
+    </w:lvl>
+    <w:lvl w:ilvl="8" w:tplc="04090005" w:tentative="1">
+      <w:start w:val="1"/>
+      <w:numFmt w:val="bullet"/>
+      <w:lvlText w:val=""/>
+      <w:lvlJc w:val="left"/>
+      <w:pPr>
+        <w:ind w:left="6840" w:hanging="360"/>
+      </w:pPr>
+      <w:rPr>
+        <w:rFonts w:ascii="Wingdings" w:hAnsi="Wingdings" w:hint="default"/>
+      </w:rPr>
+    </w:lvl>
+  </w:abstractNum>
+  <w:abstractNum w:abstractNumId="8">
+    <w:nsid w:val="39D60062"/>
+    <w:multiLevelType w:val="hybridMultilevel"/>
+    <w:tmpl w:val="1DFE0138"/>
+    <w:lvl w:ilvl="0" w:tplc="04090001">
+      <w:start w:val="1"/>
+      <w:numFmt w:val="bullet"/>
+      <w:lvlText w:val=""/>
+      <w:lvlJc w:val="left"/>
+      <w:pPr>
+        <w:ind w:left="720" w:hanging="360"/>
+      </w:pPr>
+      <w:rPr>
+        <w:rFonts w:ascii="Symbol" w:hAnsi="Symbol" w:hint="default"/>
+      </w:rPr>
+    </w:lvl>
+    <w:lvl w:ilvl="1" w:tplc="04090019" w:tentative="1">
       <w:start w:val="1"/>
       <w:numFmt w:val="lowerLetter"/>
       <w:lvlText w:val="%2."/>
       <w:lvlJc w:val="left"/>
       <w:pPr>
-        <w:ind w:left="1440" w:hanging="360"/>
-      </w:pPr>
-    </w:lvl>
-    <w:lvl w:ilvl="2" w:tplc="0409001B">
+        <w:ind w:left="1800" w:hanging="360"/>
+      </w:pPr>
+    </w:lvl>
+    <w:lvl w:ilvl="2" w:tplc="0409001B" w:tentative="1">
       <w:start w:val="1"/>
       <w:numFmt w:val="lowerRoman"/>
       <w:lvlText w:val="%3."/>
       <w:lvlJc w:val="right"/>
       <w:pPr>
-        <w:ind w:left="2160" w:hanging="180"/>
+        <w:ind w:left="2520" w:hanging="180"/>
       </w:pPr>
     </w:lvl>
     <w:lvl w:ilvl="3" w:tplc="0409000F" w:tentative="1">
@@ -1679,7 +2188,7 @@
       <w:lvlText w:val="%4."/>
       <w:lvlJc w:val="left"/>
       <w:pPr>
-        <w:ind w:left="2880" w:hanging="360"/>
+        <w:ind w:left="3240" w:hanging="360"/>
       </w:pPr>
     </w:lvl>
     <w:lvl w:ilvl="4" w:tplc="04090019" w:tentative="1">
@@ -1688,7 +2197,7 @@
       <w:lvlText w:val="%5."/>
       <w:lvlJc w:val="left"/>
       <w:pPr>
-        <w:ind w:left="3600" w:hanging="360"/>
+        <w:ind w:left="3960" w:hanging="360"/>
       </w:pPr>
     </w:lvl>
     <w:lvl w:ilvl="5" w:tplc="0409001B" w:tentative="1">
@@ -1697,7 +2206,7 @@
       <w:lvlText w:val="%6."/>
       <w:lvlJc w:val="right"/>
       <w:pPr>
-        <w:ind w:left="4320" w:hanging="180"/>
+        <w:ind w:left="4680" w:hanging="180"/>
       </w:pPr>
     </w:lvl>
     <w:lvl w:ilvl="6" w:tplc="0409000F" w:tentative="1">
@@ -1706,7 +2215,7 @@
       <w:lvlText w:val="%7."/>
       <w:lvlJc w:val="left"/>
       <w:pPr>
-        <w:ind w:left="5040" w:hanging="360"/>
+        <w:ind w:left="5400" w:hanging="360"/>
       </w:pPr>
     </w:lvl>
     <w:lvl w:ilvl="7" w:tplc="04090019" w:tentative="1">
@@ -1715,7 +2224,7 @@
       <w:lvlText w:val="%8."/>
       <w:lvlJc w:val="left"/>
       <w:pPr>
-        <w:ind w:left="5760" w:hanging="360"/>
+        <w:ind w:left="6120" w:hanging="360"/>
       </w:pPr>
     </w:lvl>
     <w:lvl w:ilvl="8" w:tplc="0409001B" w:tentative="1">
@@ -1724,11 +2233,305 @@
       <w:lvlText w:val="%9."/>
       <w:lvlJc w:val="right"/>
       <w:pPr>
+        <w:ind w:left="6840" w:hanging="180"/>
+      </w:pPr>
+    </w:lvl>
+  </w:abstractNum>
+  <w:abstractNum w:abstractNumId="9">
+    <w:nsid w:val="3F846122"/>
+    <w:multiLevelType w:val="hybridMultilevel"/>
+    <w:tmpl w:val="FD86A110"/>
+    <w:lvl w:ilvl="0" w:tplc="04090015">
+      <w:start w:val="1"/>
+      <w:numFmt w:val="upperLetter"/>
+      <w:lvlText w:val="%1."/>
+      <w:lvlJc w:val="left"/>
+      <w:pPr>
+        <w:ind w:left="360" w:hanging="360"/>
+      </w:pPr>
+      <w:rPr>
+        <w:rFonts w:hint="default"/>
+      </w:rPr>
+    </w:lvl>
+    <w:lvl w:ilvl="1" w:tplc="04090001">
+      <w:start w:val="1"/>
+      <w:numFmt w:val="bullet"/>
+      <w:lvlText w:val=""/>
+      <w:lvlJc w:val="left"/>
+      <w:pPr>
+        <w:ind w:left="720" w:hanging="360"/>
+      </w:pPr>
+      <w:rPr>
+        <w:rFonts w:ascii="Symbol" w:hAnsi="Symbol" w:hint="default"/>
+      </w:rPr>
+    </w:lvl>
+    <w:lvl w:ilvl="2" w:tplc="0409001B">
+      <w:start w:val="1"/>
+      <w:numFmt w:val="lowerRoman"/>
+      <w:lvlText w:val="%3."/>
+      <w:lvlJc w:val="right"/>
+      <w:pPr>
+        <w:ind w:left="2160" w:hanging="180"/>
+      </w:pPr>
+    </w:lvl>
+    <w:lvl w:ilvl="3" w:tplc="0409000F" w:tentative="1">
+      <w:start w:val="1"/>
+      <w:numFmt w:val="decimal"/>
+      <w:lvlText w:val="%4."/>
+      <w:lvlJc w:val="left"/>
+      <w:pPr>
+        <w:ind w:left="2880" w:hanging="360"/>
+      </w:pPr>
+    </w:lvl>
+    <w:lvl w:ilvl="4" w:tplc="04090019" w:tentative="1">
+      <w:start w:val="1"/>
+      <w:numFmt w:val="lowerLetter"/>
+      <w:lvlText w:val="%5."/>
+      <w:lvlJc w:val="left"/>
+      <w:pPr>
+        <w:ind w:left="3600" w:hanging="360"/>
+      </w:pPr>
+    </w:lvl>
+    <w:lvl w:ilvl="5" w:tplc="0409001B" w:tentative="1">
+      <w:start w:val="1"/>
+      <w:numFmt w:val="lowerRoman"/>
+      <w:lvlText w:val="%6."/>
+      <w:lvlJc w:val="right"/>
+      <w:pPr>
+        <w:ind w:left="4320" w:hanging="180"/>
+      </w:pPr>
+    </w:lvl>
+    <w:lvl w:ilvl="6" w:tplc="0409000F" w:tentative="1">
+      <w:start w:val="1"/>
+      <w:numFmt w:val="decimal"/>
+      <w:lvlText w:val="%7."/>
+      <w:lvlJc w:val="left"/>
+      <w:pPr>
+        <w:ind w:left="5040" w:hanging="360"/>
+      </w:pPr>
+    </w:lvl>
+    <w:lvl w:ilvl="7" w:tplc="04090019" w:tentative="1">
+      <w:start w:val="1"/>
+      <w:numFmt w:val="lowerLetter"/>
+      <w:lvlText w:val="%8."/>
+      <w:lvlJc w:val="left"/>
+      <w:pPr>
+        <w:ind w:left="5760" w:hanging="360"/>
+      </w:pPr>
+    </w:lvl>
+    <w:lvl w:ilvl="8" w:tplc="0409001B" w:tentative="1">
+      <w:start w:val="1"/>
+      <w:numFmt w:val="lowerRoman"/>
+      <w:lvlText w:val="%9."/>
+      <w:lvlJc w:val="right"/>
+      <w:pPr>
         <w:ind w:left="6480" w:hanging="180"/>
       </w:pPr>
     </w:lvl>
   </w:abstractNum>
-  <w:abstractNum w:abstractNumId="7">
+  <w:abstractNum w:abstractNumId="10">
+    <w:nsid w:val="43E32BBC"/>
+    <w:multiLevelType w:val="hybridMultilevel"/>
+    <w:tmpl w:val="17208B02"/>
+    <w:lvl w:ilvl="0" w:tplc="04090001">
+      <w:start w:val="1"/>
+      <w:numFmt w:val="bullet"/>
+      <w:lvlText w:val=""/>
+      <w:lvlJc w:val="left"/>
+      <w:pPr>
+        <w:ind w:left="720" w:hanging="360"/>
+      </w:pPr>
+      <w:rPr>
+        <w:rFonts w:ascii="Symbol" w:hAnsi="Symbol" w:hint="default"/>
+      </w:rPr>
+    </w:lvl>
+    <w:lvl w:ilvl="1" w:tplc="04090003" w:tentative="1">
+      <w:start w:val="1"/>
+      <w:numFmt w:val="bullet"/>
+      <w:lvlText w:val="o"/>
+      <w:lvlJc w:val="left"/>
+      <w:pPr>
+        <w:ind w:left="1440" w:hanging="360"/>
+      </w:pPr>
+      <w:rPr>
+        <w:rFonts w:ascii="Courier New" w:hAnsi="Courier New" w:cs="Courier New" w:hint="default"/>
+      </w:rPr>
+    </w:lvl>
+    <w:lvl w:ilvl="2" w:tplc="04090005" w:tentative="1">
+      <w:start w:val="1"/>
+      <w:numFmt w:val="bullet"/>
+      <w:lvlText w:val=""/>
+      <w:lvlJc w:val="left"/>
+      <w:pPr>
+        <w:ind w:left="2160" w:hanging="360"/>
+      </w:pPr>
+      <w:rPr>
+        <w:rFonts w:ascii="Wingdings" w:hAnsi="Wingdings" w:hint="default"/>
+      </w:rPr>
+    </w:lvl>
+    <w:lvl w:ilvl="3" w:tplc="04090001" w:tentative="1">
+      <w:start w:val="1"/>
+      <w:numFmt w:val="bullet"/>
+      <w:lvlText w:val=""/>
+      <w:lvlJc w:val="left"/>
+      <w:pPr>
+        <w:ind w:left="2880" w:hanging="360"/>
+      </w:pPr>
+      <w:rPr>
+        <w:rFonts w:ascii="Symbol" w:hAnsi="Symbol" w:hint="default"/>
+      </w:rPr>
+    </w:lvl>
+    <w:lvl w:ilvl="4" w:tplc="04090003" w:tentative="1">
+      <w:start w:val="1"/>
+      <w:numFmt w:val="bullet"/>
+      <w:lvlText w:val="o"/>
+      <w:lvlJc w:val="left"/>
+      <w:pPr>
+        <w:ind w:left="3600" w:hanging="360"/>
+      </w:pPr>
+      <w:rPr>
+        <w:rFonts w:ascii="Courier New" w:hAnsi="Courier New" w:cs="Courier New" w:hint="default"/>
+      </w:rPr>
+    </w:lvl>
+    <w:lvl w:ilvl="5" w:tplc="04090005" w:tentative="1">
+      <w:start w:val="1"/>
+      <w:numFmt w:val="bullet"/>
+      <w:lvlText w:val=""/>
+      <w:lvlJc w:val="left"/>
+      <w:pPr>
+        <w:ind w:left="4320" w:hanging="360"/>
+      </w:pPr>
+      <w:rPr>
+        <w:rFonts w:ascii="Wingdings" w:hAnsi="Wingdings" w:hint="default"/>
+      </w:rPr>
+    </w:lvl>
+    <w:lvl w:ilvl="6" w:tplc="04090001" w:tentative="1">
+      <w:start w:val="1"/>
+      <w:numFmt w:val="bullet"/>
+      <w:lvlText w:val=""/>
+      <w:lvlJc w:val="left"/>
+      <w:pPr>
+        <w:ind w:left="5040" w:hanging="360"/>
+      </w:pPr>
+      <w:rPr>
+        <w:rFonts w:ascii="Symbol" w:hAnsi="Symbol" w:hint="default"/>
+      </w:rPr>
+    </w:lvl>
+    <w:lvl w:ilvl="7" w:tplc="04090003" w:tentative="1">
+      <w:start w:val="1"/>
+      <w:numFmt w:val="bullet"/>
+      <w:lvlText w:val="o"/>
+      <w:lvlJc w:val="left"/>
+      <w:pPr>
+        <w:ind w:left="5760" w:hanging="360"/>
+      </w:pPr>
+      <w:rPr>
+        <w:rFonts w:ascii="Courier New" w:hAnsi="Courier New" w:cs="Courier New" w:hint="default"/>
+      </w:rPr>
+    </w:lvl>
+    <w:lvl w:ilvl="8" w:tplc="04090005" w:tentative="1">
+      <w:start w:val="1"/>
+      <w:numFmt w:val="bullet"/>
+      <w:lvlText w:val=""/>
+      <w:lvlJc w:val="left"/>
+      <w:pPr>
+        <w:ind w:left="6480" w:hanging="360"/>
+      </w:pPr>
+      <w:rPr>
+        <w:rFonts w:ascii="Wingdings" w:hAnsi="Wingdings" w:hint="default"/>
+      </w:rPr>
+    </w:lvl>
+  </w:abstractNum>
+  <w:abstractNum w:abstractNumId="11">
+    <w:nsid w:val="4C2F64A2"/>
+    <w:multiLevelType w:val="hybridMultilevel"/>
+    <w:tmpl w:val="6EB0B91A"/>
+    <w:lvl w:ilvl="0" w:tplc="04090015">
+      <w:start w:val="1"/>
+      <w:numFmt w:val="upperLetter"/>
+      <w:lvlText w:val="%1."/>
+      <w:lvlJc w:val="left"/>
+      <w:pPr>
+        <w:ind w:left="720" w:hanging="360"/>
+      </w:pPr>
+      <w:rPr>
+        <w:rFonts w:hint="default"/>
+      </w:rPr>
+    </w:lvl>
+    <w:lvl w:ilvl="1" w:tplc="04090019" w:tentative="1">
+      <w:start w:val="1"/>
+      <w:numFmt w:val="lowerLetter"/>
+      <w:lvlText w:val="%2."/>
+      <w:lvlJc w:val="left"/>
+      <w:pPr>
+        <w:ind w:left="1440" w:hanging="360"/>
+      </w:pPr>
+    </w:lvl>
+    <w:lvl w:ilvl="2" w:tplc="0409001B" w:tentative="1">
+      <w:start w:val="1"/>
+      <w:numFmt w:val="lowerRoman"/>
+      <w:lvlText w:val="%3."/>
+      <w:lvlJc w:val="right"/>
+      <w:pPr>
+        <w:ind w:left="2160" w:hanging="180"/>
+      </w:pPr>
+    </w:lvl>
+    <w:lvl w:ilvl="3" w:tplc="0409000F" w:tentative="1">
+      <w:start w:val="1"/>
+      <w:numFmt w:val="decimal"/>
+      <w:lvlText w:val="%4."/>
+      <w:lvlJc w:val="left"/>
+      <w:pPr>
+        <w:ind w:left="2880" w:hanging="360"/>
+      </w:pPr>
+    </w:lvl>
+    <w:lvl w:ilvl="4" w:tplc="04090019" w:tentative="1">
+      <w:start w:val="1"/>
+      <w:numFmt w:val="lowerLetter"/>
+      <w:lvlText w:val="%5."/>
+      <w:lvlJc w:val="left"/>
+      <w:pPr>
+        <w:ind w:left="3600" w:hanging="360"/>
+      </w:pPr>
+    </w:lvl>
+    <w:lvl w:ilvl="5" w:tplc="0409001B" w:tentative="1">
+      <w:start w:val="1"/>
+      <w:numFmt w:val="lowerRoman"/>
+      <w:lvlText w:val="%6."/>
+      <w:lvlJc w:val="right"/>
+      <w:pPr>
+        <w:ind w:left="4320" w:hanging="180"/>
+      </w:pPr>
+    </w:lvl>
+    <w:lvl w:ilvl="6" w:tplc="0409000F" w:tentative="1">
+      <w:start w:val="1"/>
+      <w:numFmt w:val="decimal"/>
+      <w:lvlText w:val="%7."/>
+      <w:lvlJc w:val="left"/>
+      <w:pPr>
+        <w:ind w:left="5040" w:hanging="360"/>
+      </w:pPr>
+    </w:lvl>
+    <w:lvl w:ilvl="7" w:tplc="04090019" w:tentative="1">
+      <w:start w:val="1"/>
+      <w:numFmt w:val="lowerLetter"/>
+      <w:lvlText w:val="%8."/>
+      <w:lvlJc w:val="left"/>
+      <w:pPr>
+        <w:ind w:left="5760" w:hanging="360"/>
+      </w:pPr>
+    </w:lvl>
+    <w:lvl w:ilvl="8" w:tplc="0409001B" w:tentative="1">
+      <w:start w:val="1"/>
+      <w:numFmt w:val="lowerRoman"/>
+      <w:lvlText w:val="%9."/>
+      <w:lvlJc w:val="right"/>
+      <w:pPr>
+        <w:ind w:left="6480" w:hanging="180"/>
+      </w:pPr>
+    </w:lvl>
+  </w:abstractNum>
+  <w:abstractNum w:abstractNumId="12">
     <w:nsid w:val="57F40637"/>
     <w:multiLevelType w:val="hybridMultilevel"/>
     <w:tmpl w:val="579EE3F0"/>
@@ -1841,133 +2644,243 @@
       </w:rPr>
     </w:lvl>
   </w:abstractNum>
-  <w:abstractNum w:abstractNumId="8">
+  <w:abstractNum w:abstractNumId="13">
     <w:nsid w:val="61764535"/>
     <w:multiLevelType w:val="hybridMultilevel"/>
-    <w:tmpl w:val="69BA973A"/>
-    <w:lvl w:ilvl="0" w:tplc="04090001">
+    <w:tmpl w:val="45DC7968"/>
+    <w:lvl w:ilvl="0" w:tplc="0409000D">
+      <w:start w:val="1"/>
+      <w:numFmt w:val="bullet"/>
+      <w:lvlText w:val=""/>
+      <w:lvlJc w:val="left"/>
+      <w:pPr>
+        <w:ind w:left="1440" w:hanging="360"/>
+      </w:pPr>
+      <w:rPr>
+        <w:rFonts w:ascii="Wingdings" w:hAnsi="Wingdings" w:hint="default"/>
+      </w:rPr>
+    </w:lvl>
+    <w:lvl w:ilvl="1" w:tplc="04090003" w:tentative="1">
+      <w:start w:val="1"/>
+      <w:numFmt w:val="bullet"/>
+      <w:lvlText w:val="o"/>
+      <w:lvlJc w:val="left"/>
+      <w:pPr>
+        <w:ind w:left="2160" w:hanging="360"/>
+      </w:pPr>
+      <w:rPr>
+        <w:rFonts w:ascii="Courier New" w:hAnsi="Courier New" w:cs="Courier New" w:hint="default"/>
+      </w:rPr>
+    </w:lvl>
+    <w:lvl w:ilvl="2" w:tplc="04090005" w:tentative="1">
+      <w:start w:val="1"/>
+      <w:numFmt w:val="bullet"/>
+      <w:lvlText w:val=""/>
+      <w:lvlJc w:val="left"/>
+      <w:pPr>
+        <w:ind w:left="2880" w:hanging="360"/>
+      </w:pPr>
+      <w:rPr>
+        <w:rFonts w:ascii="Wingdings" w:hAnsi="Wingdings" w:hint="default"/>
+      </w:rPr>
+    </w:lvl>
+    <w:lvl w:ilvl="3" w:tplc="04090001" w:tentative="1">
       <w:start w:val="1"/>
       <w:numFmt w:val="bullet"/>
       <w:lvlText w:val=""/>
       <w:lvlJc w:val="left"/>
       <w:pPr>
-        <w:ind w:left="1080" w:hanging="360"/>
+        <w:ind w:left="3600" w:hanging="360"/>
       </w:pPr>
       <w:rPr>
         <w:rFonts w:ascii="Symbol" w:hAnsi="Symbol" w:hint="default"/>
       </w:rPr>
     </w:lvl>
-    <w:lvl w:ilvl="1" w:tplc="04090003" w:tentative="1">
+    <w:lvl w:ilvl="4" w:tplc="04090003" w:tentative="1">
       <w:start w:val="1"/>
       <w:numFmt w:val="bullet"/>
       <w:lvlText w:val="o"/>
       <w:lvlJc w:val="left"/>
       <w:pPr>
+        <w:ind w:left="4320" w:hanging="360"/>
+      </w:pPr>
+      <w:rPr>
+        <w:rFonts w:ascii="Courier New" w:hAnsi="Courier New" w:cs="Courier New" w:hint="default"/>
+      </w:rPr>
+    </w:lvl>
+    <w:lvl w:ilvl="5" w:tplc="04090005" w:tentative="1">
+      <w:start w:val="1"/>
+      <w:numFmt w:val="bullet"/>
+      <w:lvlText w:val=""/>
+      <w:lvlJc w:val="left"/>
+      <w:pPr>
+        <w:ind w:left="5040" w:hanging="360"/>
+      </w:pPr>
+      <w:rPr>
+        <w:rFonts w:ascii="Wingdings" w:hAnsi="Wingdings" w:hint="default"/>
+      </w:rPr>
+    </w:lvl>
+    <w:lvl w:ilvl="6" w:tplc="04090001" w:tentative="1">
+      <w:start w:val="1"/>
+      <w:numFmt w:val="bullet"/>
+      <w:lvlText w:val=""/>
+      <w:lvlJc w:val="left"/>
+      <w:pPr>
+        <w:ind w:left="5760" w:hanging="360"/>
+      </w:pPr>
+      <w:rPr>
+        <w:rFonts w:ascii="Symbol" w:hAnsi="Symbol" w:hint="default"/>
+      </w:rPr>
+    </w:lvl>
+    <w:lvl w:ilvl="7" w:tplc="04090003" w:tentative="1">
+      <w:start w:val="1"/>
+      <w:numFmt w:val="bullet"/>
+      <w:lvlText w:val="o"/>
+      <w:lvlJc w:val="left"/>
+      <w:pPr>
+        <w:ind w:left="6480" w:hanging="360"/>
+      </w:pPr>
+      <w:rPr>
+        <w:rFonts w:ascii="Courier New" w:hAnsi="Courier New" w:cs="Courier New" w:hint="default"/>
+      </w:rPr>
+    </w:lvl>
+    <w:lvl w:ilvl="8" w:tplc="04090005" w:tentative="1">
+      <w:start w:val="1"/>
+      <w:numFmt w:val="bullet"/>
+      <w:lvlText w:val=""/>
+      <w:lvlJc w:val="left"/>
+      <w:pPr>
+        <w:ind w:left="7200" w:hanging="360"/>
+      </w:pPr>
+      <w:rPr>
+        <w:rFonts w:ascii="Wingdings" w:hAnsi="Wingdings" w:hint="default"/>
+      </w:rPr>
+    </w:lvl>
+  </w:abstractNum>
+  <w:abstractNum w:abstractNumId="14">
+    <w:nsid w:val="651768C5"/>
+    <w:multiLevelType w:val="hybridMultilevel"/>
+    <w:tmpl w:val="D924BE62"/>
+    <w:lvl w:ilvl="0" w:tplc="04090015">
+      <w:start w:val="1"/>
+      <w:numFmt w:val="upperLetter"/>
+      <w:lvlText w:val="%1."/>
+      <w:lvlJc w:val="left"/>
+      <w:pPr>
+        <w:ind w:left="360" w:hanging="360"/>
+      </w:pPr>
+    </w:lvl>
+    <w:lvl w:ilvl="1" w:tplc="04090001">
+      <w:start w:val="1"/>
+      <w:numFmt w:val="bullet"/>
+      <w:lvlText w:val=""/>
+      <w:lvlJc w:val="left"/>
+      <w:pPr>
+        <w:ind w:left="360" w:hanging="360"/>
+      </w:pPr>
+      <w:rPr>
+        <w:rFonts w:ascii="Symbol" w:hAnsi="Symbol" w:hint="default"/>
+      </w:rPr>
+    </w:lvl>
+    <w:lvl w:ilvl="2" w:tplc="04090005">
+      <w:start w:val="1"/>
+      <w:numFmt w:val="bullet"/>
+      <w:lvlText w:val=""/>
+      <w:lvlJc w:val="left"/>
+      <w:pPr>
         <w:ind w:left="1800" w:hanging="360"/>
       </w:pPr>
       <w:rPr>
+        <w:rFonts w:ascii="Wingdings" w:hAnsi="Wingdings" w:hint="default"/>
+      </w:rPr>
+    </w:lvl>
+    <w:lvl w:ilvl="3" w:tplc="04090001" w:tentative="1">
+      <w:start w:val="1"/>
+      <w:numFmt w:val="bullet"/>
+      <w:lvlText w:val=""/>
+      <w:lvlJc w:val="left"/>
+      <w:pPr>
+        <w:ind w:left="2520" w:hanging="360"/>
+      </w:pPr>
+      <w:rPr>
+        <w:rFonts w:ascii="Symbol" w:hAnsi="Symbol" w:hint="default"/>
+      </w:rPr>
+    </w:lvl>
+    <w:lvl w:ilvl="4" w:tplc="04090003" w:tentative="1">
+      <w:start w:val="1"/>
+      <w:numFmt w:val="bullet"/>
+      <w:lvlText w:val="o"/>
+      <w:lvlJc w:val="left"/>
+      <w:pPr>
+        <w:ind w:left="3240" w:hanging="360"/>
+      </w:pPr>
+      <w:rPr>
         <w:rFonts w:ascii="Courier New" w:hAnsi="Courier New" w:cs="Courier New" w:hint="default"/>
       </w:rPr>
     </w:lvl>
-    <w:lvl w:ilvl="2" w:tplc="04090005" w:tentative="1">
+    <w:lvl w:ilvl="5" w:tplc="04090005" w:tentative="1">
       <w:start w:val="1"/>
       <w:numFmt w:val="bullet"/>
       <w:lvlText w:val=""/>
       <w:lvlJc w:val="left"/>
       <w:pPr>
-        <w:ind w:left="2520" w:hanging="360"/>
+        <w:ind w:left="3960" w:hanging="360"/>
       </w:pPr>
       <w:rPr>
         <w:rFonts w:ascii="Wingdings" w:hAnsi="Wingdings" w:hint="default"/>
       </w:rPr>
     </w:lvl>
-    <w:lvl w:ilvl="3" w:tplc="04090001" w:tentative="1">
+    <w:lvl w:ilvl="6" w:tplc="04090001" w:tentative="1">
       <w:start w:val="1"/>
       <w:numFmt w:val="bullet"/>
       <w:lvlText w:val=""/>
       <w:lvlJc w:val="left"/>
       <w:pPr>
-        <w:ind w:left="3240" w:hanging="360"/>
+        <w:ind w:left="4680" w:hanging="360"/>
       </w:pPr>
       <w:rPr>
         <w:rFonts w:ascii="Symbol" w:hAnsi="Symbol" w:hint="default"/>
       </w:rPr>
     </w:lvl>
-    <w:lvl w:ilvl="4" w:tplc="04090003" w:tentative="1">
+    <w:lvl w:ilvl="7" w:tplc="04090003" w:tentative="1">
       <w:start w:val="1"/>
       <w:numFmt w:val="bullet"/>
       <w:lvlText w:val="o"/>
       <w:lvlJc w:val="left"/>
       <w:pPr>
-        <w:ind w:left="3960" w:hanging="360"/>
+        <w:ind w:left="5400" w:hanging="360"/>
       </w:pPr>
       <w:rPr>
         <w:rFonts w:ascii="Courier New" w:hAnsi="Courier New" w:cs="Courier New" w:hint="default"/>
       </w:rPr>
     </w:lvl>
-    <w:lvl w:ilvl="5" w:tplc="04090005" w:tentative="1">
+    <w:lvl w:ilvl="8" w:tplc="04090005" w:tentative="1">
       <w:start w:val="1"/>
       <w:numFmt w:val="bullet"/>
       <w:lvlText w:val=""/>
       <w:lvlJc w:val="left"/>
       <w:pPr>
-        <w:ind w:left="4680" w:hanging="360"/>
+        <w:ind w:left="6120" w:hanging="360"/>
       </w:pPr>
       <w:rPr>
         <w:rFonts w:ascii="Wingdings" w:hAnsi="Wingdings" w:hint="default"/>
       </w:rPr>
     </w:lvl>
-    <w:lvl w:ilvl="6" w:tplc="04090001" w:tentative="1">
-      <w:start w:val="1"/>
-      <w:numFmt w:val="bullet"/>
-      <w:lvlText w:val=""/>
-      <w:lvlJc w:val="left"/>
-      <w:pPr>
-        <w:ind w:left="5400" w:hanging="360"/>
-      </w:pPr>
-      <w:rPr>
-        <w:rFonts w:ascii="Symbol" w:hAnsi="Symbol" w:hint="default"/>
-      </w:rPr>
-    </w:lvl>
-    <w:lvl w:ilvl="7" w:tplc="04090003" w:tentative="1">
-      <w:start w:val="1"/>
-      <w:numFmt w:val="bullet"/>
-      <w:lvlText w:val="o"/>
-      <w:lvlJc w:val="left"/>
-      <w:pPr>
-        <w:ind w:left="6120" w:hanging="360"/>
-      </w:pPr>
-      <w:rPr>
-        <w:rFonts w:ascii="Courier New" w:hAnsi="Courier New" w:cs="Courier New" w:hint="default"/>
-      </w:rPr>
-    </w:lvl>
-    <w:lvl w:ilvl="8" w:tplc="04090005" w:tentative="1">
-      <w:start w:val="1"/>
-      <w:numFmt w:val="bullet"/>
-      <w:lvlText w:val=""/>
-      <w:lvlJc w:val="left"/>
-      <w:pPr>
-        <w:ind w:left="6840" w:hanging="360"/>
-      </w:pPr>
-      <w:rPr>
-        <w:rFonts w:ascii="Wingdings" w:hAnsi="Wingdings" w:hint="default"/>
-      </w:rPr>
-    </w:lvl>
   </w:abstractNum>
-  <w:abstractNum w:abstractNumId="9">
+  <w:abstractNum w:abstractNumId="15">
     <w:nsid w:val="7C96580C"/>
     <w:multiLevelType w:val="hybridMultilevel"/>
-    <w:tmpl w:val="46A45FCE"/>
-    <w:lvl w:ilvl="0" w:tplc="0409001B">
-      <w:start w:val="1"/>
-      <w:numFmt w:val="lowerRoman"/>
-      <w:lvlText w:val="%1."/>
-      <w:lvlJc w:val="right"/>
-      <w:pPr>
-        <w:ind w:left="360" w:hanging="360"/>
-      </w:pPr>
-      <w:rPr>
-        <w:rFonts w:hint="default"/>
+    <w:tmpl w:val="F14482C8"/>
+    <w:lvl w:ilvl="0" w:tplc="04090001">
+      <w:start w:val="1"/>
+      <w:numFmt w:val="bullet"/>
+      <w:lvlText w:val=""/>
+      <w:lvlJc w:val="left"/>
+      <w:pPr>
+        <w:ind w:left="720" w:hanging="360"/>
+      </w:pPr>
+      <w:rPr>
+        <w:rFonts w:ascii="Symbol" w:hAnsi="Symbol" w:hint="default"/>
       </w:rPr>
     </w:lvl>
     <w:lvl w:ilvl="1" w:tplc="04090003">
@@ -1976,7 +2889,7 @@
       <w:lvlText w:val="o"/>
       <w:lvlJc w:val="left"/>
       <w:pPr>
-        <w:ind w:left="1080" w:hanging="360"/>
+        <w:ind w:left="1800" w:hanging="360"/>
       </w:pPr>
       <w:rPr>
         <w:rFonts w:ascii="Courier New" w:hAnsi="Courier New" w:cs="Courier New" w:hint="default"/>
@@ -1988,7 +2901,7 @@
       <w:lvlText w:val=""/>
       <w:lvlJc w:val="left"/>
       <w:pPr>
-        <w:ind w:left="1800" w:hanging="360"/>
+        <w:ind w:left="2520" w:hanging="360"/>
       </w:pPr>
       <w:rPr>
         <w:rFonts w:ascii="Wingdings" w:hAnsi="Wingdings" w:hint="default"/>
@@ -2000,7 +2913,7 @@
       <w:lvlText w:val=""/>
       <w:lvlJc w:val="left"/>
       <w:pPr>
-        <w:ind w:left="2520" w:hanging="360"/>
+        <w:ind w:left="3240" w:hanging="360"/>
       </w:pPr>
       <w:rPr>
         <w:rFonts w:ascii="Symbol" w:hAnsi="Symbol" w:hint="default"/>
@@ -2012,7 +2925,7 @@
       <w:lvlText w:val="o"/>
       <w:lvlJc w:val="left"/>
       <w:pPr>
-        <w:ind w:left="3240" w:hanging="360"/>
+        <w:ind w:left="3960" w:hanging="360"/>
       </w:pPr>
       <w:rPr>
         <w:rFonts w:ascii="Courier New" w:hAnsi="Courier New" w:cs="Courier New" w:hint="default"/>
@@ -2024,7 +2937,7 @@
       <w:lvlText w:val=""/>
       <w:lvlJc w:val="left"/>
       <w:pPr>
-        <w:ind w:left="3960" w:hanging="360"/>
+        <w:ind w:left="4680" w:hanging="360"/>
       </w:pPr>
       <w:rPr>
         <w:rFonts w:ascii="Wingdings" w:hAnsi="Wingdings" w:hint="default"/>
@@ -2036,7 +2949,7 @@
       <w:lvlText w:val=""/>
       <w:lvlJc w:val="left"/>
       <w:pPr>
-        <w:ind w:left="4680" w:hanging="360"/>
+        <w:ind w:left="5400" w:hanging="360"/>
       </w:pPr>
       <w:rPr>
         <w:rFonts w:ascii="Symbol" w:hAnsi="Symbol" w:hint="default"/>
@@ -2048,7 +2961,7 @@
       <w:lvlText w:val="o"/>
       <w:lvlJc w:val="left"/>
       <w:pPr>
-        <w:ind w:left="5400" w:hanging="360"/>
+        <w:ind w:left="6120" w:hanging="360"/>
       </w:pPr>
       <w:rPr>
         <w:rFonts w:ascii="Courier New" w:hAnsi="Courier New" w:cs="Courier New" w:hint="default"/>
@@ -2060,7 +2973,7 @@
       <w:lvlText w:val=""/>
       <w:lvlJc w:val="left"/>
       <w:pPr>
-        <w:ind w:left="6120" w:hanging="360"/>
+        <w:ind w:left="6840" w:hanging="360"/>
       </w:pPr>
       <w:rPr>
         <w:rFonts w:ascii="Wingdings" w:hAnsi="Wingdings" w:hint="default"/>
@@ -2068,34 +2981,52 @@
     </w:lvl>
   </w:abstractNum>
   <w:num w:numId="1">
-    <w:abstractNumId w:val="5"/>
+    <w:abstractNumId w:val="8"/>
   </w:num>
   <w:num w:numId="2">
-    <w:abstractNumId w:val="6"/>
+    <w:abstractNumId w:val="9"/>
   </w:num>
   <w:num w:numId="3">
     <w:abstractNumId w:val="2"/>
   </w:num>
   <w:num w:numId="4">
-    <w:abstractNumId w:val="4"/>
+    <w:abstractNumId w:val="6"/>
   </w:num>
   <w:num w:numId="5">
-    <w:abstractNumId w:val="7"/>
+    <w:abstractNumId w:val="12"/>
   </w:num>
   <w:num w:numId="6">
-    <w:abstractNumId w:val="8"/>
+    <w:abstractNumId w:val="13"/>
   </w:num>
   <w:num w:numId="7">
     <w:abstractNumId w:val="1"/>
   </w:num>
   <w:num w:numId="8">
-    <w:abstractNumId w:val="9"/>
+    <w:abstractNumId w:val="15"/>
   </w:num>
   <w:num w:numId="9">
     <w:abstractNumId w:val="3"/>
   </w:num>
   <w:num w:numId="10">
     <w:abstractNumId w:val="0"/>
+  </w:num>
+  <w:num w:numId="11">
+    <w:abstractNumId w:val="4"/>
+  </w:num>
+  <w:num w:numId="12">
+    <w:abstractNumId w:val="14"/>
+  </w:num>
+  <w:num w:numId="13">
+    <w:abstractNumId w:val="11"/>
+  </w:num>
+  <w:num w:numId="14">
+    <w:abstractNumId w:val="10"/>
+  </w:num>
+  <w:num w:numId="15">
+    <w:abstractNumId w:val="5"/>
+  </w:num>
+  <w:num w:numId="16">
+    <w:abstractNumId w:val="7"/>
   </w:num>
 </w:numbering>
 </file>

</xml_diff>

<commit_message>
updated as of May 29, 2018
</commit_message>
<xml_diff>
--- a/ProjectNote.docx
+++ b/ProjectNote.docx
@@ -12,7 +12,7 @@
         <w:t>May 2</w:t>
       </w:r>
       <w:r>
-        <w:t>5</w:t>
+        <w:t>9</w:t>
       </w:r>
       <w:r>
         <w:t>, 2018)</w:t>
@@ -21,15 +21,10 @@
     <w:p/>
     <w:p>
       <w:r>
-        <w:t>Project Title (Tentative</w:t>
-      </w:r>
-      <w:proofErr w:type="gramStart"/>
-      <w:r>
-        <w:t>) :</w:t>
-      </w:r>
-      <w:proofErr w:type="gramEnd"/>
-      <w:r>
-        <w:t xml:space="preserve">  Toward developing a </w:t>
+        <w:t xml:space="preserve">Project Title (Tentative): </w:t>
+      </w:r>
+      <w:r>
+        <w:t xml:space="preserve">Toward developing a </w:t>
       </w:r>
       <w:r>
         <w:t xml:space="preserve">medical </w:t>
@@ -86,80 +81,68 @@
         <w:t xml:space="preserve"> Later, o</w:t>
       </w:r>
       <w:r>
-        <w:t xml:space="preserve">ther </w:t>
+        <w:t>ther</w:t>
+      </w:r>
+      <w:r>
+        <w:rPr>
+          <w:color w:val="FF0000"/>
+        </w:rPr>
+        <w:t xml:space="preserve"> </w:t>
       </w:r>
       <w:r>
         <w:rPr>
           <w:color w:val="FF0000"/>
           <w:u w:val="single"/>
         </w:rPr>
-        <w:t xml:space="preserve">enhanced </w:t>
+        <w:t>variants</w:t>
       </w:r>
       <w:r>
         <w:rPr>
           <w:color w:val="FF0000"/>
-          <w:u w:val="single"/>
-        </w:rPr>
-        <w:t>variants</w:t>
+        </w:rPr>
+        <w:t xml:space="preserve"> </w:t>
+      </w:r>
+      <w:r>
+        <w:t>based on MCTS</w:t>
+      </w:r>
+      <w:r>
+        <w:t xml:space="preserve"> are further </w:t>
+      </w:r>
+      <w:r>
+        <w:t>experimented for enhancing the performance,</w:t>
+      </w:r>
+      <w:r>
+        <w:t xml:space="preserve"> while </w:t>
+      </w:r>
+      <w:r>
+        <w:t>focusing</w:t>
+      </w:r>
+      <w:r>
+        <w:t xml:space="preserve"> </w:t>
+      </w:r>
+      <w:r>
+        <w:t>roles on</w:t>
+      </w:r>
+      <w:r>
+        <w:t xml:space="preserve"> </w:t>
       </w:r>
       <w:r>
         <w:rPr>
           <w:color w:val="FF0000"/>
         </w:rPr>
-        <w:t xml:space="preserve"> </w:t>
-      </w:r>
-      <w:r>
-        <w:t>based on MCTS</w:t>
-      </w:r>
-      <w:r>
-        <w:t xml:space="preserve"> are further pursued</w:t>
-      </w:r>
-      <w:r>
-        <w:t xml:space="preserve"> while research focuses for</w:t>
-      </w:r>
-      <w:r>
-        <w:t xml:space="preserve"> </w:t>
-      </w:r>
-      <w:r>
-        <w:t xml:space="preserve">roles of </w:t>
+        <w:t xml:space="preserve">evaluation metric, target corpus, and algorithmic </w:t>
       </w:r>
       <w:r>
         <w:rPr>
           <w:color w:val="FF0000"/>
         </w:rPr>
-        <w:t xml:space="preserve">evaluation metric, target corpus, and algorithmic </w:t>
+        <w:t>benefits</w:t>
       </w:r>
       <w:r>
         <w:rPr>
           <w:color w:val="FF0000"/>
         </w:rPr>
-        <w:t>benefits</w:t>
-      </w:r>
-      <w:r>
-        <w:rPr>
-          <w:color w:val="FF0000"/>
-        </w:rPr>
-        <w:t xml:space="preserve">, </w:t>
-      </w:r>
-      <w:proofErr w:type="spellStart"/>
-      <w:r>
-        <w:rPr>
-          <w:color w:val="FF0000"/>
-        </w:rPr>
-        <w:t>etc</w:t>
-      </w:r>
-      <w:proofErr w:type="spellEnd"/>
-      <w:r>
-        <w:rPr>
-          <w:color w:val="FF0000"/>
-        </w:rPr>
-        <w:t xml:space="preserve"> </w:t>
-      </w:r>
-      <w:r>
-        <w:t xml:space="preserve">are </w:t>
-      </w:r>
-      <w:r>
-        <w:t>actively undertaking</w:t>
+        <w:t>, etc</w:t>
       </w:r>
       <w:r>
         <w:t xml:space="preserve">. </w:t>
@@ -672,6 +655,9 @@
         </w:numPr>
       </w:pPr>
       <w:r>
+        <w:t xml:space="preserve">Introduction of </w:t>
+      </w:r>
+      <w:r>
         <w:t>Deep Learning</w:t>
       </w:r>
     </w:p>
@@ -858,6 +844,9 @@
         </w:numPr>
       </w:pPr>
       <w:r>
+        <w:t xml:space="preserve">Introduction of </w:t>
+      </w:r>
+      <w:r>
         <w:t xml:space="preserve">Monte Carlo Tree Search and </w:t>
       </w:r>
       <w:r>
@@ -904,8 +893,79 @@
         <w:ind w:firstLine="360"/>
       </w:pPr>
       <w:r>
-        <w:t>(more to come)</w:t>
-      </w:r>
+        <w:t>(</w:t>
+      </w:r>
+      <w:proofErr w:type="gramStart"/>
+      <w:r>
+        <w:t>more</w:t>
+      </w:r>
+      <w:proofErr w:type="gramEnd"/>
+      <w:r>
+        <w:t xml:space="preserve"> to come)</w:t>
+      </w:r>
+    </w:p>
+    <w:p>
+      <w:pPr>
+        <w:ind w:firstLine="360"/>
+      </w:pPr>
+    </w:p>
+    <w:p>
+      <w:r>
+        <w:t>C.   LSTM-based Sequence Generation</w:t>
+      </w:r>
+    </w:p>
+    <w:p>
+      <w:pPr>
+        <w:pStyle w:val="ListParagraph"/>
+        <w:numPr>
+          <w:ilvl w:val="0"/>
+          <w:numId w:val="10"/>
+        </w:numPr>
+        <w:ind w:firstLine="0"/>
+      </w:pPr>
+      <w:r>
+        <w:t>Examples</w:t>
+      </w:r>
+    </w:p>
+    <w:p>
+      <w:pPr>
+        <w:pStyle w:val="ListParagraph"/>
+        <w:numPr>
+          <w:ilvl w:val="1"/>
+          <w:numId w:val="10"/>
+        </w:numPr>
+      </w:pPr>
+      <w:hyperlink r:id="rId9" w:history="1">
+        <w:r>
+          <w:rPr>
+            <w:rStyle w:val="Hyperlink"/>
+          </w:rPr>
+          <w:t>https://pytorch.org/tutorials/intermediate/char_rnn_generation_tutorial.html</w:t>
+        </w:r>
+      </w:hyperlink>
+    </w:p>
+    <w:p>
+      <w:pPr>
+        <w:pStyle w:val="ListParagraph"/>
+        <w:numPr>
+          <w:ilvl w:val="1"/>
+          <w:numId w:val="10"/>
+        </w:numPr>
+      </w:pPr>
+      <w:hyperlink r:id="rId10" w:history="1">
+        <w:r>
+          <w:rPr>
+            <w:rStyle w:val="Hyperlink"/>
+          </w:rPr>
+          <w:t>https://github.com/karpathy/char-rnn</w:t>
+        </w:r>
+      </w:hyperlink>
+    </w:p>
+    <w:p>
+      <w:pPr>
+        <w:pStyle w:val="ListParagraph"/>
+        <w:ind w:left="1440"/>
+      </w:pPr>
     </w:p>
     <w:p/>
     <w:p/>
@@ -1084,13 +1144,11 @@
     <w:p/>
     <w:p/>
     <w:p>
-      <w:proofErr w:type="gramStart"/>
-      <w:r>
-        <w:t>Note :</w:t>
-      </w:r>
-      <w:proofErr w:type="gramEnd"/>
-      <w:r>
-        <w:t xml:space="preserve"> there are numerous tutorials and </w:t>
+      <w:r>
+        <w:t>Note: T</w:t>
+      </w:r>
+      <w:r>
+        <w:t xml:space="preserve">here are numerous tutorials and </w:t>
       </w:r>
       <w:proofErr w:type="spellStart"/>
       <w:r>
@@ -1118,7 +1176,7 @@
       <w:r>
         <w:tab/>
       </w:r>
-      <w:hyperlink r:id="rId9" w:history="1">
+      <w:hyperlink r:id="rId11" w:history="1">
         <w:r>
           <w:rPr>
             <w:rStyle w:val="Hyperlink"/>
@@ -1146,7 +1204,7 @@
       <w:r>
         <w:t xml:space="preserve"> </w:t>
       </w:r>
-      <w:hyperlink r:id="rId10" w:history="1">
+      <w:hyperlink r:id="rId12" w:history="1">
         <w:r>
           <w:rPr>
             <w:rStyle w:val="Hyperlink"/>
@@ -1241,7 +1299,7 @@
       <w:pPr>
         <w:ind w:left="1980"/>
       </w:pPr>
-      <w:hyperlink r:id="rId11" w:history="1">
+      <w:hyperlink r:id="rId13" w:history="1">
         <w:r>
           <w:rPr>
             <w:rStyle w:val="Hyperlink"/>
@@ -1273,6 +1331,74 @@
         <w:t>Jupyter</w:t>
       </w:r>
       <w:proofErr w:type="spellEnd"/>
+    </w:p>
+    <w:p>
+      <w:pPr>
+        <w:pStyle w:val="ListParagraph"/>
+        <w:ind w:left="360"/>
+      </w:pPr>
+      <w:r>
+        <w:t>q</w:t>
+      </w:r>
+    </w:p>
+    <w:p>
+      <w:pPr>
+        <w:pStyle w:val="ListParagraph"/>
+        <w:numPr>
+          <w:ilvl w:val="0"/>
+          <w:numId w:val="2"/>
+        </w:numPr>
+      </w:pPr>
+      <w:proofErr w:type="spellStart"/>
+      <w:r>
+        <w:t>Ssh</w:t>
+      </w:r>
+      <w:proofErr w:type="spellEnd"/>
+    </w:p>
+    <w:p>
+      <w:pPr>
+        <w:pStyle w:val="ListParagraph"/>
+        <w:numPr>
+          <w:ilvl w:val="1"/>
+          <w:numId w:val="2"/>
+        </w:numPr>
+      </w:pPr>
+      <w:proofErr w:type="spellStart"/>
+      <w:r>
+        <w:t>Ssh</w:t>
+      </w:r>
+      <w:proofErr w:type="spellEnd"/>
+      <w:r>
+        <w:t xml:space="preserve"> </w:t>
+      </w:r>
+      <w:hyperlink r:id="rId14" w:history="1">
+        <w:r>
+          <w:rPr>
+            <w:rStyle w:val="Hyperlink"/>
+          </w:rPr>
+          <w:t>reu@130.39.94.206</w:t>
+        </w:r>
+      </w:hyperlink>
+    </w:p>
+    <w:p>
+      <w:pPr>
+        <w:pStyle w:val="ListParagraph"/>
+        <w:numPr>
+          <w:ilvl w:val="1"/>
+          <w:numId w:val="2"/>
+        </w:numPr>
+      </w:pPr>
+      <w:r>
+        <w:t xml:space="preserve">Password: </w:t>
+      </w:r>
+      <w:proofErr w:type="spellStart"/>
+      <w:r>
+        <w:t>your_first_name</w:t>
+      </w:r>
+      <w:proofErr w:type="spellEnd"/>
+      <w:r>
+        <w:t xml:space="preserve"> + “this year”</w:t>
+      </w:r>
     </w:p>
     <w:p/>
     <w:p>
@@ -1319,7 +1445,7 @@
   <w:abstractNum w:abstractNumId="0">
     <w:nsid w:val="06713A3E"/>
     <w:multiLevelType w:val="hybridMultilevel"/>
-    <w:tmpl w:val="3196C6B8"/>
+    <w:tmpl w:val="57BE9DBA"/>
     <w:lvl w:ilvl="0" w:tplc="04090001">
       <w:start w:val="1"/>
       <w:numFmt w:val="bullet"/>
@@ -1332,7 +1458,7 @@
         <w:rFonts w:ascii="Symbol" w:hAnsi="Symbol" w:hint="default"/>
       </w:rPr>
     </w:lvl>
-    <w:lvl w:ilvl="1" w:tplc="04090019" w:tentative="1">
+    <w:lvl w:ilvl="1" w:tplc="04090019">
       <w:start w:val="1"/>
       <w:numFmt w:val="lowerLetter"/>
       <w:lvlText w:val="%2."/>
@@ -3736,7 +3862,7 @@
   <a:extraClrSchemeLst/>
   <a:extLst>
     <a:ext uri="{05A4C25C-085E-4340-85A3-A5531E510DB2}">
-      <thm15:themeFamily xmlns="" xmlns:thm15="http://schemas.microsoft.com/office/thememl/2012/main" name="Office Theme" id="{62F939B6-93AF-4DB8-9C6B-D6C7DFDC589F}" vid="{4A3C46E8-61CC-4603-A589-7422A47A8E4A}"/>
+      <thm15:themeFamily xmlns:thm15="http://schemas.microsoft.com/office/thememl/2012/main" xmlns="" name="Office Theme" id="{62F939B6-93AF-4DB8-9C6B-D6C7DFDC589F}" vid="{4A3C46E8-61CC-4603-A589-7422A47A8E4A}"/>
     </a:ext>
   </a:extLst>
 </a:theme>

</xml_diff>

<commit_message>
updated as of May 30, 2018
</commit_message>
<xml_diff>
--- a/ProjectNote.docx
+++ b/ProjectNote.docx
@@ -9,10 +9,7 @@
         <w:t>(</w:t>
       </w:r>
       <w:r>
-        <w:t>May 2</w:t>
-      </w:r>
-      <w:r>
-        <w:t>9</w:t>
+        <w:t>May 30</w:t>
       </w:r>
       <w:r>
         <w:t>, 2018)</w:t>
@@ -78,16 +75,19 @@
         <w:t xml:space="preserve">.  </w:t>
       </w:r>
       <w:r>
-        <w:t xml:space="preserve"> Later, o</w:t>
-      </w:r>
-      <w:r>
-        <w:t>ther</w:t>
+        <w:t xml:space="preserve"> Later, </w:t>
       </w:r>
       <w:r>
         <w:rPr>
           <w:color w:val="FF0000"/>
         </w:rPr>
-        <w:t xml:space="preserve"> </w:t>
+        <w:t>o</w:t>
+      </w:r>
+      <w:r>
+        <w:rPr>
+          <w:color w:val="FF0000"/>
+        </w:rPr>
+        <w:t xml:space="preserve">ther </w:t>
       </w:r>
       <w:r>
         <w:rPr>
@@ -121,7 +121,7 @@
         <w:t xml:space="preserve"> </w:t>
       </w:r>
       <w:r>
-        <w:t>roles on</w:t>
+        <w:t>roles of</w:t>
       </w:r>
       <w:r>
         <w:t xml:space="preserve"> </w:t>
@@ -943,6 +943,38 @@
           <w:t>https://pytorch.org/tutorials/intermediate/char_rnn_generation_tutorial.html</w:t>
         </w:r>
       </w:hyperlink>
+      <w:r>
+        <w:rPr>
+          <w:rStyle w:val="Hyperlink"/>
+        </w:rPr>
+        <w:t xml:space="preserve"> </w:t>
+      </w:r>
+      <w:r>
+        <w:rPr>
+          <w:rStyle w:val="Hyperlink"/>
+          <w:color w:val="auto"/>
+          <w:u w:val="none"/>
+        </w:rPr>
+        <w:t>(</w:t>
+      </w:r>
+      <w:proofErr w:type="spellStart"/>
+      <w:r>
+        <w:rPr>
+          <w:rStyle w:val="Hyperlink"/>
+          <w:color w:val="auto"/>
+          <w:u w:val="none"/>
+        </w:rPr>
+        <w:t>Pytorch</w:t>
+      </w:r>
+      <w:proofErr w:type="spellEnd"/>
+      <w:r>
+        <w:rPr>
+          <w:rStyle w:val="Hyperlink"/>
+          <w:color w:val="auto"/>
+          <w:u w:val="none"/>
+        </w:rPr>
+        <w:t>)</w:t>
+      </w:r>
     </w:p>
     <w:p>
       <w:pPr>
@@ -951,6 +983,11 @@
           <w:ilvl w:val="1"/>
           <w:numId w:val="10"/>
         </w:numPr>
+        <w:rPr>
+          <w:rStyle w:val="Hyperlink"/>
+          <w:color w:val="auto"/>
+          <w:u w:val="none"/>
+        </w:rPr>
       </w:pPr>
       <w:hyperlink r:id="rId10" w:history="1">
         <w:r>
@@ -960,7 +997,68 @@
           <w:t>https://github.com/karpathy/char-rnn</w:t>
         </w:r>
       </w:hyperlink>
-    </w:p>
+      <w:r>
+        <w:rPr>
+          <w:rStyle w:val="Hyperlink"/>
+        </w:rPr>
+        <w:t xml:space="preserve"> </w:t>
+      </w:r>
+      <w:r>
+        <w:rPr>
+          <w:rStyle w:val="Hyperlink"/>
+          <w:color w:val="auto"/>
+          <w:u w:val="none"/>
+        </w:rPr>
+        <w:t>(torch)</w:t>
+      </w:r>
+    </w:p>
+    <w:p/>
+    <w:p>
+      <w:r>
+        <w:t>(Case l) Classification</w:t>
+      </w:r>
+    </w:p>
+    <w:p>
+      <w:r>
+        <w:tab/>
+      </w:r>
+      <w:hyperlink r:id="rId11" w:history="1">
+        <w:r>
+          <w:rPr>
+            <w:rStyle w:val="Hyperlink"/>
+          </w:rPr>
+          <w:t>https://pytorch.org/tutorials/intermediate/char_rnn_classification_tutorial.html</w:t>
+        </w:r>
+      </w:hyperlink>
+    </w:p>
+    <w:p/>
+    <w:p>
+      <w:r>
+        <w:t xml:space="preserve">(Case </w:t>
+      </w:r>
+      <w:proofErr w:type="spellStart"/>
+      <w:r>
+        <w:t>ll</w:t>
+      </w:r>
+      <w:proofErr w:type="spellEnd"/>
+      <w:r>
+        <w:t>) Sequence Generation</w:t>
+      </w:r>
+    </w:p>
+    <w:p>
+      <w:r>
+        <w:tab/>
+      </w:r>
+      <w:hyperlink r:id="rId12" w:history="1">
+        <w:r>
+          <w:rPr>
+            <w:rStyle w:val="Hyperlink"/>
+          </w:rPr>
+          <w:t>https://pytorch.org/tutorials/intermediate/char_rnn_generation_tutorial.html</w:t>
+        </w:r>
+      </w:hyperlink>
+    </w:p>
+    <w:p/>
     <w:p>
       <w:pPr>
         <w:pStyle w:val="ListParagraph"/>
@@ -1176,7 +1274,7 @@
       <w:r>
         <w:tab/>
       </w:r>
-      <w:hyperlink r:id="rId11" w:history="1">
+      <w:hyperlink r:id="rId13" w:history="1">
         <w:r>
           <w:rPr>
             <w:rStyle w:val="Hyperlink"/>
@@ -1204,7 +1302,7 @@
       <w:r>
         <w:t xml:space="preserve"> </w:t>
       </w:r>
-      <w:hyperlink r:id="rId12" w:history="1">
+      <w:hyperlink r:id="rId14" w:history="1">
         <w:r>
           <w:rPr>
             <w:rStyle w:val="Hyperlink"/>
@@ -1299,7 +1397,7 @@
       <w:pPr>
         <w:ind w:left="1980"/>
       </w:pPr>
-      <w:hyperlink r:id="rId13" w:history="1">
+      <w:hyperlink r:id="rId15" w:history="1">
         <w:r>
           <w:rPr>
             <w:rStyle w:val="Hyperlink"/>
@@ -1337,9 +1435,6 @@
         <w:pStyle w:val="ListParagraph"/>
         <w:ind w:left="360"/>
       </w:pPr>
-      <w:r>
-        <w:t>q</w:t>
-      </w:r>
     </w:p>
     <w:p>
       <w:pPr>
@@ -1371,7 +1466,7 @@
       <w:r>
         <w:t xml:space="preserve"> </w:t>
       </w:r>
-      <w:hyperlink r:id="rId14" w:history="1">
+      <w:hyperlink r:id="rId16" w:history="1">
         <w:r>
           <w:rPr>
             <w:rStyle w:val="Hyperlink"/>
@@ -1398,6 +1493,204 @@
       <w:proofErr w:type="spellEnd"/>
       <w:r>
         <w:t xml:space="preserve"> + “this year”</w:t>
+      </w:r>
+    </w:p>
+    <w:p/>
+    <w:p>
+      <w:r>
+        <w:t xml:space="preserve">E. </w:t>
+      </w:r>
+      <w:proofErr w:type="spellStart"/>
+      <w:r>
+        <w:t>PyTorch</w:t>
+      </w:r>
+      <w:proofErr w:type="spellEnd"/>
+    </w:p>
+    <w:p>
+      <w:pPr>
+        <w:pStyle w:val="ListParagraph"/>
+        <w:numPr>
+          <w:ilvl w:val="0"/>
+          <w:numId w:val="17"/>
+        </w:numPr>
+      </w:pPr>
+      <w:r>
+        <w:t xml:space="preserve">Intro: </w:t>
+      </w:r>
+      <w:hyperlink r:id="rId17" w:history="1">
+        <w:r>
+          <w:rPr>
+            <w:rStyle w:val="Hyperlink"/>
+          </w:rPr>
+          <w:t>https://pytorch.org/tutorials/brginner/blitz/tensor_tutorial.html</w:t>
+        </w:r>
+      </w:hyperlink>
+    </w:p>
+    <w:p>
+      <w:pPr>
+        <w:pStyle w:val="ListParagraph"/>
+        <w:numPr>
+          <w:ilvl w:val="0"/>
+          <w:numId w:val="17"/>
+        </w:numPr>
+      </w:pPr>
+      <w:proofErr w:type="spellStart"/>
+      <w:r>
+        <w:t>Autograd</w:t>
+      </w:r>
+      <w:proofErr w:type="spellEnd"/>
+      <w:r>
+        <w:t xml:space="preserve">: </w:t>
+      </w:r>
+      <w:hyperlink r:id="rId18" w:history="1">
+        <w:r>
+          <w:rPr>
+            <w:rStyle w:val="Hyperlink"/>
+          </w:rPr>
+          <w:t>https://pytorch.org/tutorials/beginner/blitz/autograd_tutorial.html</w:t>
+        </w:r>
+      </w:hyperlink>
+    </w:p>
+    <w:p>
+      <w:pPr>
+        <w:pStyle w:val="ListParagraph"/>
+        <w:numPr>
+          <w:ilvl w:val="0"/>
+          <w:numId w:val="17"/>
+        </w:numPr>
+      </w:pPr>
+      <w:r>
+        <w:t xml:space="preserve">Neural Network: </w:t>
+      </w:r>
+      <w:hyperlink r:id="rId19" w:history="1">
+        <w:r>
+          <w:rPr>
+            <w:rStyle w:val="Hyperlink"/>
+          </w:rPr>
+          <w:t>https://pytorch.org/tutorials/beginner/blitz/neural_networks_tutorial.html</w:t>
+        </w:r>
+      </w:hyperlink>
+    </w:p>
+    <w:p>
+      <w:pPr>
+        <w:pStyle w:val="ListParagraph"/>
+        <w:numPr>
+          <w:ilvl w:val="0"/>
+          <w:numId w:val="17"/>
+        </w:numPr>
+      </w:pPr>
+      <w:r>
+        <w:t xml:space="preserve">Training a classifier: </w:t>
+      </w:r>
+      <w:hyperlink r:id="rId20" w:history="1">
+        <w:r>
+          <w:rPr>
+            <w:rStyle w:val="Hyperlink"/>
+          </w:rPr>
+          <w:t>https://pytorch.org/tutorials/beginner/blitz/cifar10_tutorial.html</w:t>
+        </w:r>
+      </w:hyperlink>
+    </w:p>
+    <w:p>
+      <w:pPr>
+        <w:pStyle w:val="ListParagraph"/>
+        <w:numPr>
+          <w:ilvl w:val="0"/>
+          <w:numId w:val="17"/>
+        </w:numPr>
+      </w:pPr>
+      <w:r>
+        <w:t xml:space="preserve">Other examples: </w:t>
+      </w:r>
+      <w:hyperlink r:id="rId21" w:history="1">
+        <w:r>
+          <w:rPr>
+            <w:rStyle w:val="Hyperlink"/>
+          </w:rPr>
+          <w:t>https://github.com/pytorch/examples</w:t>
+        </w:r>
+      </w:hyperlink>
+      <w:r>
+        <w:t xml:space="preserve"> (ex: </w:t>
+      </w:r>
+      <w:proofErr w:type="spellStart"/>
+      <w:r>
+        <w:t>word_language_model</w:t>
+      </w:r>
+      <w:proofErr w:type="spellEnd"/>
+      <w:r>
+        <w:t xml:space="preserve">, </w:t>
+      </w:r>
+      <w:proofErr w:type="spellStart"/>
+      <w:r>
+        <w:t>snli</w:t>
+      </w:r>
+      <w:proofErr w:type="spellEnd"/>
+      <w:r>
+        <w:t>)</w:t>
+      </w:r>
+    </w:p>
+    <w:p/>
+    <w:p/>
+    <w:p>
+      <w:r>
+        <w:t>(Key Ideas)</w:t>
+      </w:r>
+    </w:p>
+    <w:p>
+      <w:pPr>
+        <w:pStyle w:val="ListParagraph"/>
+        <w:numPr>
+          <w:ilvl w:val="0"/>
+          <w:numId w:val="18"/>
+        </w:numPr>
+      </w:pPr>
+      <w:r>
+        <w:t>Forward calculation with Neural Network model</w:t>
+      </w:r>
+    </w:p>
+    <w:p>
+      <w:pPr>
+        <w:pStyle w:val="ListParagraph"/>
+        <w:numPr>
+          <w:ilvl w:val="0"/>
+          <w:numId w:val="18"/>
+        </w:numPr>
+      </w:pPr>
+      <w:r>
+        <w:t>Backward (</w:t>
+      </w:r>
+      <w:proofErr w:type="spellStart"/>
+      <w:r>
+        <w:t>Backpropagation</w:t>
+      </w:r>
+      <w:proofErr w:type="spellEnd"/>
+      <w:r>
+        <w:t>) with automatic differentiation</w:t>
+      </w:r>
+    </w:p>
+    <w:p>
+      <w:pPr>
+        <w:pStyle w:val="ListParagraph"/>
+        <w:numPr>
+          <w:ilvl w:val="0"/>
+          <w:numId w:val="18"/>
+        </w:numPr>
+      </w:pPr>
+      <w:r>
+        <w:t>Training with Loss minimization (Regression and Classification)</w:t>
+      </w:r>
+    </w:p>
+    <w:p>
+      <w:pPr>
+        <w:pStyle w:val="ListParagraph"/>
+        <w:numPr>
+          <w:ilvl w:val="0"/>
+          <w:numId w:val="18"/>
+        </w:numPr>
+      </w:pPr>
+      <w:r>
+        <w:t>Stochastic Gradient Decent with batch</w:t>
       </w:r>
     </w:p>
     <w:p/>
@@ -1734,6 +2027,119 @@
     </w:lvl>
   </w:abstractNum>
   <w:abstractNum w:abstractNumId="3">
+    <w:nsid w:val="0DBF7CCB"/>
+    <w:multiLevelType w:val="hybridMultilevel"/>
+    <w:tmpl w:val="A476E274"/>
+    <w:lvl w:ilvl="0" w:tplc="04090001">
+      <w:start w:val="1"/>
+      <w:numFmt w:val="bullet"/>
+      <w:lvlText w:val=""/>
+      <w:lvlJc w:val="left"/>
+      <w:pPr>
+        <w:ind w:left="720" w:hanging="360"/>
+      </w:pPr>
+      <w:rPr>
+        <w:rFonts w:ascii="Symbol" w:hAnsi="Symbol" w:hint="default"/>
+      </w:rPr>
+    </w:lvl>
+    <w:lvl w:ilvl="1" w:tplc="04090003" w:tentative="1">
+      <w:start w:val="1"/>
+      <w:numFmt w:val="bullet"/>
+      <w:lvlText w:val="o"/>
+      <w:lvlJc w:val="left"/>
+      <w:pPr>
+        <w:ind w:left="1440" w:hanging="360"/>
+      </w:pPr>
+      <w:rPr>
+        <w:rFonts w:ascii="Courier New" w:hAnsi="Courier New" w:hint="default"/>
+      </w:rPr>
+    </w:lvl>
+    <w:lvl w:ilvl="2" w:tplc="04090005" w:tentative="1">
+      <w:start w:val="1"/>
+      <w:numFmt w:val="bullet"/>
+      <w:lvlText w:val=""/>
+      <w:lvlJc w:val="left"/>
+      <w:pPr>
+        <w:ind w:left="2160" w:hanging="360"/>
+      </w:pPr>
+      <w:rPr>
+        <w:rFonts w:ascii="Wingdings" w:hAnsi="Wingdings" w:hint="default"/>
+      </w:rPr>
+    </w:lvl>
+    <w:lvl w:ilvl="3" w:tplc="04090001" w:tentative="1">
+      <w:start w:val="1"/>
+      <w:numFmt w:val="bullet"/>
+      <w:lvlText w:val=""/>
+      <w:lvlJc w:val="left"/>
+      <w:pPr>
+        <w:ind w:left="2880" w:hanging="360"/>
+      </w:pPr>
+      <w:rPr>
+        <w:rFonts w:ascii="Symbol" w:hAnsi="Symbol" w:hint="default"/>
+      </w:rPr>
+    </w:lvl>
+    <w:lvl w:ilvl="4" w:tplc="04090003" w:tentative="1">
+      <w:start w:val="1"/>
+      <w:numFmt w:val="bullet"/>
+      <w:lvlText w:val="o"/>
+      <w:lvlJc w:val="left"/>
+      <w:pPr>
+        <w:ind w:left="3600" w:hanging="360"/>
+      </w:pPr>
+      <w:rPr>
+        <w:rFonts w:ascii="Courier New" w:hAnsi="Courier New" w:hint="default"/>
+      </w:rPr>
+    </w:lvl>
+    <w:lvl w:ilvl="5" w:tplc="04090005" w:tentative="1">
+      <w:start w:val="1"/>
+      <w:numFmt w:val="bullet"/>
+      <w:lvlText w:val=""/>
+      <w:lvlJc w:val="left"/>
+      <w:pPr>
+        <w:ind w:left="4320" w:hanging="360"/>
+      </w:pPr>
+      <w:rPr>
+        <w:rFonts w:ascii="Wingdings" w:hAnsi="Wingdings" w:hint="default"/>
+      </w:rPr>
+    </w:lvl>
+    <w:lvl w:ilvl="6" w:tplc="04090001" w:tentative="1">
+      <w:start w:val="1"/>
+      <w:numFmt w:val="bullet"/>
+      <w:lvlText w:val=""/>
+      <w:lvlJc w:val="left"/>
+      <w:pPr>
+        <w:ind w:left="5040" w:hanging="360"/>
+      </w:pPr>
+      <w:rPr>
+        <w:rFonts w:ascii="Symbol" w:hAnsi="Symbol" w:hint="default"/>
+      </w:rPr>
+    </w:lvl>
+    <w:lvl w:ilvl="7" w:tplc="04090003" w:tentative="1">
+      <w:start w:val="1"/>
+      <w:numFmt w:val="bullet"/>
+      <w:lvlText w:val="o"/>
+      <w:lvlJc w:val="left"/>
+      <w:pPr>
+        <w:ind w:left="5760" w:hanging="360"/>
+      </w:pPr>
+      <w:rPr>
+        <w:rFonts w:ascii="Courier New" w:hAnsi="Courier New" w:hint="default"/>
+      </w:rPr>
+    </w:lvl>
+    <w:lvl w:ilvl="8" w:tplc="04090005" w:tentative="1">
+      <w:start w:val="1"/>
+      <w:numFmt w:val="bullet"/>
+      <w:lvlText w:val=""/>
+      <w:lvlJc w:val="left"/>
+      <w:pPr>
+        <w:ind w:left="6480" w:hanging="360"/>
+      </w:pPr>
+      <w:rPr>
+        <w:rFonts w:ascii="Wingdings" w:hAnsi="Wingdings" w:hint="default"/>
+      </w:rPr>
+    </w:lvl>
+  </w:abstractNum>
+  <w:abstractNum w:abstractNumId="4">
     <w:nsid w:val="0F876B75"/>
     <w:multiLevelType w:val="hybridMultilevel"/>
     <w:tmpl w:val="0148A4BA"/>
@@ -1846,7 +2252,7 @@
       </w:rPr>
     </w:lvl>
   </w:abstractNum>
-  <w:abstractNum w:abstractNumId="4">
+  <w:abstractNum w:abstractNumId="5">
     <w:nsid w:val="1AAD1F2E"/>
     <w:multiLevelType w:val="hybridMultilevel"/>
     <w:tmpl w:val="2CE0FC7E"/>
@@ -1935,7 +2341,7 @@
       </w:pPr>
     </w:lvl>
   </w:abstractNum>
-  <w:abstractNum w:abstractNumId="5">
+  <w:abstractNum w:abstractNumId="6">
     <w:nsid w:val="1DE752DB"/>
     <w:multiLevelType w:val="hybridMultilevel"/>
     <w:tmpl w:val="BB52E232"/>
@@ -2048,7 +2454,7 @@
       </w:rPr>
     </w:lvl>
   </w:abstractNum>
-  <w:abstractNum w:abstractNumId="6">
+  <w:abstractNum w:abstractNumId="7">
     <w:nsid w:val="27786C7C"/>
     <w:multiLevelType w:val="hybridMultilevel"/>
     <w:tmpl w:val="143A5520"/>
@@ -2161,7 +2567,7 @@
       </w:rPr>
     </w:lvl>
   </w:abstractNum>
-  <w:abstractNum w:abstractNumId="7">
+  <w:abstractNum w:abstractNumId="8">
     <w:nsid w:val="2F200F10"/>
     <w:multiLevelType w:val="hybridMultilevel"/>
     <w:tmpl w:val="85162A5A"/>
@@ -2274,7 +2680,7 @@
       </w:rPr>
     </w:lvl>
   </w:abstractNum>
-  <w:abstractNum w:abstractNumId="8">
+  <w:abstractNum w:abstractNumId="9">
     <w:nsid w:val="39D60062"/>
     <w:multiLevelType w:val="hybridMultilevel"/>
     <w:tmpl w:val="1DFE0138"/>
@@ -2363,7 +2769,7 @@
       </w:pPr>
     </w:lvl>
   </w:abstractNum>
-  <w:abstractNum w:abstractNumId="9">
+  <w:abstractNum w:abstractNumId="10">
     <w:nsid w:val="3F846122"/>
     <w:multiLevelType w:val="hybridMultilevel"/>
     <w:tmpl w:val="FD86A110"/>
@@ -2455,7 +2861,7 @@
       </w:pPr>
     </w:lvl>
   </w:abstractNum>
-  <w:abstractNum w:abstractNumId="10">
+  <w:abstractNum w:abstractNumId="11">
     <w:nsid w:val="43E32BBC"/>
     <w:multiLevelType w:val="hybridMultilevel"/>
     <w:tmpl w:val="17208B02"/>
@@ -2568,7 +2974,7 @@
       </w:rPr>
     </w:lvl>
   </w:abstractNum>
-  <w:abstractNum w:abstractNumId="11">
+  <w:abstractNum w:abstractNumId="12">
     <w:nsid w:val="4C2F64A2"/>
     <w:multiLevelType w:val="hybridMultilevel"/>
     <w:tmpl w:val="6EB0B91A"/>
@@ -2657,7 +3063,7 @@
       </w:pPr>
     </w:lvl>
   </w:abstractNum>
-  <w:abstractNum w:abstractNumId="12">
+  <w:abstractNum w:abstractNumId="13">
     <w:nsid w:val="57F40637"/>
     <w:multiLevelType w:val="hybridMultilevel"/>
     <w:tmpl w:val="579EE3F0"/>
@@ -2770,7 +3176,7 @@
       </w:rPr>
     </w:lvl>
   </w:abstractNum>
-  <w:abstractNum w:abstractNumId="13">
+  <w:abstractNum w:abstractNumId="14">
     <w:nsid w:val="61764535"/>
     <w:multiLevelType w:val="hybridMultilevel"/>
     <w:tmpl w:val="45DC7968"/>
@@ -2883,7 +3289,7 @@
       </w:rPr>
     </w:lvl>
   </w:abstractNum>
-  <w:abstractNum w:abstractNumId="14">
+  <w:abstractNum w:abstractNumId="15">
     <w:nsid w:val="651768C5"/>
     <w:multiLevelType w:val="hybridMultilevel"/>
     <w:tmpl w:val="D924BE62"/>
@@ -2993,7 +3399,120 @@
       </w:rPr>
     </w:lvl>
   </w:abstractNum>
-  <w:abstractNum w:abstractNumId="15">
+  <w:abstractNum w:abstractNumId="16">
+    <w:nsid w:val="6FF278E6"/>
+    <w:multiLevelType w:val="hybridMultilevel"/>
+    <w:tmpl w:val="D04A295A"/>
+    <w:lvl w:ilvl="0" w:tplc="04090003">
+      <w:start w:val="1"/>
+      <w:numFmt w:val="bullet"/>
+      <w:lvlText w:val="o"/>
+      <w:lvlJc w:val="left"/>
+      <w:pPr>
+        <w:ind w:left="720" w:hanging="360"/>
+      </w:pPr>
+      <w:rPr>
+        <w:rFonts w:ascii="Courier New" w:hAnsi="Courier New" w:cs="Courier New" w:hint="default"/>
+      </w:rPr>
+    </w:lvl>
+    <w:lvl w:ilvl="1" w:tplc="04090003" w:tentative="1">
+      <w:start w:val="1"/>
+      <w:numFmt w:val="bullet"/>
+      <w:lvlText w:val="o"/>
+      <w:lvlJc w:val="left"/>
+      <w:pPr>
+        <w:ind w:left="1440" w:hanging="360"/>
+      </w:pPr>
+      <w:rPr>
+        <w:rFonts w:ascii="Courier New" w:hAnsi="Courier New" w:hint="default"/>
+      </w:rPr>
+    </w:lvl>
+    <w:lvl w:ilvl="2" w:tplc="04090005" w:tentative="1">
+      <w:start w:val="1"/>
+      <w:numFmt w:val="bullet"/>
+      <w:lvlText w:val=""/>
+      <w:lvlJc w:val="left"/>
+      <w:pPr>
+        <w:ind w:left="2160" w:hanging="360"/>
+      </w:pPr>
+      <w:rPr>
+        <w:rFonts w:ascii="Wingdings" w:hAnsi="Wingdings" w:hint="default"/>
+      </w:rPr>
+    </w:lvl>
+    <w:lvl w:ilvl="3" w:tplc="04090001" w:tentative="1">
+      <w:start w:val="1"/>
+      <w:numFmt w:val="bullet"/>
+      <w:lvlText w:val=""/>
+      <w:lvlJc w:val="left"/>
+      <w:pPr>
+        <w:ind w:left="2880" w:hanging="360"/>
+      </w:pPr>
+      <w:rPr>
+        <w:rFonts w:ascii="Symbol" w:hAnsi="Symbol" w:hint="default"/>
+      </w:rPr>
+    </w:lvl>
+    <w:lvl w:ilvl="4" w:tplc="04090003" w:tentative="1">
+      <w:start w:val="1"/>
+      <w:numFmt w:val="bullet"/>
+      <w:lvlText w:val="o"/>
+      <w:lvlJc w:val="left"/>
+      <w:pPr>
+        <w:ind w:left="3600" w:hanging="360"/>
+      </w:pPr>
+      <w:rPr>
+        <w:rFonts w:ascii="Courier New" w:hAnsi="Courier New" w:hint="default"/>
+      </w:rPr>
+    </w:lvl>
+    <w:lvl w:ilvl="5" w:tplc="04090005" w:tentative="1">
+      <w:start w:val="1"/>
+      <w:numFmt w:val="bullet"/>
+      <w:lvlText w:val=""/>
+      <w:lvlJc w:val="left"/>
+      <w:pPr>
+        <w:ind w:left="4320" w:hanging="360"/>
+      </w:pPr>
+      <w:rPr>
+        <w:rFonts w:ascii="Wingdings" w:hAnsi="Wingdings" w:hint="default"/>
+      </w:rPr>
+    </w:lvl>
+    <w:lvl w:ilvl="6" w:tplc="04090001" w:tentative="1">
+      <w:start w:val="1"/>
+      <w:numFmt w:val="bullet"/>
+      <w:lvlText w:val=""/>
+      <w:lvlJc w:val="left"/>
+      <w:pPr>
+        <w:ind w:left="5040" w:hanging="360"/>
+      </w:pPr>
+      <w:rPr>
+        <w:rFonts w:ascii="Symbol" w:hAnsi="Symbol" w:hint="default"/>
+      </w:rPr>
+    </w:lvl>
+    <w:lvl w:ilvl="7" w:tplc="04090003" w:tentative="1">
+      <w:start w:val="1"/>
+      <w:numFmt w:val="bullet"/>
+      <w:lvlText w:val="o"/>
+      <w:lvlJc w:val="left"/>
+      <w:pPr>
+        <w:ind w:left="5760" w:hanging="360"/>
+      </w:pPr>
+      <w:rPr>
+        <w:rFonts w:ascii="Courier New" w:hAnsi="Courier New" w:hint="default"/>
+      </w:rPr>
+    </w:lvl>
+    <w:lvl w:ilvl="8" w:tplc="04090005" w:tentative="1">
+      <w:start w:val="1"/>
+      <w:numFmt w:val="bullet"/>
+      <w:lvlText w:val=""/>
+      <w:lvlJc w:val="left"/>
+      <w:pPr>
+        <w:ind w:left="6480" w:hanging="360"/>
+      </w:pPr>
+      <w:rPr>
+        <w:rFonts w:ascii="Wingdings" w:hAnsi="Wingdings" w:hint="default"/>
+      </w:rPr>
+    </w:lvl>
+  </w:abstractNum>
+  <w:abstractNum w:abstractNumId="17">
     <w:nsid w:val="7C96580C"/>
     <w:multiLevelType w:val="hybridMultilevel"/>
     <w:tmpl w:val="F14482C8"/>
@@ -3107,52 +3626,58 @@
     </w:lvl>
   </w:abstractNum>
   <w:num w:numId="1">
-    <w:abstractNumId w:val="8"/>
+    <w:abstractNumId w:val="9"/>
   </w:num>
   <w:num w:numId="2">
-    <w:abstractNumId w:val="9"/>
+    <w:abstractNumId w:val="10"/>
   </w:num>
   <w:num w:numId="3">
     <w:abstractNumId w:val="2"/>
   </w:num>
   <w:num w:numId="4">
-    <w:abstractNumId w:val="6"/>
+    <w:abstractNumId w:val="7"/>
   </w:num>
   <w:num w:numId="5">
-    <w:abstractNumId w:val="12"/>
+    <w:abstractNumId w:val="13"/>
   </w:num>
   <w:num w:numId="6">
-    <w:abstractNumId w:val="13"/>
+    <w:abstractNumId w:val="14"/>
   </w:num>
   <w:num w:numId="7">
     <w:abstractNumId w:val="1"/>
   </w:num>
   <w:num w:numId="8">
-    <w:abstractNumId w:val="15"/>
+    <w:abstractNumId w:val="17"/>
   </w:num>
   <w:num w:numId="9">
-    <w:abstractNumId w:val="3"/>
+    <w:abstractNumId w:val="4"/>
   </w:num>
   <w:num w:numId="10">
     <w:abstractNumId w:val="0"/>
   </w:num>
   <w:num w:numId="11">
-    <w:abstractNumId w:val="4"/>
+    <w:abstractNumId w:val="5"/>
   </w:num>
   <w:num w:numId="12">
-    <w:abstractNumId w:val="14"/>
+    <w:abstractNumId w:val="15"/>
   </w:num>
   <w:num w:numId="13">
+    <w:abstractNumId w:val="12"/>
+  </w:num>
+  <w:num w:numId="14">
     <w:abstractNumId w:val="11"/>
   </w:num>
-  <w:num w:numId="14">
-    <w:abstractNumId w:val="10"/>
-  </w:num>
   <w:num w:numId="15">
-    <w:abstractNumId w:val="5"/>
+    <w:abstractNumId w:val="6"/>
   </w:num>
   <w:num w:numId="16">
-    <w:abstractNumId w:val="7"/>
+    <w:abstractNumId w:val="8"/>
+  </w:num>
+  <w:num w:numId="17">
+    <w:abstractNumId w:val="3"/>
+  </w:num>
+  <w:num w:numId="18">
+    <w:abstractNumId w:val="16"/>
   </w:num>
 </w:numbering>
 </file>
@@ -3862,7 +4387,7 @@
   <a:extraClrSchemeLst/>
   <a:extLst>
     <a:ext uri="{05A4C25C-085E-4340-85A3-A5531E510DB2}">
-      <thm15:themeFamily xmlns:thm15="http://schemas.microsoft.com/office/thememl/2012/main" xmlns="" name="Office Theme" id="{62F939B6-93AF-4DB8-9C6B-D6C7DFDC589F}" vid="{4A3C46E8-61CC-4603-A589-7422A47A8E4A}"/>
+      <thm15:themeFamily xmlns="" xmlns:thm15="http://schemas.microsoft.com/office/thememl/2012/main" name="Office Theme" id="{62F939B6-93AF-4DB8-9C6B-D6C7DFDC589F}" vid="{4A3C46E8-61CC-4603-A589-7422A47A8E4A}"/>
     </a:ext>
   </a:extLst>
 </a:theme>

</xml_diff>

<commit_message>
updated as of May 31, 2018
</commit_message>
<xml_diff>
--- a/ProjectNote.docx
+++ b/ProjectNote.docx
@@ -9,7 +9,7 @@
         <w:t>(</w:t>
       </w:r>
       <w:r>
-        <w:t>May 30</w:t>
+        <w:t>May 31</w:t>
       </w:r>
       <w:r>
         <w:t>, 2018)</w:t>
@@ -53,47 +53,62 @@
         <w:t xml:space="preserve">.  By defining the task of NLG </w:t>
       </w:r>
       <w:r>
-        <w:t>as sequent</w:t>
-      </w:r>
-      <w:r>
-        <w:t>ial decision-</w:t>
-      </w:r>
-      <w:r>
-        <w:t xml:space="preserve">making process, we implement </w:t>
+        <w:t>as sequence decision</w:t>
+      </w:r>
+      <w:r>
+        <w:t xml:space="preserve"> process, we implement </w:t>
       </w:r>
       <w:r>
         <w:rPr>
           <w:color w:val="FF0000"/>
           <w:u w:val="single"/>
         </w:rPr>
-        <w:t>two baselines</w:t>
-      </w:r>
-      <w:r>
-        <w:t>, one built upon Long Short-Term Memory (LSTM)-based Recurrent Neural Network (RNN) and the other with Monte Carlo Tree Search (MCTS)</w:t>
-      </w:r>
-      <w:r>
-        <w:t xml:space="preserve">.  </w:t>
-      </w:r>
-      <w:r>
-        <w:t xml:space="preserve"> Later, </w:t>
-      </w:r>
-      <w:r>
-        <w:rPr>
-          <w:color w:val="FF0000"/>
-        </w:rPr>
-        <w:t>o</w:t>
-      </w:r>
-      <w:r>
-        <w:rPr>
-          <w:color w:val="FF0000"/>
-        </w:rPr>
-        <w:t xml:space="preserve">ther </w:t>
-      </w:r>
+        <w:t xml:space="preserve">two </w:t>
+      </w:r>
+      <w:proofErr w:type="gramStart"/>
       <w:r>
         <w:rPr>
           <w:color w:val="FF0000"/>
           <w:u w:val="single"/>
         </w:rPr>
+        <w:t>baselines</w:t>
+      </w:r>
+      <w:r>
+        <w:t>,</w:t>
+      </w:r>
+      <w:proofErr w:type="gramEnd"/>
+      <w:r>
+        <w:t xml:space="preserve"> one built upon Long Short-Term Memory (LSTM)-based Recurrent Neural Network (RNN) and the other with Monte Carlo Tree Search (MCTS)</w:t>
+      </w:r>
+      <w:r>
+        <w:t xml:space="preserve">.  </w:t>
+      </w:r>
+      <w:r>
+        <w:t xml:space="preserve"> </w:t>
+      </w:r>
+      <w:r>
+        <w:t>We also aim to develop</w:t>
+      </w:r>
+      <w:r>
+        <w:t xml:space="preserve"> </w:t>
+      </w:r>
+      <w:r>
+        <w:rPr>
+          <w:color w:val="FF0000"/>
+        </w:rPr>
+        <w:t>o</w:t>
+      </w:r>
+      <w:r>
+        <w:rPr>
+          <w:color w:val="FF0000"/>
+        </w:rPr>
+        <w:t xml:space="preserve">ther </w:t>
+      </w:r>
+      <w:r>
+        <w:rPr>
+          <w:color w:val="FF0000"/>
+          <w:u w:val="single"/>
+        </w:rPr>
         <w:t>variants</w:t>
       </w:r>
       <w:r>
@@ -106,10 +121,19 @@
         <w:t>based on MCTS</w:t>
       </w:r>
       <w:r>
-        <w:t xml:space="preserve"> are further </w:t>
-      </w:r>
-      <w:r>
-        <w:t>experimented for enhancing the performance,</w:t>
+        <w:t xml:space="preserve"> </w:t>
+      </w:r>
+      <w:r>
+        <w:t xml:space="preserve">for improving the </w:t>
+      </w:r>
+      <w:r>
+        <w:t>performance</w:t>
+      </w:r>
+      <w:r>
+        <w:t xml:space="preserve"> of the baseline</w:t>
+      </w:r>
+      <w:r>
+        <w:t>,</w:t>
       </w:r>
       <w:r>
         <w:t xml:space="preserve"> while </w:t>
@@ -1066,10 +1090,57 @@
       </w:pPr>
     </w:p>
     <w:p/>
+    <w:p>
+      <w:pPr>
+        <w:rPr>
+          <w:color w:val="FF0000"/>
+        </w:rPr>
+      </w:pPr>
+    </w:p>
+    <w:p>
+      <w:pPr>
+        <w:rPr>
+          <w:color w:val="FF0000"/>
+        </w:rPr>
+      </w:pPr>
+    </w:p>
+    <w:p>
+      <w:pPr>
+        <w:rPr>
+          <w:color w:val="FF0000"/>
+        </w:rPr>
+      </w:pPr>
+      <w:r>
+        <w:rPr>
+          <w:color w:val="FF0000"/>
+        </w:rPr>
+        <w:t xml:space="preserve">LSTM-based Baseline Model l </w:t>
+      </w:r>
+    </w:p>
     <w:p/>
     <w:p/>
     <w:p/>
     <w:p/>
+    <w:p/>
+    <w:p/>
+    <w:p/>
+    <w:p>
+      <w:r>
+        <w:t>D. Monte Carlo Tree Search-based Natural Language Generation</w:t>
+      </w:r>
+    </w:p>
+    <w:p/>
+    <w:p>
+      <w:r>
+        <w:t>E. Comparison of performance between the two baselines</w:t>
+      </w:r>
+    </w:p>
+    <w:p/>
+    <w:p>
+      <w:r>
+        <w:t>F. Improving the MCTS-based model</w:t>
+      </w:r>
+    </w:p>
     <w:p/>
     <w:p/>
     <w:p>
@@ -4387,7 +4458,7 @@
   <a:extraClrSchemeLst/>
   <a:extLst>
     <a:ext uri="{05A4C25C-085E-4340-85A3-A5531E510DB2}">
-      <thm15:themeFamily xmlns="" xmlns:thm15="http://schemas.microsoft.com/office/thememl/2012/main" name="Office Theme" id="{62F939B6-93AF-4DB8-9C6B-D6C7DFDC589F}" vid="{4A3C46E8-61CC-4603-A589-7422A47A8E4A}"/>
+      <thm15:themeFamily xmlns:thm15="http://schemas.microsoft.com/office/thememl/2012/main" xmlns="" name="Office Theme" id="{62F939B6-93AF-4DB8-9C6B-D6C7DFDC589F}" vid="{4A3C46E8-61CC-4603-A589-7422A47A8E4A}"/>
     </a:ext>
   </a:extLst>
 </a:theme>

</xml_diff>

<commit_message>
updated as of June 7, 2018
</commit_message>
<xml_diff>
--- a/ProjectNote.docx
+++ b/ProjectNote.docx
@@ -9,7 +9,10 @@
         <w:t>(</w:t>
       </w:r>
       <w:r>
-        <w:t>June 4th</w:t>
+        <w:t>June 7</w:t>
+      </w:r>
+      <w:r>
+        <w:t>th</w:t>
       </w:r>
       <w:r>
         <w:t>, 2018)</w:t>
@@ -21,7 +24,13 @@
         <w:t xml:space="preserve">Project Title </w:t>
       </w:r>
       <w:r>
-        <w:t>(Tentative) :  Toward</w:t>
+        <w:t>(Tentative)</w:t>
+      </w:r>
+      <w:r>
+        <w:t xml:space="preserve">:  </w:t>
+      </w:r>
+      <w:r>
+        <w:t>Developing</w:t>
       </w:r>
       <w:r>
         <w:t xml:space="preserve"> a </w:t>
@@ -72,13 +81,10 @@
         <w:t>two baselines</w:t>
       </w:r>
       <w:r>
-        <w:t>, one built upon Long Short-Term Memory (LSTM)-based Recurrent Neural Network (RNN) and the other with Monte Carlo Tree Search (MCTS)</w:t>
-      </w:r>
-      <w:r>
-        <w:t xml:space="preserve">.  </w:t>
-      </w:r>
-      <w:r>
-        <w:t xml:space="preserve"> We also attempt</w:t>
+        <w:t>, one built upon Long Short-Term Memory (LSTM)-based Recurrent Neural Network (RNN) and the other with Monte Carlo Tree Search (MCTS</w:t>
+      </w:r>
+      <w:r>
+        <w:t>).  After implementing the two baselines using PyTorch, we plan</w:t>
       </w:r>
       <w:r>
         <w:t xml:space="preserve"> to develop</w:t>
@@ -289,7 +295,18 @@
           <w:szCs w:val="20"/>
           <w:shd w:val="clear" w:color="auto" w:fill="FFFFFF"/>
         </w:rPr>
-        <w:t>(</w:t>
+        <w:t xml:space="preserve">Wen, T. H., Gasic, M., Mrksic, N., Su, P. H., Vandyke, D., &amp; Young, S. (2015). Semantically conditioned lstm-based natural language generation for spoken dialogue systems. </w:t>
+      </w:r>
+      <w:r>
+        <w:rPr>
+          <w:rFonts w:ascii="Arial" w:eastAsia="Times New Roman" w:hAnsi="Arial" w:cs="Arial"/>
+          <w:i/>
+          <w:color w:val="222222"/>
+          <w:sz w:val="20"/>
+          <w:szCs w:val="20"/>
+          <w:shd w:val="clear" w:color="auto" w:fill="FFFFFF"/>
+        </w:rPr>
+        <w:t>arXiv</w:t>
       </w:r>
       <w:r>
         <w:rPr>
@@ -299,7 +316,18 @@
           <w:szCs w:val="20"/>
           <w:shd w:val="clear" w:color="auto" w:fill="FFFFFF"/>
         </w:rPr>
-        <w:t>More to come</w:t>
+        <w:t xml:space="preserve"> </w:t>
+      </w:r>
+      <w:r>
+        <w:rPr>
+          <w:rFonts w:ascii="Arial" w:eastAsia="Times New Roman" w:hAnsi="Arial" w:cs="Arial"/>
+          <w:i/>
+          <w:color w:val="222222"/>
+          <w:sz w:val="20"/>
+          <w:szCs w:val="20"/>
+          <w:shd w:val="clear" w:color="auto" w:fill="FFFFFF"/>
+        </w:rPr>
+        <w:t>preprint arXiv</w:t>
       </w:r>
       <w:r>
         <w:rPr>
@@ -309,9 +337,10 @@
           <w:szCs w:val="20"/>
           <w:shd w:val="clear" w:color="auto" w:fill="FFFFFF"/>
         </w:rPr>
-        <w:t>)</w:t>
-      </w:r>
-    </w:p>
+        <w:t>:1508.01745</w:t>
+      </w:r>
+    </w:p>
+    <w:p/>
     <w:p/>
     <w:p>
       <w:pPr>
@@ -591,6 +620,7 @@
         </w:numPr>
       </w:pPr>
       <w:r>
+        <w:lastRenderedPageBreak/>
         <w:t>Artificial Neural Network models (since 2006, emphasized in its deep architecture)</w:t>
       </w:r>
     </w:p>
@@ -627,7 +657,6 @@
         </w:numPr>
       </w:pPr>
       <w:r>
-        <w:lastRenderedPageBreak/>
         <w:t>Great performance for human-like perception problems (vision, NLP, audio, speech, etc)</w:t>
       </w:r>
       <w:r>
@@ -755,6 +784,42 @@
       </w:pPr>
       <w:r>
         <w:t>RNN – Long Short-Term Memory (LSTM)</w:t>
+      </w:r>
+    </w:p>
+    <w:p>
+      <w:pPr>
+        <w:pStyle w:val="ListParagraph"/>
+        <w:numPr>
+          <w:ilvl w:val="2"/>
+          <w:numId w:val="8"/>
+        </w:numPr>
+      </w:pPr>
+      <w:r>
+        <w:t>Seq2Seq model</w:t>
+      </w:r>
+    </w:p>
+    <w:p>
+      <w:pPr>
+        <w:pStyle w:val="ListParagraph"/>
+        <w:numPr>
+          <w:ilvl w:val="2"/>
+          <w:numId w:val="8"/>
+        </w:numPr>
+      </w:pPr>
+      <w:r>
+        <w:t>Encoder-decoder model</w:t>
+      </w:r>
+    </w:p>
+    <w:p>
+      <w:pPr>
+        <w:pStyle w:val="ListParagraph"/>
+        <w:numPr>
+          <w:ilvl w:val="2"/>
+          <w:numId w:val="8"/>
+        </w:numPr>
+      </w:pPr>
+      <w:r>
+        <w:t>(Soft) Attention model</w:t>
       </w:r>
     </w:p>
     <w:p/>
@@ -791,10 +856,26 @@
     </w:p>
     <w:p>
       <w:pPr>
-        <w:ind w:firstLine="360"/>
-      </w:pPr>
-      <w:r>
-        <w:t>(more to come)</w:t>
+        <w:pStyle w:val="ListParagraph"/>
+        <w:numPr>
+          <w:ilvl w:val="0"/>
+          <w:numId w:val="18"/>
+        </w:numPr>
+      </w:pPr>
+      <w:r>
+        <w:t>Markov Decision Process as a cornerstone framework for Reinforcement Learning</w:t>
+      </w:r>
+    </w:p>
+    <w:p>
+      <w:pPr>
+        <w:pStyle w:val="ListParagraph"/>
+        <w:numPr>
+          <w:ilvl w:val="0"/>
+          <w:numId w:val="18"/>
+        </w:numPr>
+      </w:pPr>
+      <w:r>
+        <w:t>POMDP (Partially Observable MDP)</w:t>
       </w:r>
     </w:p>
     <w:p/>
@@ -813,10 +894,50 @@
     </w:p>
     <w:p>
       <w:pPr>
-        <w:ind w:firstLine="360"/>
-      </w:pPr>
-      <w:r>
-        <w:t>(more to come)</w:t>
+        <w:pStyle w:val="ListParagraph"/>
+        <w:numPr>
+          <w:ilvl w:val="0"/>
+          <w:numId w:val="19"/>
+        </w:numPr>
+      </w:pPr>
+      <w:r>
+        <w:t>Proven to be effective for complicated planning problems such as the game of Go</w:t>
+      </w:r>
+    </w:p>
+    <w:p>
+      <w:pPr>
+        <w:pStyle w:val="ListParagraph"/>
+        <w:numPr>
+          <w:ilvl w:val="0"/>
+          <w:numId w:val="19"/>
+        </w:numPr>
+      </w:pPr>
+      <w:r>
+        <w:t>Exploration and exploitation dilemma</w:t>
+      </w:r>
+    </w:p>
+    <w:p>
+      <w:pPr>
+        <w:pStyle w:val="ListParagraph"/>
+        <w:numPr>
+          <w:ilvl w:val="0"/>
+          <w:numId w:val="19"/>
+        </w:numPr>
+      </w:pPr>
+      <w:r>
+        <w:t>Viable solution for POMDP and large state and action space problems</w:t>
+      </w:r>
+    </w:p>
+    <w:p>
+      <w:pPr>
+        <w:pStyle w:val="ListParagraph"/>
+        <w:numPr>
+          <w:ilvl w:val="0"/>
+          <w:numId w:val="19"/>
+        </w:numPr>
+      </w:pPr>
+      <w:r>
+        <w:t>Not fully appreciated for its capability and possible variations for many challenging problems</w:t>
       </w:r>
     </w:p>
     <w:p/>
@@ -835,6 +956,313 @@
         </w:numPr>
       </w:pPr>
       <w:r>
+        <w:t>Natural Language Generation for medical information</w:t>
+      </w:r>
+    </w:p>
+    <w:p>
+      <w:pPr>
+        <w:pStyle w:val="ListParagraph"/>
+        <w:numPr>
+          <w:ilvl w:val="0"/>
+          <w:numId w:val="20"/>
+        </w:numPr>
+      </w:pPr>
+      <w:r>
+        <w:t>Two baseline models</w:t>
+      </w:r>
+    </w:p>
+    <w:p>
+      <w:pPr>
+        <w:pStyle w:val="ListParagraph"/>
+        <w:numPr>
+          <w:ilvl w:val="0"/>
+          <w:numId w:val="21"/>
+        </w:numPr>
+      </w:pPr>
+      <w:r>
+        <w:t>LSTM-based approach (DL): RNN as a sequence generating neural network model</w:t>
+      </w:r>
+    </w:p>
+    <w:p>
+      <w:pPr>
+        <w:pStyle w:val="ListParagraph"/>
+        <w:numPr>
+          <w:ilvl w:val="0"/>
+          <w:numId w:val="21"/>
+        </w:numPr>
+      </w:pPr>
+      <w:r>
+        <w:t xml:space="preserve">MCTS-based approach (RL): MCTS as a sequence planning model </w:t>
+      </w:r>
+    </w:p>
+    <w:p>
+      <w:pPr>
+        <w:pStyle w:val="ListParagraph"/>
+        <w:numPr>
+          <w:ilvl w:val="0"/>
+          <w:numId w:val="22"/>
+        </w:numPr>
+      </w:pPr>
+      <w:r>
+        <w:t>Improving MCTS-based approach with DRL</w:t>
+      </w:r>
+    </w:p>
+    <w:p>
+      <w:pPr>
+        <w:pStyle w:val="ListParagraph"/>
+        <w:numPr>
+          <w:ilvl w:val="0"/>
+          <w:numId w:val="22"/>
+        </w:numPr>
+      </w:pPr>
+      <w:r>
+        <w:t>Medical text corpus</w:t>
+      </w:r>
+    </w:p>
+    <w:p>
+      <w:pPr>
+        <w:pStyle w:val="ListParagraph"/>
+        <w:numPr>
+          <w:ilvl w:val="0"/>
+          <w:numId w:val="23"/>
+        </w:numPr>
+      </w:pPr>
+      <w:r>
+        <w:t>MIMIC database</w:t>
+      </w:r>
+    </w:p>
+    <w:p>
+      <w:pPr>
+        <w:pStyle w:val="ListParagraph"/>
+        <w:numPr>
+          <w:ilvl w:val="0"/>
+          <w:numId w:val="24"/>
+        </w:numPr>
+      </w:pPr>
+      <w:r>
+        <w:t xml:space="preserve">Model design </w:t>
+      </w:r>
+    </w:p>
+    <w:p>
+      <w:pPr>
+        <w:pStyle w:val="ListParagraph"/>
+        <w:numPr>
+          <w:ilvl w:val="0"/>
+          <w:numId w:val="25"/>
+        </w:numPr>
+      </w:pPr>
+      <w:r>
+        <w:t>Assuming that “what to say” is given, “how to say” is focused</w:t>
+      </w:r>
+    </w:p>
+    <w:p>
+      <w:pPr>
+        <w:pStyle w:val="ListParagraph"/>
+        <w:ind w:left="2520"/>
+      </w:pPr>
+    </w:p>
+    <w:p>
+      <w:pPr>
+        <w:pStyle w:val="ListParagraph"/>
+        <w:ind w:left="2520"/>
+      </w:pPr>
+    </w:p>
+    <w:p>
+      <w:pPr>
+        <w:pStyle w:val="ListParagraph"/>
+        <w:ind w:left="2520"/>
+      </w:pPr>
+    </w:p>
+    <w:p>
+      <w:pPr>
+        <w:pStyle w:val="ListParagraph"/>
+        <w:ind w:left="2520"/>
+      </w:pPr>
+    </w:p>
+    <w:p>
+      <w:pPr>
+        <w:pStyle w:val="ListParagraph"/>
+        <w:ind w:left="2520"/>
+      </w:pPr>
+    </w:p>
+    <w:p>
+      <w:pPr>
+        <w:pStyle w:val="ListParagraph"/>
+        <w:ind w:left="2520"/>
+      </w:pPr>
+    </w:p>
+    <w:p>
+      <w:pPr>
+        <w:pStyle w:val="ListParagraph"/>
+        <w:ind w:left="2520"/>
+      </w:pPr>
+    </w:p>
+    <w:p>
+      <w:pPr>
+        <w:pStyle w:val="ListParagraph"/>
+        <w:ind w:left="2520"/>
+      </w:pPr>
+    </w:p>
+    <w:p>
+      <w:pPr>
+        <w:pStyle w:val="ListParagraph"/>
+        <w:ind w:left="2520"/>
+      </w:pPr>
+    </w:p>
+    <w:p>
+      <w:pPr>
+        <w:pStyle w:val="ListParagraph"/>
+        <w:ind w:left="2520"/>
+      </w:pPr>
+    </w:p>
+    <w:p>
+      <w:pPr>
+        <w:pStyle w:val="ListParagraph"/>
+        <w:ind w:left="2520"/>
+      </w:pPr>
+    </w:p>
+    <w:p>
+      <w:pPr>
+        <w:pStyle w:val="ListParagraph"/>
+        <w:ind w:left="2520"/>
+      </w:pPr>
+    </w:p>
+    <w:p>
+      <w:pPr>
+        <w:pStyle w:val="ListParagraph"/>
+        <w:ind w:left="2520"/>
+      </w:pPr>
+    </w:p>
+    <w:p>
+      <w:pPr>
+        <w:pStyle w:val="ListParagraph"/>
+        <w:ind w:left="2520"/>
+      </w:pPr>
+    </w:p>
+    <w:p>
+      <w:pPr>
+        <w:pStyle w:val="ListParagraph"/>
+        <w:ind w:left="2520"/>
+      </w:pPr>
+    </w:p>
+    <w:p>
+      <w:pPr>
+        <w:pStyle w:val="ListParagraph"/>
+        <w:ind w:left="2520"/>
+      </w:pPr>
+    </w:p>
+    <w:p>
+      <w:pPr>
+        <w:pStyle w:val="ListParagraph"/>
+        <w:ind w:left="2520"/>
+      </w:pPr>
+    </w:p>
+    <w:p>
+      <w:pPr>
+        <w:pStyle w:val="ListParagraph"/>
+        <w:ind w:left="2520"/>
+      </w:pPr>
+    </w:p>
+    <w:p>
+      <w:pPr>
+        <w:pStyle w:val="ListParagraph"/>
+        <w:ind w:left="2520"/>
+      </w:pPr>
+    </w:p>
+    <w:p>
+      <w:pPr>
+        <w:pStyle w:val="ListParagraph"/>
+        <w:ind w:left="2520"/>
+      </w:pPr>
+    </w:p>
+    <w:p>
+      <w:pPr>
+        <w:pStyle w:val="ListParagraph"/>
+        <w:ind w:left="2520"/>
+      </w:pPr>
+    </w:p>
+    <w:p>
+      <w:pPr>
+        <w:pStyle w:val="ListParagraph"/>
+        <w:ind w:left="2520"/>
+      </w:pPr>
+    </w:p>
+    <w:p>
+      <w:pPr>
+        <w:pStyle w:val="ListParagraph"/>
+        <w:ind w:left="2520"/>
+      </w:pPr>
+    </w:p>
+    <w:p>
+      <w:pPr>
+        <w:pStyle w:val="ListParagraph"/>
+        <w:ind w:left="2520"/>
+      </w:pPr>
+    </w:p>
+    <w:p>
+      <w:pPr>
+        <w:pStyle w:val="ListParagraph"/>
+        <w:ind w:left="2520"/>
+      </w:pPr>
+    </w:p>
+    <w:p>
+      <w:pPr>
+        <w:pStyle w:val="ListParagraph"/>
+        <w:ind w:left="2520"/>
+      </w:pPr>
+    </w:p>
+    <w:p>
+      <w:pPr>
+        <w:pStyle w:val="ListParagraph"/>
+        <w:ind w:left="2520"/>
+      </w:pPr>
+    </w:p>
+    <w:p>
+      <w:pPr>
+        <w:pStyle w:val="ListParagraph"/>
+        <w:ind w:left="2520"/>
+      </w:pPr>
+    </w:p>
+    <w:p>
+      <w:pPr>
+        <w:pStyle w:val="ListParagraph"/>
+        <w:ind w:left="2520"/>
+      </w:pPr>
+    </w:p>
+    <w:p>
+      <w:pPr>
+        <w:pStyle w:val="ListParagraph"/>
+        <w:ind w:left="2520"/>
+      </w:pPr>
+    </w:p>
+    <w:p>
+      <w:pPr>
+        <w:pStyle w:val="ListParagraph"/>
+        <w:ind w:left="2520"/>
+      </w:pPr>
+    </w:p>
+    <w:p>
+      <w:pPr>
+        <w:pStyle w:val="ListParagraph"/>
+        <w:ind w:left="2520"/>
+      </w:pPr>
+    </w:p>
+    <w:p>
+      <w:pPr>
+        <w:pStyle w:val="ListParagraph"/>
+        <w:ind w:left="2520"/>
+      </w:pPr>
+    </w:p>
+    <w:p>
+      <w:pPr>
+        <w:pStyle w:val="ListParagraph"/>
+        <w:numPr>
+          <w:ilvl w:val="0"/>
+          <w:numId w:val="12"/>
+        </w:numPr>
+      </w:pPr>
+      <w:r>
+        <w:lastRenderedPageBreak/>
         <w:t>LSTM-based Sequence Generation</w:t>
       </w:r>
     </w:p>
@@ -905,6 +1333,9 @@
       <w:pPr>
         <w:pStyle w:val="ListParagraph"/>
         <w:ind w:left="360"/>
+        <w:rPr>
+          <w:rStyle w:val="Hyperlink"/>
+        </w:rPr>
       </w:pPr>
       <w:hyperlink r:id="rId11" w:history="1">
         <w:r>
@@ -919,6 +1350,194 @@
       <w:pPr>
         <w:pStyle w:val="ListParagraph"/>
         <w:ind w:left="360"/>
+        <w:rPr>
+          <w:rStyle w:val="Hyperlink"/>
+        </w:rPr>
+      </w:pPr>
+    </w:p>
+    <w:p>
+      <w:pPr>
+        <w:pStyle w:val="ListParagraph"/>
+        <w:ind w:left="360"/>
+        <w:rPr>
+          <w:rStyle w:val="Hyperlink"/>
+          <w:color w:val="auto"/>
+          <w:u w:val="none"/>
+        </w:rPr>
+      </w:pPr>
+      <w:r>
+        <w:rPr>
+          <w:rStyle w:val="Hyperlink"/>
+          <w:color w:val="auto"/>
+          <w:u w:val="none"/>
+        </w:rPr>
+        <w:t>(checking points)</w:t>
+      </w:r>
+    </w:p>
+    <w:p>
+      <w:pPr>
+        <w:pStyle w:val="ListParagraph"/>
+        <w:numPr>
+          <w:ilvl w:val="0"/>
+          <w:numId w:val="24"/>
+        </w:numPr>
+        <w:rPr>
+          <w:rStyle w:val="Hyperlink"/>
+          <w:color w:val="auto"/>
+          <w:u w:val="none"/>
+        </w:rPr>
+      </w:pPr>
+      <w:r>
+        <w:rPr>
+          <w:rStyle w:val="Hyperlink"/>
+          <w:color w:val="auto"/>
+          <w:u w:val="none"/>
+        </w:rPr>
+        <w:t>classification with softmax regression and Negative Log Likelihood (NLL)</w:t>
+      </w:r>
+    </w:p>
+    <w:p>
+      <w:pPr>
+        <w:pStyle w:val="ListParagraph"/>
+        <w:numPr>
+          <w:ilvl w:val="0"/>
+          <w:numId w:val="24"/>
+        </w:numPr>
+        <w:rPr>
+          <w:rStyle w:val="Hyperlink"/>
+          <w:color w:val="auto"/>
+          <w:u w:val="none"/>
+        </w:rPr>
+      </w:pPr>
+      <w:r>
+        <w:rPr>
+          <w:rStyle w:val="Hyperlink"/>
+          <w:color w:val="auto"/>
+          <w:u w:val="none"/>
+        </w:rPr>
+        <w:t>Basic pattern for a deep learning program</w:t>
+      </w:r>
+    </w:p>
+    <w:p>
+      <w:pPr>
+        <w:pStyle w:val="ListParagraph"/>
+        <w:numPr>
+          <w:ilvl w:val="0"/>
+          <w:numId w:val="26"/>
+        </w:numPr>
+        <w:rPr>
+          <w:rStyle w:val="Hyperlink"/>
+          <w:color w:val="auto"/>
+          <w:u w:val="none"/>
+        </w:rPr>
+      </w:pPr>
+      <w:r>
+        <w:rPr>
+          <w:rStyle w:val="Hyperlink"/>
+          <w:color w:val="auto"/>
+          <w:u w:val="none"/>
+        </w:rPr>
+        <w:t>Data pre-processing</w:t>
+      </w:r>
+    </w:p>
+    <w:p>
+      <w:pPr>
+        <w:pStyle w:val="ListParagraph"/>
+        <w:numPr>
+          <w:ilvl w:val="0"/>
+          <w:numId w:val="26"/>
+        </w:numPr>
+        <w:rPr>
+          <w:rStyle w:val="Hyperlink"/>
+          <w:color w:val="auto"/>
+          <w:u w:val="none"/>
+        </w:rPr>
+      </w:pPr>
+      <w:r>
+        <w:rPr>
+          <w:rStyle w:val="Hyperlink"/>
+          <w:color w:val="auto"/>
+          <w:u w:val="none"/>
+        </w:rPr>
+        <w:t>Model construction</w:t>
+      </w:r>
+    </w:p>
+    <w:p>
+      <w:pPr>
+        <w:pStyle w:val="ListParagraph"/>
+        <w:numPr>
+          <w:ilvl w:val="0"/>
+          <w:numId w:val="26"/>
+        </w:numPr>
+        <w:rPr>
+          <w:rStyle w:val="Hyperlink"/>
+          <w:color w:val="auto"/>
+          <w:u w:val="none"/>
+        </w:rPr>
+      </w:pPr>
+      <w:r>
+        <w:rPr>
+          <w:rStyle w:val="Hyperlink"/>
+          <w:color w:val="auto"/>
+          <w:u w:val="none"/>
+        </w:rPr>
+        <w:t>Train</w:t>
+      </w:r>
+    </w:p>
+    <w:p>
+      <w:pPr>
+        <w:pStyle w:val="ListParagraph"/>
+        <w:numPr>
+          <w:ilvl w:val="0"/>
+          <w:numId w:val="26"/>
+        </w:numPr>
+        <w:rPr>
+          <w:rStyle w:val="Hyperlink"/>
+          <w:color w:val="auto"/>
+          <w:u w:val="none"/>
+        </w:rPr>
+      </w:pPr>
+      <w:r>
+        <w:rPr>
+          <w:rStyle w:val="Hyperlink"/>
+          <w:color w:val="auto"/>
+          <w:u w:val="none"/>
+        </w:rPr>
+        <w:t>Evaluation</w:t>
+      </w:r>
+    </w:p>
+    <w:p>
+      <w:pPr>
+        <w:pStyle w:val="ListParagraph"/>
+        <w:numPr>
+          <w:ilvl w:val="0"/>
+          <w:numId w:val="26"/>
+        </w:numPr>
+        <w:rPr>
+          <w:rStyle w:val="Hyperlink"/>
+          <w:color w:val="auto"/>
+          <w:u w:val="none"/>
+        </w:rPr>
+      </w:pPr>
+      <w:r>
+        <w:rPr>
+          <w:rStyle w:val="Hyperlink"/>
+          <w:color w:val="auto"/>
+          <w:u w:val="none"/>
+        </w:rPr>
+        <w:t>Test</w:t>
+      </w:r>
+    </w:p>
+    <w:p>
+      <w:pPr>
+        <w:pStyle w:val="ListParagraph"/>
+        <w:ind w:left="1800"/>
+      </w:pPr>
+    </w:p>
+    <w:p>
+      <w:pPr>
+        <w:pStyle w:val="ListParagraph"/>
+        <w:ind w:left="360"/>
       </w:pPr>
     </w:p>
     <w:p>
@@ -1059,6 +1678,137 @@
       </w:r>
     </w:p>
     <w:p>
+      <w:pPr>
+        <w:pStyle w:val="ListParagraph"/>
+        <w:ind w:left="360"/>
+      </w:pPr>
+      <w:r>
+        <w:t>(Main References)</w:t>
+      </w:r>
+    </w:p>
+    <w:p>
+      <w:pPr>
+        <w:pStyle w:val="ListParagraph"/>
+        <w:numPr>
+          <w:ilvl w:val="0"/>
+          <w:numId w:val="27"/>
+        </w:numPr>
+        <w:rPr>
+          <w:rFonts w:ascii="Times New Roman" w:eastAsia="Times New Roman" w:hAnsi="Times New Roman" w:cs="Times New Roman"/>
+        </w:rPr>
+      </w:pPr>
+      <w:r>
+        <w:rPr>
+          <w:rFonts w:ascii="Arial" w:eastAsia="Times New Roman" w:hAnsi="Arial" w:cs="Arial"/>
+          <w:color w:val="222222"/>
+          <w:sz w:val="20"/>
+          <w:szCs w:val="20"/>
+          <w:shd w:val="clear" w:color="auto" w:fill="FFFFFF"/>
+        </w:rPr>
+        <w:t xml:space="preserve">Wen, T. H., Gasic, M., Mrksic, N., Su, P. H., Vandyke, D., &amp; Young, S. (2015). Semantically conditioned lstm-based natural language generation for spoken dialogue systems. </w:t>
+      </w:r>
+      <w:r>
+        <w:rPr>
+          <w:rFonts w:ascii="Arial" w:eastAsia="Times New Roman" w:hAnsi="Arial" w:cs="Arial"/>
+          <w:i/>
+          <w:color w:val="222222"/>
+          <w:sz w:val="20"/>
+          <w:szCs w:val="20"/>
+          <w:shd w:val="clear" w:color="auto" w:fill="FFFFFF"/>
+        </w:rPr>
+        <w:t>arXiv</w:t>
+      </w:r>
+      <w:r>
+        <w:rPr>
+          <w:rFonts w:ascii="Arial" w:eastAsia="Times New Roman" w:hAnsi="Arial" w:cs="Arial"/>
+          <w:color w:val="222222"/>
+          <w:sz w:val="20"/>
+          <w:szCs w:val="20"/>
+          <w:shd w:val="clear" w:color="auto" w:fill="FFFFFF"/>
+        </w:rPr>
+        <w:t xml:space="preserve"> </w:t>
+      </w:r>
+      <w:r>
+        <w:rPr>
+          <w:rFonts w:ascii="Arial" w:eastAsia="Times New Roman" w:hAnsi="Arial" w:cs="Arial"/>
+          <w:i/>
+          <w:color w:val="222222"/>
+          <w:sz w:val="20"/>
+          <w:szCs w:val="20"/>
+          <w:shd w:val="clear" w:color="auto" w:fill="FFFFFF"/>
+        </w:rPr>
+        <w:t>preprint arXiv</w:t>
+      </w:r>
+      <w:r>
+        <w:rPr>
+          <w:rFonts w:ascii="Arial" w:eastAsia="Times New Roman" w:hAnsi="Arial" w:cs="Arial"/>
+          <w:color w:val="222222"/>
+          <w:sz w:val="20"/>
+          <w:szCs w:val="20"/>
+          <w:shd w:val="clear" w:color="auto" w:fill="FFFFFF"/>
+        </w:rPr>
+        <w:t>:1508.01745</w:t>
+      </w:r>
+    </w:p>
+    <w:p>
+      <w:pPr>
+        <w:pStyle w:val="ListParagraph"/>
+        <w:ind w:left="1080"/>
+        <w:rPr>
+          <w:rFonts w:ascii="Times New Roman" w:eastAsia="Times New Roman" w:hAnsi="Times New Roman" w:cs="Times New Roman"/>
+        </w:rPr>
+      </w:pPr>
+    </w:p>
+    <w:p>
+      <w:pPr>
+        <w:pStyle w:val="ListParagraph"/>
+        <w:numPr>
+          <w:ilvl w:val="0"/>
+          <w:numId w:val="27"/>
+        </w:numPr>
+        <w:rPr>
+          <w:rFonts w:ascii="Times New Roman" w:eastAsia="Times New Roman" w:hAnsi="Times New Roman" w:cs="Times New Roman"/>
+        </w:rPr>
+      </w:pPr>
+      <w:r>
+        <w:rPr>
+          <w:rFonts w:ascii="Arial" w:eastAsia="Times New Roman" w:hAnsi="Arial" w:cs="Arial"/>
+          <w:color w:val="222222"/>
+          <w:sz w:val="20"/>
+          <w:szCs w:val="20"/>
+          <w:shd w:val="clear" w:color="auto" w:fill="FFFFFF"/>
+        </w:rPr>
+        <w:t xml:space="preserve">Graves, A. (2013). Generating sequences with recurrent neural networks. </w:t>
+      </w:r>
+      <w:r>
+        <w:rPr>
+          <w:rFonts w:ascii="Arial" w:eastAsia="Times New Roman" w:hAnsi="Arial" w:cs="Arial"/>
+          <w:i/>
+          <w:color w:val="222222"/>
+          <w:sz w:val="20"/>
+          <w:szCs w:val="20"/>
+          <w:shd w:val="clear" w:color="auto" w:fill="FFFFFF"/>
+        </w:rPr>
+        <w:t>arXiv preprint arXiv</w:t>
+      </w:r>
+      <w:r>
+        <w:rPr>
+          <w:rFonts w:ascii="Arial" w:eastAsia="Times New Roman" w:hAnsi="Arial" w:cs="Arial"/>
+          <w:color w:val="222222"/>
+          <w:sz w:val="20"/>
+          <w:szCs w:val="20"/>
+          <w:shd w:val="clear" w:color="auto" w:fill="FFFFFF"/>
+        </w:rPr>
+        <w:t>:1308.0850</w:t>
+      </w:r>
+    </w:p>
+    <w:p>
+      <w:pPr>
+        <w:pStyle w:val="ListParagraph"/>
+        <w:ind w:left="360"/>
+      </w:pPr>
+    </w:p>
+    <w:p>
       <w:r>
         <w:br w:type="page"/>
       </w:r>
@@ -1085,6 +1835,108 @@
     <w:p/>
     <w:p>
       <w:pPr>
+        <w:rPr>
+          <w:color w:val="FF0000"/>
+        </w:rPr>
+      </w:pPr>
+      <w:r>
+        <w:rPr>
+          <w:color w:val="FF0000"/>
+        </w:rPr>
+        <w:t>Baseline Model II</w:t>
+      </w:r>
+    </w:p>
+    <w:p>
+      <w:r>
+        <w:t>(Main Reference)</w:t>
+      </w:r>
+      <w:r>
+        <w:rPr>
+          <w:rFonts w:ascii="Arial" w:eastAsia="Times New Roman" w:hAnsi="Arial" w:cs="Arial"/>
+          <w:color w:val="222222"/>
+          <w:sz w:val="20"/>
+          <w:szCs w:val="20"/>
+          <w:shd w:val="clear" w:color="auto" w:fill="FFFFFF"/>
+        </w:rPr>
+        <w:t xml:space="preserve"> </w:t>
+      </w:r>
+      <w:r>
+        <w:rPr>
+          <w:rFonts w:ascii="Arial" w:eastAsia="Times New Roman" w:hAnsi="Arial" w:cs="Arial"/>
+          <w:color w:val="222222"/>
+          <w:sz w:val="20"/>
+          <w:szCs w:val="20"/>
+          <w:shd w:val="clear" w:color="auto" w:fill="FFFFFF"/>
+        </w:rPr>
+        <w:t xml:space="preserve"> </w:t>
+      </w:r>
+      <w:r>
+        <w:rPr>
+          <w:rFonts w:eastAsia="Times New Roman" w:cs="Arial"/>
+          <w:color w:val="222222"/>
+          <w:sz w:val="22"/>
+          <w:shd w:val="clear" w:color="auto" w:fill="FFFFFF"/>
+        </w:rPr>
+        <w:t>Kumagai, K., Kobayashi, I., Mochihashi, D., Asoh, H., Nakamura, T., &amp; Nagai, T. (2016). Human-like Natural Language Generation Using Monte Carlo Tree Search. In </w:t>
+      </w:r>
+      <w:r>
+        <w:rPr>
+          <w:rFonts w:eastAsia="Times New Roman" w:cs="Arial"/>
+          <w:i/>
+          <w:iCs/>
+          <w:color w:val="222222"/>
+          <w:sz w:val="22"/>
+        </w:rPr>
+        <w:t>Proceedings of the INLG 2016 Workshop on Computational Creativity in Natural Language Generation</w:t>
+      </w:r>
+      <w:r>
+        <w:rPr>
+          <w:rFonts w:eastAsia="Times New Roman" w:cs="Arial"/>
+          <w:color w:val="222222"/>
+          <w:sz w:val="22"/>
+          <w:shd w:val="clear" w:color="auto" w:fill="FFFFFF"/>
+        </w:rPr>
+        <w:t> (pp. 11-18).</w:t>
+      </w:r>
+    </w:p>
+    <w:p/>
+    <w:p/>
+    <w:p/>
+    <w:p/>
+    <w:p/>
+    <w:p/>
+    <w:p/>
+    <w:p/>
+    <w:p/>
+    <w:p/>
+    <w:p/>
+    <w:p/>
+    <w:p/>
+    <w:p/>
+    <w:p/>
+    <w:p/>
+    <w:p/>
+    <w:p/>
+    <w:p/>
+    <w:p/>
+    <w:p/>
+    <w:p/>
+    <w:p/>
+    <w:p/>
+    <w:p/>
+    <w:p/>
+    <w:p/>
+    <w:p/>
+    <w:p/>
+    <w:p/>
+    <w:p/>
+    <w:p/>
+    <w:p/>
+    <w:p/>
+    <w:p/>
+    <w:p/>
+    <w:p>
+      <w:pPr>
         <w:pStyle w:val="ListParagraph"/>
         <w:numPr>
           <w:ilvl w:val="0"/>
@@ -1092,6 +1944,7 @@
         </w:numPr>
       </w:pPr>
       <w:r>
+        <w:lastRenderedPageBreak/>
         <w:t>Comparison of performance between the two baselines</w:t>
       </w:r>
     </w:p>
@@ -1266,7 +2119,16 @@
     <w:p/>
     <w:p>
       <w:r>
-        <w:t>Note : there are numerous tutorials and youtube clips you can watch for more information. And, the most efficient way to master and to remember what you know is to repeat the same thing many times!</w:t>
+        <w:t>Note: T</w:t>
+      </w:r>
+      <w:r>
+        <w:t>h</w:t>
+      </w:r>
+      <w:r>
+        <w:t>ere are numerous tutorials and YouT</w:t>
+      </w:r>
+      <w:r>
+        <w:t>ube clips you can watch for more information. And, the most efficient way to master and to remember what you know is to repeat the same thing many times!</w:t>
       </w:r>
     </w:p>
     <w:p/>
@@ -8736,9 +9598,135 @@
       </w:pPr>
     </w:p>
     <w:p>
-      <w:pPr>
-        <w:pStyle w:val="ListParagraph"/>
-        <w:ind w:left="360"/>
+      <w:r>
+        <w:t>F. Spacy</w:t>
+      </w:r>
+    </w:p>
+    <w:p>
+      <w:r>
+        <w:tab/>
+        <w:t xml:space="preserve">Home Page: </w:t>
+      </w:r>
+      <w:hyperlink r:id="rId22" w:history="1">
+        <w:r>
+          <w:rPr>
+            <w:rStyle w:val="Hyperlink"/>
+          </w:rPr>
+          <w:t>https://spacy.io</w:t>
+        </w:r>
+      </w:hyperlink>
+    </w:p>
+    <w:p>
+      <w:r>
+        <w:tab/>
+        <w:t>Introduction:</w:t>
+      </w:r>
+    </w:p>
+    <w:p>
+      <w:pPr>
+        <w:pStyle w:val="ListParagraph"/>
+        <w:numPr>
+          <w:ilvl w:val="0"/>
+          <w:numId w:val="28"/>
+        </w:numPr>
+      </w:pPr>
+      <w:hyperlink r:id="rId23" w:history="1">
+        <w:r>
+          <w:rPr>
+            <w:rStyle w:val="Hyperlink"/>
+          </w:rPr>
+          <w:t>https://spacy.io/usage/linguistic-features</w:t>
+        </w:r>
+      </w:hyperlink>
+    </w:p>
+    <w:p>
+      <w:pPr>
+        <w:pStyle w:val="ListParagraph"/>
+        <w:numPr>
+          <w:ilvl w:val="0"/>
+          <w:numId w:val="28"/>
+        </w:numPr>
+      </w:pPr>
+      <w:hyperlink r:id="rId24" w:history="1">
+        <w:r>
+          <w:rPr>
+            <w:rStyle w:val="Hyperlink"/>
+          </w:rPr>
+          <w:t>https://spacy.io/usage/vectors-similarity</w:t>
+        </w:r>
+      </w:hyperlink>
+    </w:p>
+    <w:p>
+      <w:pPr>
+        <w:pStyle w:val="ListParagraph"/>
+        <w:numPr>
+          <w:ilvl w:val="0"/>
+          <w:numId w:val="28"/>
+        </w:numPr>
+      </w:pPr>
+      <w:hyperlink r:id="rId25" w:history="1">
+        <w:r>
+          <w:rPr>
+            <w:rStyle w:val="Hyperlink"/>
+          </w:rPr>
+          <w:t>https://spacy.io/usage/training</w:t>
+        </w:r>
+      </w:hyperlink>
+    </w:p>
+    <w:p>
+      <w:pPr>
+        <w:pStyle w:val="ListParagraph"/>
+        <w:numPr>
+          <w:ilvl w:val="0"/>
+          <w:numId w:val="28"/>
+        </w:numPr>
+      </w:pPr>
+      <w:hyperlink r:id="rId26" w:history="1">
+        <w:r>
+          <w:rPr>
+            <w:rStyle w:val="Hyperlink"/>
+          </w:rPr>
+          <w:t>https://spacy.io/usage/adding-languages</w:t>
+        </w:r>
+      </w:hyperlink>
+      <w:r>
+        <w:t xml:space="preserve">     (advanced)</w:t>
+      </w:r>
+    </w:p>
+    <w:p>
+      <w:pPr>
+        <w:ind w:left="720"/>
+      </w:pPr>
+    </w:p>
+    <w:p>
+      <w:pPr>
+        <w:ind w:left="720"/>
+      </w:pPr>
+      <w:r>
+        <w:t>Examples:</w:t>
+      </w:r>
+    </w:p>
+    <w:p>
+      <w:pPr>
+        <w:pStyle w:val="ListParagraph"/>
+        <w:numPr>
+          <w:ilvl w:val="0"/>
+          <w:numId w:val="29"/>
+        </w:numPr>
+      </w:pPr>
+      <w:hyperlink r:id="rId27" w:history="1">
+        <w:r>
+          <w:rPr>
+            <w:rStyle w:val="Hyperlink"/>
+          </w:rPr>
+          <w:t>https://spacy.io/usage/examples</w:t>
+        </w:r>
+      </w:hyperlink>
+    </w:p>
+    <w:p>
+      <w:pPr>
+        <w:pStyle w:val="ListParagraph"/>
+        <w:ind w:left="1800"/>
       </w:pPr>
     </w:p>
     <w:sectPr>
@@ -9158,6 +10146,345 @@
     </w:lvl>
   </w:abstractNum>
   <w:abstractNum w:abstractNumId="4">
+    <w:nsid w:val="1440042E"/>
+    <w:multiLevelType w:val="hybridMultilevel"/>
+    <w:tmpl w:val="FF5AD1B8"/>
+    <w:lvl w:ilvl="0" w:tplc="04090003">
+      <w:start w:val="1"/>
+      <w:numFmt w:val="bullet"/>
+      <w:lvlText w:val="o"/>
+      <w:lvlJc w:val="left"/>
+      <w:pPr>
+        <w:ind w:left="1800" w:hanging="360"/>
+      </w:pPr>
+      <w:rPr>
+        <w:rFonts w:ascii="Courier New" w:hAnsi="Courier New" w:cs="Courier New" w:hint="default"/>
+      </w:rPr>
+    </w:lvl>
+    <w:lvl w:ilvl="1" w:tplc="04090003" w:tentative="1">
+      <w:start w:val="1"/>
+      <w:numFmt w:val="bullet"/>
+      <w:lvlText w:val="o"/>
+      <w:lvlJc w:val="left"/>
+      <w:pPr>
+        <w:ind w:left="2520" w:hanging="360"/>
+      </w:pPr>
+      <w:rPr>
+        <w:rFonts w:ascii="Courier New" w:hAnsi="Courier New" w:hint="default"/>
+      </w:rPr>
+    </w:lvl>
+    <w:lvl w:ilvl="2" w:tplc="04090005" w:tentative="1">
+      <w:start w:val="1"/>
+      <w:numFmt w:val="bullet"/>
+      <w:lvlText w:val=""/>
+      <w:lvlJc w:val="left"/>
+      <w:pPr>
+        <w:ind w:left="3240" w:hanging="360"/>
+      </w:pPr>
+      <w:rPr>
+        <w:rFonts w:ascii="Wingdings" w:hAnsi="Wingdings" w:hint="default"/>
+      </w:rPr>
+    </w:lvl>
+    <w:lvl w:ilvl="3" w:tplc="04090001" w:tentative="1">
+      <w:start w:val="1"/>
+      <w:numFmt w:val="bullet"/>
+      <w:lvlText w:val=""/>
+      <w:lvlJc w:val="left"/>
+      <w:pPr>
+        <w:ind w:left="3960" w:hanging="360"/>
+      </w:pPr>
+      <w:rPr>
+        <w:rFonts w:ascii="Symbol" w:hAnsi="Symbol" w:hint="default"/>
+      </w:rPr>
+    </w:lvl>
+    <w:lvl w:ilvl="4" w:tplc="04090003" w:tentative="1">
+      <w:start w:val="1"/>
+      <w:numFmt w:val="bullet"/>
+      <w:lvlText w:val="o"/>
+      <w:lvlJc w:val="left"/>
+      <w:pPr>
+        <w:ind w:left="4680" w:hanging="360"/>
+      </w:pPr>
+      <w:rPr>
+        <w:rFonts w:ascii="Courier New" w:hAnsi="Courier New" w:hint="default"/>
+      </w:rPr>
+    </w:lvl>
+    <w:lvl w:ilvl="5" w:tplc="04090005" w:tentative="1">
+      <w:start w:val="1"/>
+      <w:numFmt w:val="bullet"/>
+      <w:lvlText w:val=""/>
+      <w:lvlJc w:val="left"/>
+      <w:pPr>
+        <w:ind w:left="5400" w:hanging="360"/>
+      </w:pPr>
+      <w:rPr>
+        <w:rFonts w:ascii="Wingdings" w:hAnsi="Wingdings" w:hint="default"/>
+      </w:rPr>
+    </w:lvl>
+    <w:lvl w:ilvl="6" w:tplc="04090001" w:tentative="1">
+      <w:start w:val="1"/>
+      <w:numFmt w:val="bullet"/>
+      <w:lvlText w:val=""/>
+      <w:lvlJc w:val="left"/>
+      <w:pPr>
+        <w:ind w:left="6120" w:hanging="360"/>
+      </w:pPr>
+      <w:rPr>
+        <w:rFonts w:ascii="Symbol" w:hAnsi="Symbol" w:hint="default"/>
+      </w:rPr>
+    </w:lvl>
+    <w:lvl w:ilvl="7" w:tplc="04090003" w:tentative="1">
+      <w:start w:val="1"/>
+      <w:numFmt w:val="bullet"/>
+      <w:lvlText w:val="o"/>
+      <w:lvlJc w:val="left"/>
+      <w:pPr>
+        <w:ind w:left="6840" w:hanging="360"/>
+      </w:pPr>
+      <w:rPr>
+        <w:rFonts w:ascii="Courier New" w:hAnsi="Courier New" w:hint="default"/>
+      </w:rPr>
+    </w:lvl>
+    <w:lvl w:ilvl="8" w:tplc="04090005" w:tentative="1">
+      <w:start w:val="1"/>
+      <w:numFmt w:val="bullet"/>
+      <w:lvlText w:val=""/>
+      <w:lvlJc w:val="left"/>
+      <w:pPr>
+        <w:ind w:left="7560" w:hanging="360"/>
+      </w:pPr>
+      <w:rPr>
+        <w:rFonts w:ascii="Wingdings" w:hAnsi="Wingdings" w:hint="default"/>
+      </w:rPr>
+    </w:lvl>
+  </w:abstractNum>
+  <w:abstractNum w:abstractNumId="5">
+    <w:nsid w:val="1556472D"/>
+    <w:multiLevelType w:val="hybridMultilevel"/>
+    <w:tmpl w:val="93B6145A"/>
+    <w:lvl w:ilvl="0" w:tplc="04090003">
+      <w:start w:val="1"/>
+      <w:numFmt w:val="bullet"/>
+      <w:lvlText w:val="o"/>
+      <w:lvlJc w:val="left"/>
+      <w:pPr>
+        <w:ind w:left="1800" w:hanging="360"/>
+      </w:pPr>
+      <w:rPr>
+        <w:rFonts w:ascii="Courier New" w:hAnsi="Courier New" w:cs="Courier New" w:hint="default"/>
+      </w:rPr>
+    </w:lvl>
+    <w:lvl w:ilvl="1" w:tplc="04090003" w:tentative="1">
+      <w:start w:val="1"/>
+      <w:numFmt w:val="bullet"/>
+      <w:lvlText w:val="o"/>
+      <w:lvlJc w:val="left"/>
+      <w:pPr>
+        <w:ind w:left="2520" w:hanging="360"/>
+      </w:pPr>
+      <w:rPr>
+        <w:rFonts w:ascii="Courier New" w:hAnsi="Courier New" w:hint="default"/>
+      </w:rPr>
+    </w:lvl>
+    <w:lvl w:ilvl="2" w:tplc="04090005" w:tentative="1">
+      <w:start w:val="1"/>
+      <w:numFmt w:val="bullet"/>
+      <w:lvlText w:val=""/>
+      <w:lvlJc w:val="left"/>
+      <w:pPr>
+        <w:ind w:left="3240" w:hanging="360"/>
+      </w:pPr>
+      <w:rPr>
+        <w:rFonts w:ascii="Wingdings" w:hAnsi="Wingdings" w:hint="default"/>
+      </w:rPr>
+    </w:lvl>
+    <w:lvl w:ilvl="3" w:tplc="04090001" w:tentative="1">
+      <w:start w:val="1"/>
+      <w:numFmt w:val="bullet"/>
+      <w:lvlText w:val=""/>
+      <w:lvlJc w:val="left"/>
+      <w:pPr>
+        <w:ind w:left="3960" w:hanging="360"/>
+      </w:pPr>
+      <w:rPr>
+        <w:rFonts w:ascii="Symbol" w:hAnsi="Symbol" w:hint="default"/>
+      </w:rPr>
+    </w:lvl>
+    <w:lvl w:ilvl="4" w:tplc="04090003" w:tentative="1">
+      <w:start w:val="1"/>
+      <w:numFmt w:val="bullet"/>
+      <w:lvlText w:val="o"/>
+      <w:lvlJc w:val="left"/>
+      <w:pPr>
+        <w:ind w:left="4680" w:hanging="360"/>
+      </w:pPr>
+      <w:rPr>
+        <w:rFonts w:ascii="Courier New" w:hAnsi="Courier New" w:hint="default"/>
+      </w:rPr>
+    </w:lvl>
+    <w:lvl w:ilvl="5" w:tplc="04090005" w:tentative="1">
+      <w:start w:val="1"/>
+      <w:numFmt w:val="bullet"/>
+      <w:lvlText w:val=""/>
+      <w:lvlJc w:val="left"/>
+      <w:pPr>
+        <w:ind w:left="5400" w:hanging="360"/>
+      </w:pPr>
+      <w:rPr>
+        <w:rFonts w:ascii="Wingdings" w:hAnsi="Wingdings" w:hint="default"/>
+      </w:rPr>
+    </w:lvl>
+    <w:lvl w:ilvl="6" w:tplc="04090001" w:tentative="1">
+      <w:start w:val="1"/>
+      <w:numFmt w:val="bullet"/>
+      <w:lvlText w:val=""/>
+      <w:lvlJc w:val="left"/>
+      <w:pPr>
+        <w:ind w:left="6120" w:hanging="360"/>
+      </w:pPr>
+      <w:rPr>
+        <w:rFonts w:ascii="Symbol" w:hAnsi="Symbol" w:hint="default"/>
+      </w:rPr>
+    </w:lvl>
+    <w:lvl w:ilvl="7" w:tplc="04090003" w:tentative="1">
+      <w:start w:val="1"/>
+      <w:numFmt w:val="bullet"/>
+      <w:lvlText w:val="o"/>
+      <w:lvlJc w:val="left"/>
+      <w:pPr>
+        <w:ind w:left="6840" w:hanging="360"/>
+      </w:pPr>
+      <w:rPr>
+        <w:rFonts w:ascii="Courier New" w:hAnsi="Courier New" w:hint="default"/>
+      </w:rPr>
+    </w:lvl>
+    <w:lvl w:ilvl="8" w:tplc="04090005" w:tentative="1">
+      <w:start w:val="1"/>
+      <w:numFmt w:val="bullet"/>
+      <w:lvlText w:val=""/>
+      <w:lvlJc w:val="left"/>
+      <w:pPr>
+        <w:ind w:left="7560" w:hanging="360"/>
+      </w:pPr>
+      <w:rPr>
+        <w:rFonts w:ascii="Wingdings" w:hAnsi="Wingdings" w:hint="default"/>
+      </w:rPr>
+    </w:lvl>
+  </w:abstractNum>
+  <w:abstractNum w:abstractNumId="6">
+    <w:nsid w:val="199C27DC"/>
+    <w:multiLevelType w:val="hybridMultilevel"/>
+    <w:tmpl w:val="7258F3B2"/>
+    <w:lvl w:ilvl="0" w:tplc="04090003">
+      <w:start w:val="1"/>
+      <w:numFmt w:val="bullet"/>
+      <w:lvlText w:val="o"/>
+      <w:lvlJc w:val="left"/>
+      <w:pPr>
+        <w:ind w:left="1080" w:hanging="360"/>
+      </w:pPr>
+      <w:rPr>
+        <w:rFonts w:ascii="Courier New" w:hAnsi="Courier New" w:cs="Courier New" w:hint="default"/>
+      </w:rPr>
+    </w:lvl>
+    <w:lvl w:ilvl="1" w:tplc="04090003">
+      <w:start w:val="1"/>
+      <w:numFmt w:val="bullet"/>
+      <w:lvlText w:val="o"/>
+      <w:lvlJc w:val="left"/>
+      <w:pPr>
+        <w:ind w:left="1800" w:hanging="360"/>
+      </w:pPr>
+      <w:rPr>
+        <w:rFonts w:ascii="Courier New" w:hAnsi="Courier New" w:hint="default"/>
+      </w:rPr>
+    </w:lvl>
+    <w:lvl w:ilvl="2" w:tplc="04090005" w:tentative="1">
+      <w:start w:val="1"/>
+      <w:numFmt w:val="bullet"/>
+      <w:lvlText w:val=""/>
+      <w:lvlJc w:val="left"/>
+      <w:pPr>
+        <w:ind w:left="2520" w:hanging="360"/>
+      </w:pPr>
+      <w:rPr>
+        <w:rFonts w:ascii="Wingdings" w:hAnsi="Wingdings" w:hint="default"/>
+      </w:rPr>
+    </w:lvl>
+    <w:lvl w:ilvl="3" w:tplc="04090001" w:tentative="1">
+      <w:start w:val="1"/>
+      <w:numFmt w:val="bullet"/>
+      <w:lvlText w:val=""/>
+      <w:lvlJc w:val="left"/>
+      <w:pPr>
+        <w:ind w:left="3240" w:hanging="360"/>
+      </w:pPr>
+      <w:rPr>
+        <w:rFonts w:ascii="Symbol" w:hAnsi="Symbol" w:hint="default"/>
+      </w:rPr>
+    </w:lvl>
+    <w:lvl w:ilvl="4" w:tplc="04090003" w:tentative="1">
+      <w:start w:val="1"/>
+      <w:numFmt w:val="bullet"/>
+      <w:lvlText w:val="o"/>
+      <w:lvlJc w:val="left"/>
+      <w:pPr>
+        <w:ind w:left="3960" w:hanging="360"/>
+      </w:pPr>
+      <w:rPr>
+        <w:rFonts w:ascii="Courier New" w:hAnsi="Courier New" w:hint="default"/>
+      </w:rPr>
+    </w:lvl>
+    <w:lvl w:ilvl="5" w:tplc="04090005" w:tentative="1">
+      <w:start w:val="1"/>
+      <w:numFmt w:val="bullet"/>
+      <w:lvlText w:val=""/>
+      <w:lvlJc w:val="left"/>
+      <w:pPr>
+        <w:ind w:left="4680" w:hanging="360"/>
+      </w:pPr>
+      <w:rPr>
+        <w:rFonts w:ascii="Wingdings" w:hAnsi="Wingdings" w:hint="default"/>
+      </w:rPr>
+    </w:lvl>
+    <w:lvl w:ilvl="6" w:tplc="04090001" w:tentative="1">
+      <w:start w:val="1"/>
+      <w:numFmt w:val="bullet"/>
+      <w:lvlText w:val=""/>
+      <w:lvlJc w:val="left"/>
+      <w:pPr>
+        <w:ind w:left="5400" w:hanging="360"/>
+      </w:pPr>
+      <w:rPr>
+        <w:rFonts w:ascii="Symbol" w:hAnsi="Symbol" w:hint="default"/>
+      </w:rPr>
+    </w:lvl>
+    <w:lvl w:ilvl="7" w:tplc="04090003" w:tentative="1">
+      <w:start w:val="1"/>
+      <w:numFmt w:val="bullet"/>
+      <w:lvlText w:val="o"/>
+      <w:lvlJc w:val="left"/>
+      <w:pPr>
+        <w:ind w:left="6120" w:hanging="360"/>
+      </w:pPr>
+      <w:rPr>
+        <w:rFonts w:ascii="Courier New" w:hAnsi="Courier New" w:hint="default"/>
+      </w:rPr>
+    </w:lvl>
+    <w:lvl w:ilvl="8" w:tplc="04090005" w:tentative="1">
+      <w:start w:val="1"/>
+      <w:numFmt w:val="bullet"/>
+      <w:lvlText w:val=""/>
+      <w:lvlJc w:val="left"/>
+      <w:pPr>
+        <w:ind w:left="6840" w:hanging="360"/>
+      </w:pPr>
+      <w:rPr>
+        <w:rFonts w:ascii="Wingdings" w:hAnsi="Wingdings" w:hint="default"/>
+      </w:rPr>
+    </w:lvl>
+  </w:abstractNum>
+  <w:abstractNum w:abstractNumId="7">
     <w:nsid w:val="1AAD1F2E"/>
     <w:multiLevelType w:val="hybridMultilevel"/>
     <w:tmpl w:val="2CE0FC7E"/>
@@ -9246,7 +10573,7 @@
       </w:pPr>
     </w:lvl>
   </w:abstractNum>
-  <w:abstractNum w:abstractNumId="5">
+  <w:abstractNum w:abstractNumId="8">
     <w:nsid w:val="1DE752DB"/>
     <w:multiLevelType w:val="hybridMultilevel"/>
     <w:tmpl w:val="BB52E232"/>
@@ -9359,7 +10686,233 @@
       </w:rPr>
     </w:lvl>
   </w:abstractNum>
-  <w:abstractNum w:abstractNumId="6">
+  <w:abstractNum w:abstractNumId="9">
+    <w:nsid w:val="2114375F"/>
+    <w:multiLevelType w:val="hybridMultilevel"/>
+    <w:tmpl w:val="EAFC53C6"/>
+    <w:lvl w:ilvl="0" w:tplc="04090005">
+      <w:start w:val="1"/>
+      <w:numFmt w:val="bullet"/>
+      <w:lvlText w:val=""/>
+      <w:lvlJc w:val="left"/>
+      <w:pPr>
+        <w:ind w:left="1800" w:hanging="360"/>
+      </w:pPr>
+      <w:rPr>
+        <w:rFonts w:ascii="Wingdings" w:hAnsi="Wingdings" w:hint="default"/>
+      </w:rPr>
+    </w:lvl>
+    <w:lvl w:ilvl="1" w:tplc="04090003" w:tentative="1">
+      <w:start w:val="1"/>
+      <w:numFmt w:val="bullet"/>
+      <w:lvlText w:val="o"/>
+      <w:lvlJc w:val="left"/>
+      <w:pPr>
+        <w:ind w:left="2520" w:hanging="360"/>
+      </w:pPr>
+      <w:rPr>
+        <w:rFonts w:ascii="Courier New" w:hAnsi="Courier New" w:hint="default"/>
+      </w:rPr>
+    </w:lvl>
+    <w:lvl w:ilvl="2" w:tplc="04090005" w:tentative="1">
+      <w:start w:val="1"/>
+      <w:numFmt w:val="bullet"/>
+      <w:lvlText w:val=""/>
+      <w:lvlJc w:val="left"/>
+      <w:pPr>
+        <w:ind w:left="3240" w:hanging="360"/>
+      </w:pPr>
+      <w:rPr>
+        <w:rFonts w:ascii="Wingdings" w:hAnsi="Wingdings" w:hint="default"/>
+      </w:rPr>
+    </w:lvl>
+    <w:lvl w:ilvl="3" w:tplc="04090001" w:tentative="1">
+      <w:start w:val="1"/>
+      <w:numFmt w:val="bullet"/>
+      <w:lvlText w:val=""/>
+      <w:lvlJc w:val="left"/>
+      <w:pPr>
+        <w:ind w:left="3960" w:hanging="360"/>
+      </w:pPr>
+      <w:rPr>
+        <w:rFonts w:ascii="Symbol" w:hAnsi="Symbol" w:hint="default"/>
+      </w:rPr>
+    </w:lvl>
+    <w:lvl w:ilvl="4" w:tplc="04090003" w:tentative="1">
+      <w:start w:val="1"/>
+      <w:numFmt w:val="bullet"/>
+      <w:lvlText w:val="o"/>
+      <w:lvlJc w:val="left"/>
+      <w:pPr>
+        <w:ind w:left="4680" w:hanging="360"/>
+      </w:pPr>
+      <w:rPr>
+        <w:rFonts w:ascii="Courier New" w:hAnsi="Courier New" w:hint="default"/>
+      </w:rPr>
+    </w:lvl>
+    <w:lvl w:ilvl="5" w:tplc="04090005" w:tentative="1">
+      <w:start w:val="1"/>
+      <w:numFmt w:val="bullet"/>
+      <w:lvlText w:val=""/>
+      <w:lvlJc w:val="left"/>
+      <w:pPr>
+        <w:ind w:left="5400" w:hanging="360"/>
+      </w:pPr>
+      <w:rPr>
+        <w:rFonts w:ascii="Wingdings" w:hAnsi="Wingdings" w:hint="default"/>
+      </w:rPr>
+    </w:lvl>
+    <w:lvl w:ilvl="6" w:tplc="04090001" w:tentative="1">
+      <w:start w:val="1"/>
+      <w:numFmt w:val="bullet"/>
+      <w:lvlText w:val=""/>
+      <w:lvlJc w:val="left"/>
+      <w:pPr>
+        <w:ind w:left="6120" w:hanging="360"/>
+      </w:pPr>
+      <w:rPr>
+        <w:rFonts w:ascii="Symbol" w:hAnsi="Symbol" w:hint="default"/>
+      </w:rPr>
+    </w:lvl>
+    <w:lvl w:ilvl="7" w:tplc="04090003" w:tentative="1">
+      <w:start w:val="1"/>
+      <w:numFmt w:val="bullet"/>
+      <w:lvlText w:val="o"/>
+      <w:lvlJc w:val="left"/>
+      <w:pPr>
+        <w:ind w:left="6840" w:hanging="360"/>
+      </w:pPr>
+      <w:rPr>
+        <w:rFonts w:ascii="Courier New" w:hAnsi="Courier New" w:hint="default"/>
+      </w:rPr>
+    </w:lvl>
+    <w:lvl w:ilvl="8" w:tplc="04090005" w:tentative="1">
+      <w:start w:val="1"/>
+      <w:numFmt w:val="bullet"/>
+      <w:lvlText w:val=""/>
+      <w:lvlJc w:val="left"/>
+      <w:pPr>
+        <w:ind w:left="7560" w:hanging="360"/>
+      </w:pPr>
+      <w:rPr>
+        <w:rFonts w:ascii="Wingdings" w:hAnsi="Wingdings" w:hint="default"/>
+      </w:rPr>
+    </w:lvl>
+  </w:abstractNum>
+  <w:abstractNum w:abstractNumId="10">
+    <w:nsid w:val="21FA358F"/>
+    <w:multiLevelType w:val="hybridMultilevel"/>
+    <w:tmpl w:val="EA1CC3E2"/>
+    <w:lvl w:ilvl="0" w:tplc="04090003">
+      <w:start w:val="1"/>
+      <w:numFmt w:val="bullet"/>
+      <w:lvlText w:val="o"/>
+      <w:lvlJc w:val="left"/>
+      <w:pPr>
+        <w:ind w:left="1800" w:hanging="360"/>
+      </w:pPr>
+      <w:rPr>
+        <w:rFonts w:ascii="Courier New" w:hAnsi="Courier New" w:cs="Courier New" w:hint="default"/>
+      </w:rPr>
+    </w:lvl>
+    <w:lvl w:ilvl="1" w:tplc="04090003" w:tentative="1">
+      <w:start w:val="1"/>
+      <w:numFmt w:val="bullet"/>
+      <w:lvlText w:val="o"/>
+      <w:lvlJc w:val="left"/>
+      <w:pPr>
+        <w:ind w:left="2520" w:hanging="360"/>
+      </w:pPr>
+      <w:rPr>
+        <w:rFonts w:ascii="Courier New" w:hAnsi="Courier New" w:hint="default"/>
+      </w:rPr>
+    </w:lvl>
+    <w:lvl w:ilvl="2" w:tplc="04090005" w:tentative="1">
+      <w:start w:val="1"/>
+      <w:numFmt w:val="bullet"/>
+      <w:lvlText w:val=""/>
+      <w:lvlJc w:val="left"/>
+      <w:pPr>
+        <w:ind w:left="3240" w:hanging="360"/>
+      </w:pPr>
+      <w:rPr>
+        <w:rFonts w:ascii="Wingdings" w:hAnsi="Wingdings" w:hint="default"/>
+      </w:rPr>
+    </w:lvl>
+    <w:lvl w:ilvl="3" w:tplc="04090001" w:tentative="1">
+      <w:start w:val="1"/>
+      <w:numFmt w:val="bullet"/>
+      <w:lvlText w:val=""/>
+      <w:lvlJc w:val="left"/>
+      <w:pPr>
+        <w:ind w:left="3960" w:hanging="360"/>
+      </w:pPr>
+      <w:rPr>
+        <w:rFonts w:ascii="Symbol" w:hAnsi="Symbol" w:hint="default"/>
+      </w:rPr>
+    </w:lvl>
+    <w:lvl w:ilvl="4" w:tplc="04090003" w:tentative="1">
+      <w:start w:val="1"/>
+      <w:numFmt w:val="bullet"/>
+      <w:lvlText w:val="o"/>
+      <w:lvlJc w:val="left"/>
+      <w:pPr>
+        <w:ind w:left="4680" w:hanging="360"/>
+      </w:pPr>
+      <w:rPr>
+        <w:rFonts w:ascii="Courier New" w:hAnsi="Courier New" w:hint="default"/>
+      </w:rPr>
+    </w:lvl>
+    <w:lvl w:ilvl="5" w:tplc="04090005" w:tentative="1">
+      <w:start w:val="1"/>
+      <w:numFmt w:val="bullet"/>
+      <w:lvlText w:val=""/>
+      <w:lvlJc w:val="left"/>
+      <w:pPr>
+        <w:ind w:left="5400" w:hanging="360"/>
+      </w:pPr>
+      <w:rPr>
+        <w:rFonts w:ascii="Wingdings" w:hAnsi="Wingdings" w:hint="default"/>
+      </w:rPr>
+    </w:lvl>
+    <w:lvl w:ilvl="6" w:tplc="04090001" w:tentative="1">
+      <w:start w:val="1"/>
+      <w:numFmt w:val="bullet"/>
+      <w:lvlText w:val=""/>
+      <w:lvlJc w:val="left"/>
+      <w:pPr>
+        <w:ind w:left="6120" w:hanging="360"/>
+      </w:pPr>
+      <w:rPr>
+        <w:rFonts w:ascii="Symbol" w:hAnsi="Symbol" w:hint="default"/>
+      </w:rPr>
+    </w:lvl>
+    <w:lvl w:ilvl="7" w:tplc="04090003" w:tentative="1">
+      <w:start w:val="1"/>
+      <w:numFmt w:val="bullet"/>
+      <w:lvlText w:val="o"/>
+      <w:lvlJc w:val="left"/>
+      <w:pPr>
+        <w:ind w:left="6840" w:hanging="360"/>
+      </w:pPr>
+      <w:rPr>
+        <w:rFonts w:ascii="Courier New" w:hAnsi="Courier New" w:hint="default"/>
+      </w:rPr>
+    </w:lvl>
+    <w:lvl w:ilvl="8" w:tplc="04090005" w:tentative="1">
+      <w:start w:val="1"/>
+      <w:numFmt w:val="bullet"/>
+      <w:lvlText w:val=""/>
+      <w:lvlJc w:val="left"/>
+      <w:pPr>
+        <w:ind w:left="7560" w:hanging="360"/>
+      </w:pPr>
+      <w:rPr>
+        <w:rFonts w:ascii="Wingdings" w:hAnsi="Wingdings" w:hint="default"/>
+      </w:rPr>
+    </w:lvl>
+  </w:abstractNum>
+  <w:abstractNum w:abstractNumId="11">
     <w:nsid w:val="27786C7C"/>
     <w:multiLevelType w:val="hybridMultilevel"/>
     <w:tmpl w:val="143A5520"/>
@@ -9472,7 +11025,7 @@
       </w:rPr>
     </w:lvl>
   </w:abstractNum>
-  <w:abstractNum w:abstractNumId="7">
+  <w:abstractNum w:abstractNumId="12">
     <w:nsid w:val="2F200F10"/>
     <w:multiLevelType w:val="hybridMultilevel"/>
     <w:tmpl w:val="85162A5A"/>
@@ -9585,7 +11138,7 @@
       </w:rPr>
     </w:lvl>
   </w:abstractNum>
-  <w:abstractNum w:abstractNumId="8">
+  <w:abstractNum w:abstractNumId="13">
     <w:nsid w:val="39D60062"/>
     <w:multiLevelType w:val="hybridMultilevel"/>
     <w:tmpl w:val="1DFE0138"/>
@@ -9674,7 +11227,7 @@
       </w:pPr>
     </w:lvl>
   </w:abstractNum>
-  <w:abstractNum w:abstractNumId="9">
+  <w:abstractNum w:abstractNumId="14">
     <w:nsid w:val="3F846122"/>
     <w:multiLevelType w:val="hybridMultilevel"/>
     <w:tmpl w:val="3C8C399C"/>
@@ -9769,7 +11322,7 @@
       </w:pPr>
     </w:lvl>
   </w:abstractNum>
-  <w:abstractNum w:abstractNumId="10">
+  <w:abstractNum w:abstractNumId="15">
     <w:nsid w:val="43E32BBC"/>
     <w:multiLevelType w:val="hybridMultilevel"/>
     <w:tmpl w:val="17208B02"/>
@@ -9882,7 +11435,7 @@
       </w:rPr>
     </w:lvl>
   </w:abstractNum>
-  <w:abstractNum w:abstractNumId="11">
+  <w:abstractNum w:abstractNumId="16">
     <w:nsid w:val="4C2F64A2"/>
     <w:multiLevelType w:val="hybridMultilevel"/>
     <w:tmpl w:val="6EB0B91A"/>
@@ -9971,7 +11524,7 @@
       </w:pPr>
     </w:lvl>
   </w:abstractNum>
-  <w:abstractNum w:abstractNumId="12">
+  <w:abstractNum w:abstractNumId="17">
     <w:nsid w:val="57F40637"/>
     <w:multiLevelType w:val="hybridMultilevel"/>
     <w:tmpl w:val="579EE3F0"/>
@@ -10084,7 +11637,233 @@
       </w:rPr>
     </w:lvl>
   </w:abstractNum>
-  <w:abstractNum w:abstractNumId="13">
+  <w:abstractNum w:abstractNumId="18">
+    <w:nsid w:val="5B1921B9"/>
+    <w:multiLevelType w:val="hybridMultilevel"/>
+    <w:tmpl w:val="005E865A"/>
+    <w:lvl w:ilvl="0" w:tplc="04090003">
+      <w:start w:val="1"/>
+      <w:numFmt w:val="bullet"/>
+      <w:lvlText w:val="o"/>
+      <w:lvlJc w:val="left"/>
+      <w:pPr>
+        <w:ind w:left="1800" w:hanging="360"/>
+      </w:pPr>
+      <w:rPr>
+        <w:rFonts w:ascii="Courier New" w:hAnsi="Courier New" w:cs="Courier New" w:hint="default"/>
+      </w:rPr>
+    </w:lvl>
+    <w:lvl w:ilvl="1" w:tplc="04090003" w:tentative="1">
+      <w:start w:val="1"/>
+      <w:numFmt w:val="bullet"/>
+      <w:lvlText w:val="o"/>
+      <w:lvlJc w:val="left"/>
+      <w:pPr>
+        <w:ind w:left="2520" w:hanging="360"/>
+      </w:pPr>
+      <w:rPr>
+        <w:rFonts w:ascii="Courier New" w:hAnsi="Courier New" w:hint="default"/>
+      </w:rPr>
+    </w:lvl>
+    <w:lvl w:ilvl="2" w:tplc="04090005" w:tentative="1">
+      <w:start w:val="1"/>
+      <w:numFmt w:val="bullet"/>
+      <w:lvlText w:val=""/>
+      <w:lvlJc w:val="left"/>
+      <w:pPr>
+        <w:ind w:left="3240" w:hanging="360"/>
+      </w:pPr>
+      <w:rPr>
+        <w:rFonts w:ascii="Wingdings" w:hAnsi="Wingdings" w:hint="default"/>
+      </w:rPr>
+    </w:lvl>
+    <w:lvl w:ilvl="3" w:tplc="04090001" w:tentative="1">
+      <w:start w:val="1"/>
+      <w:numFmt w:val="bullet"/>
+      <w:lvlText w:val=""/>
+      <w:lvlJc w:val="left"/>
+      <w:pPr>
+        <w:ind w:left="3960" w:hanging="360"/>
+      </w:pPr>
+      <w:rPr>
+        <w:rFonts w:ascii="Symbol" w:hAnsi="Symbol" w:hint="default"/>
+      </w:rPr>
+    </w:lvl>
+    <w:lvl w:ilvl="4" w:tplc="04090003" w:tentative="1">
+      <w:start w:val="1"/>
+      <w:numFmt w:val="bullet"/>
+      <w:lvlText w:val="o"/>
+      <w:lvlJc w:val="left"/>
+      <w:pPr>
+        <w:ind w:left="4680" w:hanging="360"/>
+      </w:pPr>
+      <w:rPr>
+        <w:rFonts w:ascii="Courier New" w:hAnsi="Courier New" w:hint="default"/>
+      </w:rPr>
+    </w:lvl>
+    <w:lvl w:ilvl="5" w:tplc="04090005" w:tentative="1">
+      <w:start w:val="1"/>
+      <w:numFmt w:val="bullet"/>
+      <w:lvlText w:val=""/>
+      <w:lvlJc w:val="left"/>
+      <w:pPr>
+        <w:ind w:left="5400" w:hanging="360"/>
+      </w:pPr>
+      <w:rPr>
+        <w:rFonts w:ascii="Wingdings" w:hAnsi="Wingdings" w:hint="default"/>
+      </w:rPr>
+    </w:lvl>
+    <w:lvl w:ilvl="6" w:tplc="04090001" w:tentative="1">
+      <w:start w:val="1"/>
+      <w:numFmt w:val="bullet"/>
+      <w:lvlText w:val=""/>
+      <w:lvlJc w:val="left"/>
+      <w:pPr>
+        <w:ind w:left="6120" w:hanging="360"/>
+      </w:pPr>
+      <w:rPr>
+        <w:rFonts w:ascii="Symbol" w:hAnsi="Symbol" w:hint="default"/>
+      </w:rPr>
+    </w:lvl>
+    <w:lvl w:ilvl="7" w:tplc="04090003" w:tentative="1">
+      <w:start w:val="1"/>
+      <w:numFmt w:val="bullet"/>
+      <w:lvlText w:val="o"/>
+      <w:lvlJc w:val="left"/>
+      <w:pPr>
+        <w:ind w:left="6840" w:hanging="360"/>
+      </w:pPr>
+      <w:rPr>
+        <w:rFonts w:ascii="Courier New" w:hAnsi="Courier New" w:hint="default"/>
+      </w:rPr>
+    </w:lvl>
+    <w:lvl w:ilvl="8" w:tplc="04090005" w:tentative="1">
+      <w:start w:val="1"/>
+      <w:numFmt w:val="bullet"/>
+      <w:lvlText w:val=""/>
+      <w:lvlJc w:val="left"/>
+      <w:pPr>
+        <w:ind w:left="7560" w:hanging="360"/>
+      </w:pPr>
+      <w:rPr>
+        <w:rFonts w:ascii="Wingdings" w:hAnsi="Wingdings" w:hint="default"/>
+      </w:rPr>
+    </w:lvl>
+  </w:abstractNum>
+  <w:abstractNum w:abstractNumId="19">
+    <w:nsid w:val="5FC70E02"/>
+    <w:multiLevelType w:val="hybridMultilevel"/>
+    <w:tmpl w:val="06F40018"/>
+    <w:lvl w:ilvl="0" w:tplc="04090005">
+      <w:start w:val="1"/>
+      <w:numFmt w:val="bullet"/>
+      <w:lvlText w:val=""/>
+      <w:lvlJc w:val="left"/>
+      <w:pPr>
+        <w:ind w:left="1800" w:hanging="360"/>
+      </w:pPr>
+      <w:rPr>
+        <w:rFonts w:ascii="Wingdings" w:hAnsi="Wingdings" w:hint="default"/>
+      </w:rPr>
+    </w:lvl>
+    <w:lvl w:ilvl="1" w:tplc="04090003" w:tentative="1">
+      <w:start w:val="1"/>
+      <w:numFmt w:val="bullet"/>
+      <w:lvlText w:val="o"/>
+      <w:lvlJc w:val="left"/>
+      <w:pPr>
+        <w:ind w:left="2520" w:hanging="360"/>
+      </w:pPr>
+      <w:rPr>
+        <w:rFonts w:ascii="Courier New" w:hAnsi="Courier New" w:hint="default"/>
+      </w:rPr>
+    </w:lvl>
+    <w:lvl w:ilvl="2" w:tplc="04090005" w:tentative="1">
+      <w:start w:val="1"/>
+      <w:numFmt w:val="bullet"/>
+      <w:lvlText w:val=""/>
+      <w:lvlJc w:val="left"/>
+      <w:pPr>
+        <w:ind w:left="3240" w:hanging="360"/>
+      </w:pPr>
+      <w:rPr>
+        <w:rFonts w:ascii="Wingdings" w:hAnsi="Wingdings" w:hint="default"/>
+      </w:rPr>
+    </w:lvl>
+    <w:lvl w:ilvl="3" w:tplc="04090001" w:tentative="1">
+      <w:start w:val="1"/>
+      <w:numFmt w:val="bullet"/>
+      <w:lvlText w:val=""/>
+      <w:lvlJc w:val="left"/>
+      <w:pPr>
+        <w:ind w:left="3960" w:hanging="360"/>
+      </w:pPr>
+      <w:rPr>
+        <w:rFonts w:ascii="Symbol" w:hAnsi="Symbol" w:hint="default"/>
+      </w:rPr>
+    </w:lvl>
+    <w:lvl w:ilvl="4" w:tplc="04090003" w:tentative="1">
+      <w:start w:val="1"/>
+      <w:numFmt w:val="bullet"/>
+      <w:lvlText w:val="o"/>
+      <w:lvlJc w:val="left"/>
+      <w:pPr>
+        <w:ind w:left="4680" w:hanging="360"/>
+      </w:pPr>
+      <w:rPr>
+        <w:rFonts w:ascii="Courier New" w:hAnsi="Courier New" w:hint="default"/>
+      </w:rPr>
+    </w:lvl>
+    <w:lvl w:ilvl="5" w:tplc="04090005" w:tentative="1">
+      <w:start w:val="1"/>
+      <w:numFmt w:val="bullet"/>
+      <w:lvlText w:val=""/>
+      <w:lvlJc w:val="left"/>
+      <w:pPr>
+        <w:ind w:left="5400" w:hanging="360"/>
+      </w:pPr>
+      <w:rPr>
+        <w:rFonts w:ascii="Wingdings" w:hAnsi="Wingdings" w:hint="default"/>
+      </w:rPr>
+    </w:lvl>
+    <w:lvl w:ilvl="6" w:tplc="04090001" w:tentative="1">
+      <w:start w:val="1"/>
+      <w:numFmt w:val="bullet"/>
+      <w:lvlText w:val=""/>
+      <w:lvlJc w:val="left"/>
+      <w:pPr>
+        <w:ind w:left="6120" w:hanging="360"/>
+      </w:pPr>
+      <w:rPr>
+        <w:rFonts w:ascii="Symbol" w:hAnsi="Symbol" w:hint="default"/>
+      </w:rPr>
+    </w:lvl>
+    <w:lvl w:ilvl="7" w:tplc="04090003" w:tentative="1">
+      <w:start w:val="1"/>
+      <w:numFmt w:val="bullet"/>
+      <w:lvlText w:val="o"/>
+      <w:lvlJc w:val="left"/>
+      <w:pPr>
+        <w:ind w:left="6840" w:hanging="360"/>
+      </w:pPr>
+      <w:rPr>
+        <w:rFonts w:ascii="Courier New" w:hAnsi="Courier New" w:hint="default"/>
+      </w:rPr>
+    </w:lvl>
+    <w:lvl w:ilvl="8" w:tplc="04090005" w:tentative="1">
+      <w:start w:val="1"/>
+      <w:numFmt w:val="bullet"/>
+      <w:lvlText w:val=""/>
+      <w:lvlJc w:val="left"/>
+      <w:pPr>
+        <w:ind w:left="7560" w:hanging="360"/>
+      </w:pPr>
+      <w:rPr>
+        <w:rFonts w:ascii="Wingdings" w:hAnsi="Wingdings" w:hint="default"/>
+      </w:rPr>
+    </w:lvl>
+  </w:abstractNum>
+  <w:abstractNum w:abstractNumId="20">
     <w:nsid w:val="61764535"/>
     <w:multiLevelType w:val="hybridMultilevel"/>
     <w:tmpl w:val="45DC7968"/>
@@ -10197,7 +11976,7 @@
       </w:rPr>
     </w:lvl>
   </w:abstractNum>
-  <w:abstractNum w:abstractNumId="14">
+  <w:abstractNum w:abstractNumId="21">
     <w:nsid w:val="651768C5"/>
     <w:multiLevelType w:val="hybridMultilevel"/>
     <w:tmpl w:val="D924BE62"/>
@@ -10307,7 +12086,346 @@
       </w:rPr>
     </w:lvl>
   </w:abstractNum>
-  <w:abstractNum w:abstractNumId="15">
+  <w:abstractNum w:abstractNumId="22">
+    <w:nsid w:val="66104200"/>
+    <w:multiLevelType w:val="hybridMultilevel"/>
+    <w:tmpl w:val="9BE04A2A"/>
+    <w:lvl w:ilvl="0" w:tplc="04090003">
+      <w:start w:val="1"/>
+      <w:numFmt w:val="bullet"/>
+      <w:lvlText w:val="o"/>
+      <w:lvlJc w:val="left"/>
+      <w:pPr>
+        <w:ind w:left="1080" w:hanging="360"/>
+      </w:pPr>
+      <w:rPr>
+        <w:rFonts w:ascii="Courier New" w:hAnsi="Courier New" w:cs="Courier New" w:hint="default"/>
+      </w:rPr>
+    </w:lvl>
+    <w:lvl w:ilvl="1" w:tplc="04090003">
+      <w:start w:val="1"/>
+      <w:numFmt w:val="bullet"/>
+      <w:lvlText w:val="o"/>
+      <w:lvlJc w:val="left"/>
+      <w:pPr>
+        <w:ind w:left="1800" w:hanging="360"/>
+      </w:pPr>
+      <w:rPr>
+        <w:rFonts w:ascii="Courier New" w:hAnsi="Courier New" w:hint="default"/>
+      </w:rPr>
+    </w:lvl>
+    <w:lvl w:ilvl="2" w:tplc="04090005" w:tentative="1">
+      <w:start w:val="1"/>
+      <w:numFmt w:val="bullet"/>
+      <w:lvlText w:val=""/>
+      <w:lvlJc w:val="left"/>
+      <w:pPr>
+        <w:ind w:left="2520" w:hanging="360"/>
+      </w:pPr>
+      <w:rPr>
+        <w:rFonts w:ascii="Wingdings" w:hAnsi="Wingdings" w:hint="default"/>
+      </w:rPr>
+    </w:lvl>
+    <w:lvl w:ilvl="3" w:tplc="04090001" w:tentative="1">
+      <w:start w:val="1"/>
+      <w:numFmt w:val="bullet"/>
+      <w:lvlText w:val=""/>
+      <w:lvlJc w:val="left"/>
+      <w:pPr>
+        <w:ind w:left="3240" w:hanging="360"/>
+      </w:pPr>
+      <w:rPr>
+        <w:rFonts w:ascii="Symbol" w:hAnsi="Symbol" w:hint="default"/>
+      </w:rPr>
+    </w:lvl>
+    <w:lvl w:ilvl="4" w:tplc="04090003" w:tentative="1">
+      <w:start w:val="1"/>
+      <w:numFmt w:val="bullet"/>
+      <w:lvlText w:val="o"/>
+      <w:lvlJc w:val="left"/>
+      <w:pPr>
+        <w:ind w:left="3960" w:hanging="360"/>
+      </w:pPr>
+      <w:rPr>
+        <w:rFonts w:ascii="Courier New" w:hAnsi="Courier New" w:hint="default"/>
+      </w:rPr>
+    </w:lvl>
+    <w:lvl w:ilvl="5" w:tplc="04090005" w:tentative="1">
+      <w:start w:val="1"/>
+      <w:numFmt w:val="bullet"/>
+      <w:lvlText w:val=""/>
+      <w:lvlJc w:val="left"/>
+      <w:pPr>
+        <w:ind w:left="4680" w:hanging="360"/>
+      </w:pPr>
+      <w:rPr>
+        <w:rFonts w:ascii="Wingdings" w:hAnsi="Wingdings" w:hint="default"/>
+      </w:rPr>
+    </w:lvl>
+    <w:lvl w:ilvl="6" w:tplc="04090001" w:tentative="1">
+      <w:start w:val="1"/>
+      <w:numFmt w:val="bullet"/>
+      <w:lvlText w:val=""/>
+      <w:lvlJc w:val="left"/>
+      <w:pPr>
+        <w:ind w:left="5400" w:hanging="360"/>
+      </w:pPr>
+      <w:rPr>
+        <w:rFonts w:ascii="Symbol" w:hAnsi="Symbol" w:hint="default"/>
+      </w:rPr>
+    </w:lvl>
+    <w:lvl w:ilvl="7" w:tplc="04090003" w:tentative="1">
+      <w:start w:val="1"/>
+      <w:numFmt w:val="bullet"/>
+      <w:lvlText w:val="o"/>
+      <w:lvlJc w:val="left"/>
+      <w:pPr>
+        <w:ind w:left="6120" w:hanging="360"/>
+      </w:pPr>
+      <w:rPr>
+        <w:rFonts w:ascii="Courier New" w:hAnsi="Courier New" w:hint="default"/>
+      </w:rPr>
+    </w:lvl>
+    <w:lvl w:ilvl="8" w:tplc="04090005" w:tentative="1">
+      <w:start w:val="1"/>
+      <w:numFmt w:val="bullet"/>
+      <w:lvlText w:val=""/>
+      <w:lvlJc w:val="left"/>
+      <w:pPr>
+        <w:ind w:left="6840" w:hanging="360"/>
+      </w:pPr>
+      <w:rPr>
+        <w:rFonts w:ascii="Wingdings" w:hAnsi="Wingdings" w:hint="default"/>
+      </w:rPr>
+    </w:lvl>
+  </w:abstractNum>
+  <w:abstractNum w:abstractNumId="23">
+    <w:nsid w:val="6802678D"/>
+    <w:multiLevelType w:val="hybridMultilevel"/>
+    <w:tmpl w:val="BC20AE82"/>
+    <w:lvl w:ilvl="0" w:tplc="04090005">
+      <w:start w:val="1"/>
+      <w:numFmt w:val="bullet"/>
+      <w:lvlText w:val=""/>
+      <w:lvlJc w:val="left"/>
+      <w:pPr>
+        <w:ind w:left="1080" w:hanging="360"/>
+      </w:pPr>
+      <w:rPr>
+        <w:rFonts w:ascii="Wingdings" w:hAnsi="Wingdings" w:hint="default"/>
+      </w:rPr>
+    </w:lvl>
+    <w:lvl w:ilvl="1" w:tplc="04090003" w:tentative="1">
+      <w:start w:val="1"/>
+      <w:numFmt w:val="bullet"/>
+      <w:lvlText w:val="o"/>
+      <w:lvlJc w:val="left"/>
+      <w:pPr>
+        <w:ind w:left="1800" w:hanging="360"/>
+      </w:pPr>
+      <w:rPr>
+        <w:rFonts w:ascii="Courier New" w:hAnsi="Courier New" w:hint="default"/>
+      </w:rPr>
+    </w:lvl>
+    <w:lvl w:ilvl="2" w:tplc="04090005" w:tentative="1">
+      <w:start w:val="1"/>
+      <w:numFmt w:val="bullet"/>
+      <w:lvlText w:val=""/>
+      <w:lvlJc w:val="left"/>
+      <w:pPr>
+        <w:ind w:left="2520" w:hanging="360"/>
+      </w:pPr>
+      <w:rPr>
+        <w:rFonts w:ascii="Wingdings" w:hAnsi="Wingdings" w:hint="default"/>
+      </w:rPr>
+    </w:lvl>
+    <w:lvl w:ilvl="3" w:tplc="04090001" w:tentative="1">
+      <w:start w:val="1"/>
+      <w:numFmt w:val="bullet"/>
+      <w:lvlText w:val=""/>
+      <w:lvlJc w:val="left"/>
+      <w:pPr>
+        <w:ind w:left="3240" w:hanging="360"/>
+      </w:pPr>
+      <w:rPr>
+        <w:rFonts w:ascii="Symbol" w:hAnsi="Symbol" w:hint="default"/>
+      </w:rPr>
+    </w:lvl>
+    <w:lvl w:ilvl="4" w:tplc="04090003" w:tentative="1">
+      <w:start w:val="1"/>
+      <w:numFmt w:val="bullet"/>
+      <w:lvlText w:val="o"/>
+      <w:lvlJc w:val="left"/>
+      <w:pPr>
+        <w:ind w:left="3960" w:hanging="360"/>
+      </w:pPr>
+      <w:rPr>
+        <w:rFonts w:ascii="Courier New" w:hAnsi="Courier New" w:hint="default"/>
+      </w:rPr>
+    </w:lvl>
+    <w:lvl w:ilvl="5" w:tplc="04090005" w:tentative="1">
+      <w:start w:val="1"/>
+      <w:numFmt w:val="bullet"/>
+      <w:lvlText w:val=""/>
+      <w:lvlJc w:val="left"/>
+      <w:pPr>
+        <w:ind w:left="4680" w:hanging="360"/>
+      </w:pPr>
+      <w:rPr>
+        <w:rFonts w:ascii="Wingdings" w:hAnsi="Wingdings" w:hint="default"/>
+      </w:rPr>
+    </w:lvl>
+    <w:lvl w:ilvl="6" w:tplc="04090001" w:tentative="1">
+      <w:start w:val="1"/>
+      <w:numFmt w:val="bullet"/>
+      <w:lvlText w:val=""/>
+      <w:lvlJc w:val="left"/>
+      <w:pPr>
+        <w:ind w:left="5400" w:hanging="360"/>
+      </w:pPr>
+      <w:rPr>
+        <w:rFonts w:ascii="Symbol" w:hAnsi="Symbol" w:hint="default"/>
+      </w:rPr>
+    </w:lvl>
+    <w:lvl w:ilvl="7" w:tplc="04090003" w:tentative="1">
+      <w:start w:val="1"/>
+      <w:numFmt w:val="bullet"/>
+      <w:lvlText w:val="o"/>
+      <w:lvlJc w:val="left"/>
+      <w:pPr>
+        <w:ind w:left="6120" w:hanging="360"/>
+      </w:pPr>
+      <w:rPr>
+        <w:rFonts w:ascii="Courier New" w:hAnsi="Courier New" w:hint="default"/>
+      </w:rPr>
+    </w:lvl>
+    <w:lvl w:ilvl="8" w:tplc="04090005" w:tentative="1">
+      <w:start w:val="1"/>
+      <w:numFmt w:val="bullet"/>
+      <w:lvlText w:val=""/>
+      <w:lvlJc w:val="left"/>
+      <w:pPr>
+        <w:ind w:left="6840" w:hanging="360"/>
+      </w:pPr>
+      <w:rPr>
+        <w:rFonts w:ascii="Wingdings" w:hAnsi="Wingdings" w:hint="default"/>
+      </w:rPr>
+    </w:lvl>
+  </w:abstractNum>
+  <w:abstractNum w:abstractNumId="24">
+    <w:nsid w:val="6F3C10B5"/>
+    <w:multiLevelType w:val="hybridMultilevel"/>
+    <w:tmpl w:val="3DB4B608"/>
+    <w:lvl w:ilvl="0" w:tplc="04090005">
+      <w:start w:val="1"/>
+      <w:numFmt w:val="bullet"/>
+      <w:lvlText w:val=""/>
+      <w:lvlJc w:val="left"/>
+      <w:pPr>
+        <w:ind w:left="1800" w:hanging="360"/>
+      </w:pPr>
+      <w:rPr>
+        <w:rFonts w:ascii="Wingdings" w:hAnsi="Wingdings" w:hint="default"/>
+      </w:rPr>
+    </w:lvl>
+    <w:lvl w:ilvl="1" w:tplc="04090003" w:tentative="1">
+      <w:start w:val="1"/>
+      <w:numFmt w:val="bullet"/>
+      <w:lvlText w:val="o"/>
+      <w:lvlJc w:val="left"/>
+      <w:pPr>
+        <w:ind w:left="2520" w:hanging="360"/>
+      </w:pPr>
+      <w:rPr>
+        <w:rFonts w:ascii="Courier New" w:hAnsi="Courier New" w:hint="default"/>
+      </w:rPr>
+    </w:lvl>
+    <w:lvl w:ilvl="2" w:tplc="04090005" w:tentative="1">
+      <w:start w:val="1"/>
+      <w:numFmt w:val="bullet"/>
+      <w:lvlText w:val=""/>
+      <w:lvlJc w:val="left"/>
+      <w:pPr>
+        <w:ind w:left="3240" w:hanging="360"/>
+      </w:pPr>
+      <w:rPr>
+        <w:rFonts w:ascii="Wingdings" w:hAnsi="Wingdings" w:hint="default"/>
+      </w:rPr>
+    </w:lvl>
+    <w:lvl w:ilvl="3" w:tplc="04090001" w:tentative="1">
+      <w:start w:val="1"/>
+      <w:numFmt w:val="bullet"/>
+      <w:lvlText w:val=""/>
+      <w:lvlJc w:val="left"/>
+      <w:pPr>
+        <w:ind w:left="3960" w:hanging="360"/>
+      </w:pPr>
+      <w:rPr>
+        <w:rFonts w:ascii="Symbol" w:hAnsi="Symbol" w:hint="default"/>
+      </w:rPr>
+    </w:lvl>
+    <w:lvl w:ilvl="4" w:tplc="04090003" w:tentative="1">
+      <w:start w:val="1"/>
+      <w:numFmt w:val="bullet"/>
+      <w:lvlText w:val="o"/>
+      <w:lvlJc w:val="left"/>
+      <w:pPr>
+        <w:ind w:left="4680" w:hanging="360"/>
+      </w:pPr>
+      <w:rPr>
+        <w:rFonts w:ascii="Courier New" w:hAnsi="Courier New" w:hint="default"/>
+      </w:rPr>
+    </w:lvl>
+    <w:lvl w:ilvl="5" w:tplc="04090005" w:tentative="1">
+      <w:start w:val="1"/>
+      <w:numFmt w:val="bullet"/>
+      <w:lvlText w:val=""/>
+      <w:lvlJc w:val="left"/>
+      <w:pPr>
+        <w:ind w:left="5400" w:hanging="360"/>
+      </w:pPr>
+      <w:rPr>
+        <w:rFonts w:ascii="Wingdings" w:hAnsi="Wingdings" w:hint="default"/>
+      </w:rPr>
+    </w:lvl>
+    <w:lvl w:ilvl="6" w:tplc="04090001" w:tentative="1">
+      <w:start w:val="1"/>
+      <w:numFmt w:val="bullet"/>
+      <w:lvlText w:val=""/>
+      <w:lvlJc w:val="left"/>
+      <w:pPr>
+        <w:ind w:left="6120" w:hanging="360"/>
+      </w:pPr>
+      <w:rPr>
+        <w:rFonts w:ascii="Symbol" w:hAnsi="Symbol" w:hint="default"/>
+      </w:rPr>
+    </w:lvl>
+    <w:lvl w:ilvl="7" w:tplc="04090003" w:tentative="1">
+      <w:start w:val="1"/>
+      <w:numFmt w:val="bullet"/>
+      <w:lvlText w:val="o"/>
+      <w:lvlJc w:val="left"/>
+      <w:pPr>
+        <w:ind w:left="6840" w:hanging="360"/>
+      </w:pPr>
+      <w:rPr>
+        <w:rFonts w:ascii="Courier New" w:hAnsi="Courier New" w:hint="default"/>
+      </w:rPr>
+    </w:lvl>
+    <w:lvl w:ilvl="8" w:tplc="04090005" w:tentative="1">
+      <w:start w:val="1"/>
+      <w:numFmt w:val="bullet"/>
+      <w:lvlText w:val=""/>
+      <w:lvlJc w:val="left"/>
+      <w:pPr>
+        <w:ind w:left="7560" w:hanging="360"/>
+      </w:pPr>
+      <w:rPr>
+        <w:rFonts w:ascii="Wingdings" w:hAnsi="Wingdings" w:hint="default"/>
+      </w:rPr>
+    </w:lvl>
+  </w:abstractNum>
+  <w:abstractNum w:abstractNumId="25">
     <w:nsid w:val="7103627E"/>
     <w:multiLevelType w:val="hybridMultilevel"/>
     <w:tmpl w:val="8690D510"/>
@@ -10420,7 +12538,233 @@
       </w:rPr>
     </w:lvl>
   </w:abstractNum>
-  <w:abstractNum w:abstractNumId="16">
+  <w:abstractNum w:abstractNumId="26">
+    <w:nsid w:val="78AC40E4"/>
+    <w:multiLevelType w:val="hybridMultilevel"/>
+    <w:tmpl w:val="450A2248"/>
+    <w:lvl w:ilvl="0" w:tplc="04090003">
+      <w:start w:val="1"/>
+      <w:numFmt w:val="bullet"/>
+      <w:lvlText w:val="o"/>
+      <w:lvlJc w:val="left"/>
+      <w:pPr>
+        <w:ind w:left="1080" w:hanging="360"/>
+      </w:pPr>
+      <w:rPr>
+        <w:rFonts w:ascii="Courier New" w:hAnsi="Courier New" w:cs="Courier New" w:hint="default"/>
+      </w:rPr>
+    </w:lvl>
+    <w:lvl w:ilvl="1" w:tplc="04090003">
+      <w:start w:val="1"/>
+      <w:numFmt w:val="bullet"/>
+      <w:lvlText w:val="o"/>
+      <w:lvlJc w:val="left"/>
+      <w:pPr>
+        <w:ind w:left="1800" w:hanging="360"/>
+      </w:pPr>
+      <w:rPr>
+        <w:rFonts w:ascii="Courier New" w:hAnsi="Courier New" w:hint="default"/>
+      </w:rPr>
+    </w:lvl>
+    <w:lvl w:ilvl="2" w:tplc="04090005" w:tentative="1">
+      <w:start w:val="1"/>
+      <w:numFmt w:val="bullet"/>
+      <w:lvlText w:val=""/>
+      <w:lvlJc w:val="left"/>
+      <w:pPr>
+        <w:ind w:left="2520" w:hanging="360"/>
+      </w:pPr>
+      <w:rPr>
+        <w:rFonts w:ascii="Wingdings" w:hAnsi="Wingdings" w:hint="default"/>
+      </w:rPr>
+    </w:lvl>
+    <w:lvl w:ilvl="3" w:tplc="04090001" w:tentative="1">
+      <w:start w:val="1"/>
+      <w:numFmt w:val="bullet"/>
+      <w:lvlText w:val=""/>
+      <w:lvlJc w:val="left"/>
+      <w:pPr>
+        <w:ind w:left="3240" w:hanging="360"/>
+      </w:pPr>
+      <w:rPr>
+        <w:rFonts w:ascii="Symbol" w:hAnsi="Symbol" w:hint="default"/>
+      </w:rPr>
+    </w:lvl>
+    <w:lvl w:ilvl="4" w:tplc="04090003" w:tentative="1">
+      <w:start w:val="1"/>
+      <w:numFmt w:val="bullet"/>
+      <w:lvlText w:val="o"/>
+      <w:lvlJc w:val="left"/>
+      <w:pPr>
+        <w:ind w:left="3960" w:hanging="360"/>
+      </w:pPr>
+      <w:rPr>
+        <w:rFonts w:ascii="Courier New" w:hAnsi="Courier New" w:hint="default"/>
+      </w:rPr>
+    </w:lvl>
+    <w:lvl w:ilvl="5" w:tplc="04090005" w:tentative="1">
+      <w:start w:val="1"/>
+      <w:numFmt w:val="bullet"/>
+      <w:lvlText w:val=""/>
+      <w:lvlJc w:val="left"/>
+      <w:pPr>
+        <w:ind w:left="4680" w:hanging="360"/>
+      </w:pPr>
+      <w:rPr>
+        <w:rFonts w:ascii="Wingdings" w:hAnsi="Wingdings" w:hint="default"/>
+      </w:rPr>
+    </w:lvl>
+    <w:lvl w:ilvl="6" w:tplc="04090001" w:tentative="1">
+      <w:start w:val="1"/>
+      <w:numFmt w:val="bullet"/>
+      <w:lvlText w:val=""/>
+      <w:lvlJc w:val="left"/>
+      <w:pPr>
+        <w:ind w:left="5400" w:hanging="360"/>
+      </w:pPr>
+      <w:rPr>
+        <w:rFonts w:ascii="Symbol" w:hAnsi="Symbol" w:hint="default"/>
+      </w:rPr>
+    </w:lvl>
+    <w:lvl w:ilvl="7" w:tplc="04090003" w:tentative="1">
+      <w:start w:val="1"/>
+      <w:numFmt w:val="bullet"/>
+      <w:lvlText w:val="o"/>
+      <w:lvlJc w:val="left"/>
+      <w:pPr>
+        <w:ind w:left="6120" w:hanging="360"/>
+      </w:pPr>
+      <w:rPr>
+        <w:rFonts w:ascii="Courier New" w:hAnsi="Courier New" w:hint="default"/>
+      </w:rPr>
+    </w:lvl>
+    <w:lvl w:ilvl="8" w:tplc="04090005" w:tentative="1">
+      <w:start w:val="1"/>
+      <w:numFmt w:val="bullet"/>
+      <w:lvlText w:val=""/>
+      <w:lvlJc w:val="left"/>
+      <w:pPr>
+        <w:ind w:left="6840" w:hanging="360"/>
+      </w:pPr>
+      <w:rPr>
+        <w:rFonts w:ascii="Wingdings" w:hAnsi="Wingdings" w:hint="default"/>
+      </w:rPr>
+    </w:lvl>
+  </w:abstractNum>
+  <w:abstractNum w:abstractNumId="27">
+    <w:nsid w:val="7BAD7AE8"/>
+    <w:multiLevelType w:val="hybridMultilevel"/>
+    <w:tmpl w:val="89B8BE3C"/>
+    <w:lvl w:ilvl="0" w:tplc="04090005">
+      <w:start w:val="1"/>
+      <w:numFmt w:val="bullet"/>
+      <w:lvlText w:val=""/>
+      <w:lvlJc w:val="left"/>
+      <w:pPr>
+        <w:ind w:left="1800" w:hanging="360"/>
+      </w:pPr>
+      <w:rPr>
+        <w:rFonts w:ascii="Wingdings" w:hAnsi="Wingdings" w:hint="default"/>
+      </w:rPr>
+    </w:lvl>
+    <w:lvl w:ilvl="1" w:tplc="04090003" w:tentative="1">
+      <w:start w:val="1"/>
+      <w:numFmt w:val="bullet"/>
+      <w:lvlText w:val="o"/>
+      <w:lvlJc w:val="left"/>
+      <w:pPr>
+        <w:ind w:left="2520" w:hanging="360"/>
+      </w:pPr>
+      <w:rPr>
+        <w:rFonts w:ascii="Courier New" w:hAnsi="Courier New" w:hint="default"/>
+      </w:rPr>
+    </w:lvl>
+    <w:lvl w:ilvl="2" w:tplc="04090005" w:tentative="1">
+      <w:start w:val="1"/>
+      <w:numFmt w:val="bullet"/>
+      <w:lvlText w:val=""/>
+      <w:lvlJc w:val="left"/>
+      <w:pPr>
+        <w:ind w:left="3240" w:hanging="360"/>
+      </w:pPr>
+      <w:rPr>
+        <w:rFonts w:ascii="Wingdings" w:hAnsi="Wingdings" w:hint="default"/>
+      </w:rPr>
+    </w:lvl>
+    <w:lvl w:ilvl="3" w:tplc="04090001" w:tentative="1">
+      <w:start w:val="1"/>
+      <w:numFmt w:val="bullet"/>
+      <w:lvlText w:val=""/>
+      <w:lvlJc w:val="left"/>
+      <w:pPr>
+        <w:ind w:left="3960" w:hanging="360"/>
+      </w:pPr>
+      <w:rPr>
+        <w:rFonts w:ascii="Symbol" w:hAnsi="Symbol" w:hint="default"/>
+      </w:rPr>
+    </w:lvl>
+    <w:lvl w:ilvl="4" w:tplc="04090003" w:tentative="1">
+      <w:start w:val="1"/>
+      <w:numFmt w:val="bullet"/>
+      <w:lvlText w:val="o"/>
+      <w:lvlJc w:val="left"/>
+      <w:pPr>
+        <w:ind w:left="4680" w:hanging="360"/>
+      </w:pPr>
+      <w:rPr>
+        <w:rFonts w:ascii="Courier New" w:hAnsi="Courier New" w:hint="default"/>
+      </w:rPr>
+    </w:lvl>
+    <w:lvl w:ilvl="5" w:tplc="04090005" w:tentative="1">
+      <w:start w:val="1"/>
+      <w:numFmt w:val="bullet"/>
+      <w:lvlText w:val=""/>
+      <w:lvlJc w:val="left"/>
+      <w:pPr>
+        <w:ind w:left="5400" w:hanging="360"/>
+      </w:pPr>
+      <w:rPr>
+        <w:rFonts w:ascii="Wingdings" w:hAnsi="Wingdings" w:hint="default"/>
+      </w:rPr>
+    </w:lvl>
+    <w:lvl w:ilvl="6" w:tplc="04090001" w:tentative="1">
+      <w:start w:val="1"/>
+      <w:numFmt w:val="bullet"/>
+      <w:lvlText w:val=""/>
+      <w:lvlJc w:val="left"/>
+      <w:pPr>
+        <w:ind w:left="6120" w:hanging="360"/>
+      </w:pPr>
+      <w:rPr>
+        <w:rFonts w:ascii="Symbol" w:hAnsi="Symbol" w:hint="default"/>
+      </w:rPr>
+    </w:lvl>
+    <w:lvl w:ilvl="7" w:tplc="04090003" w:tentative="1">
+      <w:start w:val="1"/>
+      <w:numFmt w:val="bullet"/>
+      <w:lvlText w:val="o"/>
+      <w:lvlJc w:val="left"/>
+      <w:pPr>
+        <w:ind w:left="6840" w:hanging="360"/>
+      </w:pPr>
+      <w:rPr>
+        <w:rFonts w:ascii="Courier New" w:hAnsi="Courier New" w:hint="default"/>
+      </w:rPr>
+    </w:lvl>
+    <w:lvl w:ilvl="8" w:tplc="04090005" w:tentative="1">
+      <w:start w:val="1"/>
+      <w:numFmt w:val="bullet"/>
+      <w:lvlText w:val=""/>
+      <w:lvlJc w:val="left"/>
+      <w:pPr>
+        <w:ind w:left="7560" w:hanging="360"/>
+      </w:pPr>
+      <w:rPr>
+        <w:rFonts w:ascii="Wingdings" w:hAnsi="Wingdings" w:hint="default"/>
+      </w:rPr>
+    </w:lvl>
+  </w:abstractNum>
+  <w:abstractNum w:abstractNumId="28">
     <w:nsid w:val="7C96580C"/>
     <w:multiLevelType w:val="hybridMultilevel"/>
     <w:tmpl w:val="F14482C8"/>
@@ -10448,7 +12792,7 @@
         <w:rFonts w:ascii="Courier New" w:hAnsi="Courier New" w:cs="Courier New" w:hint="default"/>
       </w:rPr>
     </w:lvl>
-    <w:lvl w:ilvl="2" w:tplc="04090005" w:tentative="1">
+    <w:lvl w:ilvl="2" w:tplc="04090005">
       <w:start w:val="1"/>
       <w:numFmt w:val="bullet"/>
       <w:lvlText w:val=""/>
@@ -10534,28 +12878,28 @@
     </w:lvl>
   </w:abstractNum>
   <w:num w:numId="1">
-    <w:abstractNumId w:val="8"/>
+    <w:abstractNumId w:val="13"/>
   </w:num>
   <w:num w:numId="2">
-    <w:abstractNumId w:val="9"/>
+    <w:abstractNumId w:val="14"/>
   </w:num>
   <w:num w:numId="3">
     <w:abstractNumId w:val="2"/>
   </w:num>
   <w:num w:numId="4">
-    <w:abstractNumId w:val="6"/>
+    <w:abstractNumId w:val="11"/>
   </w:num>
   <w:num w:numId="5">
-    <w:abstractNumId w:val="12"/>
+    <w:abstractNumId w:val="17"/>
   </w:num>
   <w:num w:numId="6">
-    <w:abstractNumId w:val="13"/>
+    <w:abstractNumId w:val="20"/>
   </w:num>
   <w:num w:numId="7">
     <w:abstractNumId w:val="1"/>
   </w:num>
   <w:num w:numId="8">
-    <w:abstractNumId w:val="16"/>
+    <w:abstractNumId w:val="28"/>
   </w:num>
   <w:num w:numId="9">
     <w:abstractNumId w:val="3"/>
@@ -10564,25 +12908,61 @@
     <w:abstractNumId w:val="0"/>
   </w:num>
   <w:num w:numId="11">
-    <w:abstractNumId w:val="4"/>
+    <w:abstractNumId w:val="7"/>
   </w:num>
   <w:num w:numId="12">
-    <w:abstractNumId w:val="14"/>
+    <w:abstractNumId w:val="21"/>
   </w:num>
   <w:num w:numId="13">
-    <w:abstractNumId w:val="11"/>
+    <w:abstractNumId w:val="16"/>
   </w:num>
   <w:num w:numId="14">
+    <w:abstractNumId w:val="15"/>
+  </w:num>
+  <w:num w:numId="15">
+    <w:abstractNumId w:val="8"/>
+  </w:num>
+  <w:num w:numId="16">
+    <w:abstractNumId w:val="12"/>
+  </w:num>
+  <w:num w:numId="17">
+    <w:abstractNumId w:val="25"/>
+  </w:num>
+  <w:num w:numId="18">
     <w:abstractNumId w:val="10"/>
   </w:num>
-  <w:num w:numId="15">
+  <w:num w:numId="19">
     <w:abstractNumId w:val="5"/>
   </w:num>
-  <w:num w:numId="16">
-    <w:abstractNumId w:val="7"/>
+  <w:num w:numId="20">
+    <w:abstractNumId w:val="26"/>
   </w:num>
-  <w:num w:numId="17">
-    <w:abstractNumId w:val="15"/>
+  <w:num w:numId="21">
+    <w:abstractNumId w:val="27"/>
+  </w:num>
+  <w:num w:numId="22">
+    <w:abstractNumId w:val="22"/>
+  </w:num>
+  <w:num w:numId="23">
+    <w:abstractNumId w:val="19"/>
+  </w:num>
+  <w:num w:numId="24">
+    <w:abstractNumId w:val="6"/>
+  </w:num>
+  <w:num w:numId="25">
+    <w:abstractNumId w:val="9"/>
+  </w:num>
+  <w:num w:numId="26">
+    <w:abstractNumId w:val="24"/>
+  </w:num>
+  <w:num w:numId="27">
+    <w:abstractNumId w:val="23"/>
+  </w:num>
+  <w:num w:numId="28">
+    <w:abstractNumId w:val="18"/>
+  </w:num>
+  <w:num w:numId="29">
+    <w:abstractNumId w:val="4"/>
   </w:num>
 </w:numbering>
 </file>
@@ -11576,7 +13956,7 @@
   <a:extraClrSchemeLst/>
   <a:extLst>
     <a:ext uri="{05A4C25C-085E-4340-85A3-A5531E510DB2}">
-      <thm15:themeFamily xmlns="" xmlns:thm15="http://schemas.microsoft.com/office/thememl/2012/main" name="Office Theme" id="{62F939B6-93AF-4DB8-9C6B-D6C7DFDC589F}" vid="{4A3C46E8-61CC-4603-A589-7422A47A8E4A}"/>
+      <thm15:themeFamily xmlns:thm15="http://schemas.microsoft.com/office/thememl/2012/main" xmlns="" name="Office Theme" id="{62F939B6-93AF-4DB8-9C6B-D6C7DFDC589F}" vid="{4A3C46E8-61CC-4603-A589-7422A47A8E4A}"/>
     </a:ext>
   </a:extLst>
 </a:theme>

</xml_diff>